<commit_message>
Removed the adverts and also the references to the scripting games - 28 pages
</commit_message>
<xml_diff>
--- a/Powershell-Practices-Tech-Ed-Edition.docx
+++ b/Powershell-Practices-Tech-Ed-Edition.docx
@@ -2,129 +2,6 @@
 <file path=word/document.xml><?xml version="1.0" encoding="utf-8"?>
 <w:document xmlns:wpc="http://schemas.microsoft.com/office/word/2010/wordprocessingCanvas" xmlns:mc="http://schemas.openxmlformats.org/markup-compatibility/2006" xmlns:o="urn:schemas-microsoft-com:office:office" xmlns:r="http://schemas.openxmlformats.org/officeDocument/2006/relationships" xmlns:m="http://schemas.openxmlformats.org/officeDocument/2006/math" xmlns:v="urn:schemas-microsoft-com:vml" xmlns:wp14="http://schemas.microsoft.com/office/word/2010/wordprocessingDrawing" xmlns:wp="http://schemas.openxmlformats.org/drawingml/2006/wordprocessingDrawing" xmlns:w10="urn:schemas-microsoft-com:office:word" xmlns:w="http://schemas.openxmlformats.org/wordprocessingml/2006/main" xmlns:w14="http://schemas.microsoft.com/office/word/2010/wordml" xmlns:w15="http://schemas.microsoft.com/office/word/2012/wordml" xmlns:wpg="http://schemas.microsoft.com/office/word/2010/wordprocessingGroup" xmlns:wpi="http://schemas.microsoft.com/office/word/2010/wordprocessingInk" xmlns:wne="http://schemas.microsoft.com/office/word/2006/wordml" xmlns:wps="http://schemas.microsoft.com/office/word/2010/wordprocessingShape" mc:Ignorable="w14 w15 wp14">
   <w:body>
-    <w:p>
-      <w:pPr>
-        <w:pStyle w:val="FreeForm"/>
-      </w:pPr>
-      <w:bookmarkStart w:id="0" w:name="_GoBack"/>
-      <w:bookmarkEnd w:id="0"/>
-      <w:r>
-        <w:rPr>
-          <w:noProof/>
-          <w:lang w:val="en-GB"/>
-        </w:rPr>
-        <w:drawing>
-          <wp:inline distT="0" distB="0" distL="0" distR="0" wp14:anchorId="510CD33B" wp14:editId="05221CDE">
-            <wp:extent cx="5934075" cy="7686675"/>
-            <wp:effectExtent l="0" t="0" r="9525" b="9525"/>
-            <wp:docPr id="1" name="Picture 1" descr="Practices_cover"/>
-            <wp:cNvGraphicFramePr>
-              <a:graphicFrameLocks xmlns:a="http://schemas.openxmlformats.org/drawingml/2006/main" noChangeAspect="1"/>
-            </wp:cNvGraphicFramePr>
-            <a:graphic xmlns:a="http://schemas.openxmlformats.org/drawingml/2006/main">
-              <a:graphicData uri="http://schemas.openxmlformats.org/drawingml/2006/picture">
-                <pic:pic xmlns:pic="http://schemas.openxmlformats.org/drawingml/2006/picture">
-                  <pic:nvPicPr>
-                    <pic:cNvPr id="0" name="Picture 1" descr="Practices_cover"/>
-                    <pic:cNvPicPr>
-                      <a:picLocks noChangeAspect="1" noChangeArrowheads="1"/>
-                    </pic:cNvPicPr>
-                  </pic:nvPicPr>
-                  <pic:blipFill>
-                    <a:blip r:embed="rId8">
-                      <a:extLst>
-                        <a:ext uri="{28A0092B-C50C-407E-A947-70E740481C1C}">
-                          <a14:useLocalDpi xmlns:a14="http://schemas.microsoft.com/office/drawing/2010/main" val="0"/>
-                        </a:ext>
-                      </a:extLst>
-                    </a:blip>
-                    <a:srcRect/>
-                    <a:stretch>
-                      <a:fillRect/>
-                    </a:stretch>
-                  </pic:blipFill>
-                  <pic:spPr bwMode="auto">
-                    <a:xfrm>
-                      <a:off x="0" y="0"/>
-                      <a:ext cx="5934075" cy="7686675"/>
-                    </a:xfrm>
-                    <a:prstGeom prst="rect">
-                      <a:avLst/>
-                    </a:prstGeom>
-                    <a:noFill/>
-                    <a:ln>
-                      <a:noFill/>
-                    </a:ln>
-                  </pic:spPr>
-                </pic:pic>
-              </a:graphicData>
-            </a:graphic>
-          </wp:inline>
-        </w:drawing>
-      </w:r>
-    </w:p>
-    <w:p>
-      <w:pPr>
-        <w:pStyle w:val="heading10"/>
-      </w:pPr>
-      <w:bookmarkStart w:id="1" w:name="_Toc253982434"/>
-      <w:r>
-        <w:lastRenderedPageBreak/>
-        <w:t>The Community Book</w:t>
-      </w:r>
-      <w:r>
-        <w:cr/>
-        <w:t>of PowerShell Practices</w:t>
-      </w:r>
-      <w:bookmarkEnd w:id="1"/>
-    </w:p>
-    <w:p/>
-    <w:p>
-      <w:pPr>
-        <w:jc w:val="center"/>
-      </w:pPr>
-      <w:r>
-        <w:t>by Don Jones</w:t>
-      </w:r>
-      <w:r>
-        <w:t>, Matt Penny</w:t>
-      </w:r>
-      <w:r>
-        <w:cr/>
-        <w:t>and the Windows PowerShell Community</w:t>
-      </w:r>
-    </w:p>
-    <w:p>
-      <w:pPr>
-        <w:jc w:val="center"/>
-      </w:pPr>
-    </w:p>
-    <w:p>
-      <w:pPr>
-        <w:jc w:val="center"/>
-      </w:pPr>
-      <w:r>
-        <w:t>Copyright ©2013 by PowerShell.org, Inc.</w:t>
-      </w:r>
-    </w:p>
-    <w:p>
-      <w:pPr>
-        <w:jc w:val="center"/>
-      </w:pPr>
-      <w:r>
-        <w:t>Licensed under Creative Commons Attribution-NoDerivs 3.0 Unported</w:t>
-      </w:r>
-    </w:p>
-    <w:p>
-      <w:pPr>
-        <w:jc w:val="center"/>
-      </w:pPr>
-    </w:p>
-    <w:p>
-      <w:pPr>
-        <w:jc w:val="center"/>
-      </w:pPr>
-    </w:p>
     <w:p>
       <w:pPr>
         <w:jc w:val="center"/>
@@ -174,7 +51,7 @@
       <w:r>
         <w:br w:type="page"/>
       </w:r>
-      <w:bookmarkStart w:id="2" w:name="_Toc253982435"/>
+      <w:bookmarkStart w:id="0" w:name="_Toc253982435"/>
       <w:r>
         <w:lastRenderedPageBreak/>
         <w:t>Forewo</w:t>
@@ -182,11 +59,19 @@
       <w:r>
         <w:t>rd</w:t>
       </w:r>
-      <w:bookmarkEnd w:id="2"/>
-    </w:p>
-    <w:p>
-      <w:r>
-        <w:t>During the 2013 Scripting Games, it became apparent that a great many folks in the PowerShell community have vastly different ideas about what’s “right and wrong” in the world of PowerShell scripting. Some folks down-scored techniques that others praised, and vice-versa.</w:t>
+      <w:bookmarkEnd w:id="0"/>
+    </w:p>
+    <w:p>
+      <w:r>
+        <w:t xml:space="preserve">During the 2013 Scripting Games, it became apparent that a great many folks in the PowerShell community have vastly different ideas about what’s “right and wrong” in the world of PowerShell scripting. Some </w:t>
+      </w:r>
+      <w:proofErr w:type="gramStart"/>
+      <w:r>
+        <w:t>folks</w:t>
+      </w:r>
+      <w:proofErr w:type="gramEnd"/>
+      <w:r>
+        <w:t xml:space="preserve"> down-scored techniques that others praised, and vice-versa.</w:t>
       </w:r>
     </w:p>
     <w:p>
@@ -249,8 +134,13 @@
       </w:r>
     </w:p>
     <w:p>
-      <w:r>
-        <w:t xml:space="preserve">If  you’ve got any comments or </w:t>
+      <w:proofErr w:type="gramStart"/>
+      <w:r>
+        <w:t>If  you’ve</w:t>
+      </w:r>
+      <w:proofErr w:type="gramEnd"/>
+      <w:r>
+        <w:t xml:space="preserve"> got any comments or </w:t>
       </w:r>
       <w:r>
         <w:t>contributions</w:t>
@@ -277,7 +167,7 @@
           <w:numId w:val="5"/>
         </w:numPr>
       </w:pPr>
-      <w:hyperlink r:id="rId9" w:history="1">
+      <w:hyperlink r:id="rId8" w:history="1">
         <w:r>
           <w:rPr>
             <w:rStyle w:val="Hyperlink"/>
@@ -304,9 +194,13 @@
       <w:r>
         <w:t xml:space="preserve"> This guide is released under the Creative Commons Attribution-NoDerivs 3.0 Unported License. The authors encourage you to redistribute this file as widely as possible, but ask that you do not modify the document. However, you are encouraged to submit changes to the authors directly (</w:t>
       </w:r>
-      <w:hyperlink r:id="rId10" w:history="1">
+      <w:hyperlink r:id="rId9" w:history="1">
         <w:r>
-          <w:t>via the forums at PowerShell.org</w:t>
+          <w:t xml:space="preserve">via the forums at </w:t>
+        </w:r>
+        <w:r>
+          <w:lastRenderedPageBreak/>
+          <w:t>PowerShell.org</w:t>
         </w:r>
       </w:hyperlink>
       <w:r>
@@ -327,11 +221,12 @@
       <w:pPr>
         <w:pStyle w:val="Heading1"/>
       </w:pPr>
-      <w:bookmarkStart w:id="3" w:name="_Toc253982436"/>
-      <w:r>
+      <w:bookmarkStart w:id="1" w:name="_Toc253982436"/>
+      <w:r>
+        <w:lastRenderedPageBreak/>
         <w:t>Contents</w:t>
       </w:r>
-      <w:bookmarkEnd w:id="3"/>
+      <w:bookmarkEnd w:id="1"/>
     </w:p>
     <w:p>
       <w:pPr>
@@ -1403,6 +1298,7 @@
         <w:rPr>
           <w:noProof/>
         </w:rPr>
+        <w:lastRenderedPageBreak/>
         <w:t>Aesthetics</w:t>
       </w:r>
       <w:r>
@@ -2569,6 +2465,7 @@
         <w:rPr>
           <w:noProof/>
         </w:rPr>
+        <w:lastRenderedPageBreak/>
         <w:t>PURE-03 Document why you haven’t used PowerShell</w:t>
       </w:r>
       <w:r>
@@ -3530,558 +3427,515 @@
         </w:rPr>
         <w:fldChar w:fldCharType="end"/>
       </w:r>
-      <w:r>
-        <w:rPr>
-          <w:noProof/>
-          <w:lang w:val="en-GB" w:eastAsia="en-GB"/>
-        </w:rPr>
-        <w:drawing>
-          <wp:inline distT="0" distB="0" distL="0" distR="0" wp14:anchorId="7410677B" wp14:editId="2EC091CC">
-            <wp:extent cx="5943600" cy="3714750"/>
-            <wp:effectExtent l="0" t="0" r="0" b="0"/>
-            <wp:docPr id="2" name="Picture 2" descr="ConTech_early_2014"/>
-            <wp:cNvGraphicFramePr>
-              <a:graphicFrameLocks xmlns:a="http://schemas.openxmlformats.org/drawingml/2006/main" noChangeAspect="1"/>
-            </wp:cNvGraphicFramePr>
-            <a:graphic xmlns:a="http://schemas.openxmlformats.org/drawingml/2006/main">
-              <a:graphicData uri="http://schemas.openxmlformats.org/drawingml/2006/picture">
-                <pic:pic xmlns:pic="http://schemas.openxmlformats.org/drawingml/2006/picture">
-                  <pic:nvPicPr>
-                    <pic:cNvPr id="0" name="Picture 2" descr="ConTech_early_2014"/>
-                    <pic:cNvPicPr>
-                      <a:picLocks noChangeAspect="1" noChangeArrowheads="1"/>
-                    </pic:cNvPicPr>
-                  </pic:nvPicPr>
-                  <pic:blipFill>
-                    <a:blip r:embed="rId11">
-                      <a:extLst>
-                        <a:ext uri="{28A0092B-C50C-407E-A947-70E740481C1C}">
-                          <a14:useLocalDpi xmlns:a14="http://schemas.microsoft.com/office/drawing/2010/main" val="0"/>
-                        </a:ext>
-                      </a:extLst>
-                    </a:blip>
-                    <a:srcRect/>
-                    <a:stretch>
-                      <a:fillRect/>
-                    </a:stretch>
-                  </pic:blipFill>
-                  <pic:spPr bwMode="auto">
-                    <a:xfrm>
-                      <a:off x="0" y="0"/>
-                      <a:ext cx="5943600" cy="3714750"/>
-                    </a:xfrm>
-                    <a:prstGeom prst="rect">
-                      <a:avLst/>
-                    </a:prstGeom>
-                    <a:noFill/>
-                    <a:ln>
-                      <a:noFill/>
-                    </a:ln>
-                  </pic:spPr>
-                </pic:pic>
-              </a:graphicData>
-            </a:graphic>
-          </wp:inline>
-        </w:drawing>
-      </w:r>
     </w:p>
     <w:p>
       <w:pPr>
         <w:pStyle w:val="Heading1"/>
       </w:pPr>
-      <w:bookmarkStart w:id="4" w:name="_TOC2368"/>
-      <w:bookmarkStart w:id="5" w:name="_Toc253982437"/>
+      <w:bookmarkStart w:id="2" w:name="_TOC2368"/>
+      <w:bookmarkStart w:id="3" w:name="_Toc253982437"/>
+      <w:bookmarkEnd w:id="2"/>
+      <w:r>
+        <w:lastRenderedPageBreak/>
+        <w:t>Writing Help and Comments</w:t>
+      </w:r>
+      <w:bookmarkEnd w:id="3"/>
+    </w:p>
+    <w:p>
+      <w:pPr>
+        <w:pStyle w:val="Heading30"/>
+      </w:pPr>
+      <w:bookmarkStart w:id="4" w:name="_Toc253982438"/>
+      <w:r>
+        <w:t>DOC-01 Write comment-based help</w:t>
+      </w:r>
       <w:bookmarkEnd w:id="4"/>
-      <w:r>
-        <w:t>Writing Help and Comments</w:t>
+    </w:p>
+    <w:p>
+      <w:r>
+        <w:t xml:space="preserve">You </w:t>
+      </w:r>
+      <w:r>
+        <w:t xml:space="preserve">should always write </w:t>
+      </w:r>
+      <w:r>
+        <w:t xml:space="preserve">comment-based help in your scripts and functions. </w:t>
+      </w:r>
+    </w:p>
+    <w:p>
+      <w:r>
+        <w:t>Comment-based help is formatted as follows:</w:t>
+      </w:r>
+    </w:p>
+    <w:p>
+      <w:pPr>
+        <w:pStyle w:val="Code"/>
+      </w:pPr>
+      <w:r>
+        <w:t xml:space="preserve">function </w:t>
+      </w:r>
+      <w:r>
+        <w:rPr>
+          <w:lang w:val="en-GB"/>
+        </w:rPr>
+        <w:t>your-function</w:t>
+      </w:r>
+      <w:r>
+        <w:t xml:space="preserve"> {</w:t>
+      </w:r>
+    </w:p>
+    <w:p>
+      <w:pPr>
+        <w:pStyle w:val="Code"/>
+      </w:pPr>
+      <w:r>
+        <w:t>&lt;#</w:t>
+      </w:r>
+    </w:p>
+    <w:p>
+      <w:pPr>
+        <w:pStyle w:val="Code"/>
+      </w:pPr>
+      <w:r>
+        <w:t>.SYNOPSIS</w:t>
+      </w:r>
+    </w:p>
+    <w:p>
+      <w:pPr>
+        <w:pStyle w:val="Code"/>
+      </w:pPr>
+      <w:r>
+        <w:t>A brief description of the function or script.</w:t>
+      </w:r>
+    </w:p>
+    <w:p>
+      <w:pPr>
+        <w:pStyle w:val="Code"/>
+      </w:pPr>
+    </w:p>
+    <w:p>
+      <w:pPr>
+        <w:pStyle w:val="Code"/>
+      </w:pPr>
+      <w:r>
+        <w:t>.DESCRIPTION</w:t>
+      </w:r>
+    </w:p>
+    <w:p>
+      <w:pPr>
+        <w:pStyle w:val="Code"/>
+      </w:pPr>
+      <w:r>
+        <w:t>A longer desciption</w:t>
+      </w:r>
+    </w:p>
+    <w:p>
+      <w:pPr>
+        <w:pStyle w:val="Code"/>
+      </w:pPr>
+    </w:p>
+    <w:p>
+      <w:pPr>
+        <w:pStyle w:val="Code"/>
+      </w:pPr>
+      <w:r>
+        <w:t xml:space="preserve">.PARAMETER </w:t>
+      </w:r>
+      <w:r>
+        <w:t>FirstParameter</w:t>
+      </w:r>
+    </w:p>
+    <w:p>
+      <w:pPr>
+        <w:pStyle w:val="Code"/>
+      </w:pPr>
+      <w:r>
+        <w:t xml:space="preserve">Description of each of the parameters </w:t>
+      </w:r>
+    </w:p>
+    <w:p>
+      <w:pPr>
+        <w:pStyle w:val="Code"/>
+      </w:pPr>
+    </w:p>
+    <w:p>
+      <w:pPr>
+        <w:pStyle w:val="Code"/>
+      </w:pPr>
+      <w:r>
+        <w:t xml:space="preserve">.PARAMETER </w:t>
+      </w:r>
+      <w:r>
+        <w:t>FirstParameter</w:t>
+      </w:r>
+    </w:p>
+    <w:p>
+      <w:pPr>
+        <w:pStyle w:val="Code"/>
+      </w:pPr>
+      <w:r>
+        <w:t xml:space="preserve">Description of each of the parameters </w:t>
+      </w:r>
+    </w:p>
+    <w:p>
+      <w:pPr>
+        <w:pStyle w:val="Code"/>
+      </w:pPr>
+    </w:p>
+    <w:p>
+      <w:pPr>
+        <w:pStyle w:val="Code"/>
+      </w:pPr>
+      <w:r>
+        <w:t>.INPUTS</w:t>
+      </w:r>
+    </w:p>
+    <w:p>
+      <w:pPr>
+        <w:pStyle w:val="Code"/>
+      </w:pPr>
+      <w:r>
+        <w:t>Description of objects that can be piped to the script</w:t>
+      </w:r>
+    </w:p>
+    <w:p>
+      <w:pPr>
+        <w:pStyle w:val="Code"/>
+      </w:pPr>
+    </w:p>
+    <w:p>
+      <w:pPr>
+        <w:pStyle w:val="Code"/>
+      </w:pPr>
+      <w:r>
+        <w:t>.</w:t>
+      </w:r>
+      <w:r>
+        <w:t>OUT</w:t>
+      </w:r>
+      <w:r>
+        <w:t>PUTS</w:t>
+      </w:r>
+    </w:p>
+    <w:p>
+      <w:pPr>
+        <w:pStyle w:val="Code"/>
+      </w:pPr>
+      <w:r>
+        <w:t>Description of objects that are output by the script</w:t>
+      </w:r>
+    </w:p>
+    <w:p>
+      <w:pPr>
+        <w:pStyle w:val="Code"/>
+      </w:pPr>
+    </w:p>
+    <w:p>
+      <w:pPr>
+        <w:pStyle w:val="Code"/>
+      </w:pPr>
+      <w:r>
+        <w:t>.EXAMPLE</w:t>
+      </w:r>
+    </w:p>
+    <w:p>
+      <w:pPr>
+        <w:pStyle w:val="Code"/>
+      </w:pPr>
+      <w:r>
+        <w:t>Example of how to run the script</w:t>
+      </w:r>
+    </w:p>
+    <w:p>
+      <w:pPr>
+        <w:pStyle w:val="Code"/>
+      </w:pPr>
+    </w:p>
+    <w:p>
+      <w:pPr>
+        <w:pStyle w:val="Code"/>
+      </w:pPr>
+      <w:r>
+        <w:t>.LINK</w:t>
+      </w:r>
+    </w:p>
+    <w:p>
+      <w:pPr>
+        <w:pStyle w:val="Code"/>
+      </w:pPr>
+      <w:r>
+        <w:t>Links to further documentation</w:t>
+      </w:r>
+    </w:p>
+    <w:p>
+      <w:pPr>
+        <w:pStyle w:val="Code"/>
+      </w:pPr>
+    </w:p>
+    <w:p>
+      <w:pPr>
+        <w:pStyle w:val="Code"/>
+      </w:pPr>
+      <w:r>
+        <w:t>.NOTES</w:t>
+      </w:r>
+    </w:p>
+    <w:p>
+      <w:pPr>
+        <w:pStyle w:val="Code"/>
+      </w:pPr>
+      <w:r>
+        <w:t>Detail on what the script does, if this is needed</w:t>
+      </w:r>
+    </w:p>
+    <w:p>
+      <w:pPr>
+        <w:pStyle w:val="Code"/>
+      </w:pPr>
+      <w:r>
+        <w:t>#&gt;</w:t>
+      </w:r>
+    </w:p>
+    <w:p>
+      <w:pPr>
+        <w:pStyle w:val="Code"/>
+      </w:pPr>
+    </w:p>
+    <w:p>
+      <w:r>
+        <w:t>Comment-based help is displayed when the user types ‘</w:t>
+      </w:r>
+      <w:r>
+        <w:rPr>
+          <w:rFonts w:ascii="Courier New" w:hAnsi="Courier New" w:cs="Courier New"/>
+        </w:rPr>
+        <w:t>help &lt;your-function&gt;</w:t>
+      </w:r>
+      <w:r>
+        <w:t>’</w:t>
+      </w:r>
+    </w:p>
+    <w:p>
+      <w:r>
+        <w:t xml:space="preserve">Your help should be </w:t>
+      </w:r>
+      <w:r>
+        <w:rPr>
+          <w:rFonts w:ascii="Times New Roman Italic" w:hAnsi="Times New Roman Italic"/>
+        </w:rPr>
+        <w:t xml:space="preserve">helpful. </w:t>
+      </w:r>
+      <w:r>
+        <w:t>That is, if you’ve written a tool called “</w:t>
+      </w:r>
+      <w:r>
+        <w:rPr>
+          <w:rFonts w:ascii="Courier New" w:hAnsi="Courier New" w:cs="Courier New"/>
+        </w:rPr>
+        <w:t>Get-LOBAppUser</w:t>
+      </w:r>
+      <w:r>
+        <w:t>”</w:t>
+      </w:r>
+      <w:r>
+        <w:t>,</w:t>
+      </w:r>
+      <w:r>
+        <w:t xml:space="preserve"> don’t write help that merely says, “Gets LOB App Users.” Duh. </w:t>
+      </w:r>
+    </w:p>
+    <w:p>
+      <w:pPr>
+        <w:spacing w:after="0"/>
+      </w:pPr>
+      <w:r>
+        <w:rPr>
+          <w:b/>
+        </w:rPr>
+        <w:lastRenderedPageBreak/>
+        <w:t xml:space="preserve">Further information: </w:t>
+      </w:r>
+      <w:r>
+        <w:t>You can get m</w:t>
+      </w:r>
+      <w:r>
+        <w:t xml:space="preserve">ore </w:t>
+      </w:r>
+      <w:r>
+        <w:t>on the use of comment-based help by typing ‘</w:t>
+      </w:r>
+      <w:r>
+        <w:rPr>
+          <w:rFonts w:ascii="Courier New" w:hAnsi="Courier New" w:cs="Courier New"/>
+        </w:rPr>
+        <w:t>help about_Comment_Based_Help</w:t>
+      </w:r>
+      <w:r>
+        <w:t>’ within Powershell.</w:t>
+      </w:r>
+    </w:p>
+    <w:p>
+      <w:pPr>
+        <w:pStyle w:val="heading3"/>
+      </w:pPr>
+      <w:bookmarkStart w:id="5" w:name="_Toc253982439"/>
+      <w:r>
+        <w:t xml:space="preserve">DOC-02 </w:t>
+      </w:r>
+      <w:proofErr w:type="gramStart"/>
+      <w:r>
+        <w:t>Describe</w:t>
+      </w:r>
+      <w:proofErr w:type="gramEnd"/>
+      <w:r>
+        <w:t xml:space="preserve"> each parameter</w:t>
       </w:r>
       <w:bookmarkEnd w:id="5"/>
     </w:p>
     <w:p>
       <w:pPr>
+        <w:rPr>
+          <w:lang w:eastAsia="en-GB"/>
+        </w:rPr>
+      </w:pPr>
+      <w:r>
+        <w:t>Your help should describe the proper use of each parameter</w:t>
+      </w:r>
+      <w:r>
+        <w:t xml:space="preserve"> in the comment-based help.</w:t>
+      </w:r>
+    </w:p>
+    <w:p>
+      <w:pPr>
         <w:pStyle w:val="Heading30"/>
       </w:pPr>
-      <w:bookmarkStart w:id="6" w:name="_Toc253982438"/>
-      <w:r>
-        <w:t>DOC-01 Write comment-based help</w:t>
+      <w:bookmarkStart w:id="6" w:name="_Toc253982440"/>
+      <w:r>
+        <w:t>DOC-03 Provide usage examples</w:t>
       </w:r>
       <w:bookmarkEnd w:id="6"/>
     </w:p>
     <w:p>
       <w:r>
-        <w:t xml:space="preserve">You </w:t>
-      </w:r>
-      <w:r>
-        <w:t xml:space="preserve">should always write </w:t>
-      </w:r>
-      <w:r>
-        <w:t xml:space="preserve">comment-based help in your scripts and functions. </w:t>
-      </w:r>
-    </w:p>
-    <w:p>
-      <w:r>
-        <w:t>Comment-based help is formatted as follows:</w:t>
-      </w:r>
-    </w:p>
-    <w:p>
-      <w:pPr>
-        <w:pStyle w:val="Code"/>
-      </w:pPr>
-      <w:r>
-        <w:t xml:space="preserve">function </w:t>
-      </w:r>
-      <w:r>
-        <w:rPr>
-          <w:lang w:val="en-GB"/>
-        </w:rPr>
-        <w:t>your-function</w:t>
-      </w:r>
-      <w:r>
-        <w:t xml:space="preserve"> {</w:t>
-      </w:r>
-    </w:p>
-    <w:p>
-      <w:pPr>
-        <w:pStyle w:val="Code"/>
-      </w:pPr>
-      <w:r>
-        <w:t>&lt;#</w:t>
-      </w:r>
-    </w:p>
-    <w:p>
-      <w:pPr>
-        <w:pStyle w:val="Code"/>
-      </w:pPr>
-      <w:r>
-        <w:t>.SYNOPSIS</w:t>
-      </w:r>
-    </w:p>
-    <w:p>
-      <w:pPr>
-        <w:pStyle w:val="Code"/>
-      </w:pPr>
-      <w:r>
-        <w:t>A brief description of the function or script.</w:t>
-      </w:r>
-    </w:p>
-    <w:p>
-      <w:pPr>
-        <w:pStyle w:val="Code"/>
-      </w:pPr>
-    </w:p>
-    <w:p>
-      <w:pPr>
-        <w:pStyle w:val="Code"/>
-      </w:pPr>
-      <w:r>
-        <w:t>.DESCRIPTION</w:t>
-      </w:r>
-    </w:p>
-    <w:p>
-      <w:pPr>
-        <w:pStyle w:val="Code"/>
-      </w:pPr>
-      <w:r>
-        <w:t>A longer desciption</w:t>
-      </w:r>
-    </w:p>
-    <w:p>
-      <w:pPr>
-        <w:pStyle w:val="Code"/>
-      </w:pPr>
-    </w:p>
-    <w:p>
-      <w:pPr>
-        <w:pStyle w:val="Code"/>
-      </w:pPr>
-      <w:r>
-        <w:t xml:space="preserve">.PARAMETER </w:t>
-      </w:r>
-      <w:r>
-        <w:t>FirstParameter</w:t>
-      </w:r>
-    </w:p>
-    <w:p>
-      <w:pPr>
-        <w:pStyle w:val="Code"/>
-      </w:pPr>
-      <w:r>
-        <w:t xml:space="preserve">Description of each of the parameters </w:t>
-      </w:r>
-    </w:p>
-    <w:p>
-      <w:pPr>
-        <w:pStyle w:val="Code"/>
-      </w:pPr>
-    </w:p>
-    <w:p>
-      <w:pPr>
-        <w:pStyle w:val="Code"/>
-      </w:pPr>
-      <w:r>
-        <w:t xml:space="preserve">.PARAMETER </w:t>
-      </w:r>
-      <w:r>
-        <w:t>FirstParameter</w:t>
-      </w:r>
-    </w:p>
-    <w:p>
-      <w:pPr>
-        <w:pStyle w:val="Code"/>
-      </w:pPr>
-      <w:r>
-        <w:t xml:space="preserve">Description of each of the parameters </w:t>
-      </w:r>
-    </w:p>
-    <w:p>
-      <w:pPr>
-        <w:pStyle w:val="Code"/>
-      </w:pPr>
-    </w:p>
-    <w:p>
-      <w:pPr>
-        <w:pStyle w:val="Code"/>
-      </w:pPr>
-      <w:r>
-        <w:t>.INPUTS</w:t>
-      </w:r>
-    </w:p>
-    <w:p>
-      <w:pPr>
-        <w:pStyle w:val="Code"/>
-      </w:pPr>
-      <w:r>
-        <w:t>Description of objects that can be piped to the script</w:t>
-      </w:r>
-    </w:p>
-    <w:p>
-      <w:pPr>
-        <w:pStyle w:val="Code"/>
-      </w:pPr>
-    </w:p>
-    <w:p>
-      <w:pPr>
-        <w:pStyle w:val="Code"/>
-      </w:pPr>
-      <w:r>
-        <w:t>.</w:t>
-      </w:r>
-      <w:r>
-        <w:t>OUT</w:t>
-      </w:r>
-      <w:r>
-        <w:t>PUTS</w:t>
-      </w:r>
-    </w:p>
-    <w:p>
-      <w:pPr>
-        <w:pStyle w:val="Code"/>
-      </w:pPr>
-      <w:r>
-        <w:t>Description of objects that are output by the script</w:t>
-      </w:r>
-    </w:p>
-    <w:p>
-      <w:pPr>
-        <w:pStyle w:val="Code"/>
-      </w:pPr>
-    </w:p>
-    <w:p>
-      <w:pPr>
-        <w:pStyle w:val="Code"/>
-      </w:pPr>
-      <w:r>
-        <w:t>.EXAMPLE</w:t>
-      </w:r>
-    </w:p>
-    <w:p>
-      <w:pPr>
-        <w:pStyle w:val="Code"/>
-      </w:pPr>
-      <w:r>
-        <w:t>Example of how to run the script</w:t>
-      </w:r>
-    </w:p>
-    <w:p>
-      <w:pPr>
-        <w:pStyle w:val="Code"/>
-      </w:pPr>
-    </w:p>
-    <w:p>
-      <w:pPr>
-        <w:pStyle w:val="Code"/>
-      </w:pPr>
-      <w:r>
-        <w:t>.LINK</w:t>
-      </w:r>
-    </w:p>
-    <w:p>
-      <w:pPr>
-        <w:pStyle w:val="Code"/>
-      </w:pPr>
-      <w:r>
-        <w:t>Links to further documentation</w:t>
-      </w:r>
-    </w:p>
-    <w:p>
-      <w:pPr>
-        <w:pStyle w:val="Code"/>
-      </w:pPr>
-    </w:p>
-    <w:p>
-      <w:pPr>
-        <w:pStyle w:val="Code"/>
-      </w:pPr>
-      <w:r>
-        <w:t>.NOTES</w:t>
-      </w:r>
-    </w:p>
-    <w:p>
-      <w:pPr>
-        <w:pStyle w:val="Code"/>
-      </w:pPr>
-      <w:r>
-        <w:t>Detail on what the script does, if this is needed</w:t>
-      </w:r>
-    </w:p>
-    <w:p>
-      <w:pPr>
-        <w:pStyle w:val="Code"/>
-      </w:pPr>
-      <w:r>
-        <w:t>#&gt;</w:t>
-      </w:r>
-    </w:p>
-    <w:p>
-      <w:pPr>
-        <w:pStyle w:val="Code"/>
-      </w:pPr>
-    </w:p>
-    <w:p>
-      <w:r>
-        <w:t>Comment-based help is displayed when the user types ‘</w:t>
-      </w:r>
-      <w:r>
-        <w:rPr>
-          <w:rFonts w:ascii="Courier New" w:hAnsi="Courier New" w:cs="Courier New"/>
-        </w:rPr>
-        <w:t>help &lt;your-function&gt;</w:t>
-      </w:r>
-      <w:r>
-        <w:t>’</w:t>
-      </w:r>
-    </w:p>
-    <w:p>
-      <w:r>
-        <w:t xml:space="preserve">Your help should be </w:t>
+        <w:t xml:space="preserve">Your help should provide examples for each major use case. </w:t>
+      </w:r>
+    </w:p>
+    <w:p>
+      <w:r>
+        <w:t>A ‘usage example’ is just an example of what you would type in to Powershell to run the script – this can be cut and pasted from the command line.</w:t>
+      </w:r>
+    </w:p>
+    <w:p>
+      <w:pPr>
+        <w:pStyle w:val="Heading30"/>
+      </w:pPr>
+      <w:bookmarkStart w:id="7" w:name="_Toc253982441"/>
+      <w:r>
+        <w:t>DOC-04 Use the Notes section for detail on how the tool works</w:t>
+      </w:r>
+      <w:bookmarkEnd w:id="7"/>
+    </w:p>
+    <w:p>
+      <w:r>
+        <w:t>If you ne</w:t>
+      </w:r>
+      <w:r>
+        <w:t>ed to explain some of the detail</w:t>
+      </w:r>
+      <w:r>
+        <w:t xml:space="preserve"> about how the tool works, do so in </w:t>
+      </w:r>
+      <w:r>
+        <w:t>the</w:t>
+      </w:r>
+      <w:r>
+        <w:t xml:space="preserve"> Notes section. </w:t>
+      </w:r>
+    </w:p>
+    <w:p>
+      <w:pPr>
+        <w:pStyle w:val="Heading30"/>
+      </w:pPr>
+      <w:bookmarkStart w:id="8" w:name="_Toc253982442"/>
+      <w:r>
+        <w:t>DOC-05 Keep your language simple</w:t>
+      </w:r>
+      <w:bookmarkEnd w:id="8"/>
+    </w:p>
+    <w:p>
+      <w:r>
+        <w:t xml:space="preserve">Comment-based help should be written in simple language. </w:t>
+      </w:r>
+    </w:p>
+    <w:p>
+      <w:r>
+        <w:t xml:space="preserve">You’re not writing a thesis for your college Technical Writing class - you’re writing something that describes how a function works. </w:t>
+      </w:r>
+      <w:r>
+        <w:t xml:space="preserve">Avoid </w:t>
+      </w:r>
+      <w:r>
+        <w:t>grandiloquent</w:t>
+      </w:r>
+      <w:r>
+        <w:t xml:space="preserve">, multisyllabic verbiage and phrasing. In other words, </w:t>
       </w:r>
       <w:r>
         <w:rPr>
           <w:rFonts w:ascii="Times New Roman Italic" w:hAnsi="Times New Roman Italic"/>
         </w:rPr>
-        <w:t xml:space="preserve">helpful. </w:t>
-      </w:r>
-      <w:r>
-        <w:t>That is, if you’ve written a tool called “</w:t>
-      </w:r>
-      <w:r>
-        <w:rPr>
-          <w:rFonts w:ascii="Courier New" w:hAnsi="Courier New" w:cs="Courier New"/>
-        </w:rPr>
-        <w:t>Get-LOBAppUser</w:t>
-      </w:r>
-      <w:r>
-        <w:t>”</w:t>
-      </w:r>
-      <w:r>
-        <w:t>,</w:t>
-      </w:r>
-      <w:r>
-        <w:t xml:space="preserve"> don’t write help that merely says, “Gets LOB App Users.” Duh. </w:t>
-      </w:r>
-    </w:p>
-    <w:p>
-      <w:pPr>
-        <w:spacing w:after="0"/>
-      </w:pPr>
-      <w:r>
-        <w:rPr>
-          <w:b/>
-        </w:rPr>
-        <w:t xml:space="preserve">Further information: </w:t>
-      </w:r>
-      <w:r>
-        <w:t>You can get m</w:t>
-      </w:r>
-      <w:r>
-        <w:t xml:space="preserve">ore </w:t>
-      </w:r>
-      <w:r>
-        <w:t>on the use of comment-based help by typing ‘</w:t>
-      </w:r>
-      <w:r>
-        <w:rPr>
-          <w:rFonts w:ascii="Courier New" w:hAnsi="Courier New" w:cs="Courier New"/>
-        </w:rPr>
-        <w:t>help about_Comment_Based_Help</w:t>
-      </w:r>
-      <w:r>
-        <w:t>’ within Powershell.</w:t>
-      </w:r>
-    </w:p>
-    <w:p>
-      <w:pPr>
-        <w:pStyle w:val="heading3"/>
-      </w:pPr>
-      <w:bookmarkStart w:id="7" w:name="_Toc253982439"/>
-      <w:r>
-        <w:t>DOC-02 Describe each parameter</w:t>
-      </w:r>
-      <w:bookmarkEnd w:id="7"/>
-    </w:p>
-    <w:p>
-      <w:pPr>
-        <w:rPr>
-          <w:lang w:eastAsia="en-GB"/>
-        </w:rPr>
-      </w:pPr>
-      <w:r>
-        <w:t>Your help should describe the proper use of each parameter</w:t>
-      </w:r>
-      <w:r>
-        <w:t xml:space="preserve"> in the comment-based help.</w:t>
+        <w:t xml:space="preserve">put the thesaurus down. </w:t>
+      </w:r>
+      <w:r>
+        <w:t xml:space="preserve">You’re not impressing anyone. </w:t>
+      </w:r>
+    </w:p>
+    <w:p>
+      <w:r>
+        <w:t>If you’re writing in what is, for you, a foreign language, simpler words and simpler sentence structures are better, and more likely to make sense to a native reader.</w:t>
+      </w:r>
+    </w:p>
+    <w:p>
+      <w:r>
+        <w:t>Be complete, but be concise.</w:t>
       </w:r>
     </w:p>
     <w:p>
       <w:pPr>
         <w:pStyle w:val="Heading30"/>
       </w:pPr>
-      <w:bookmarkStart w:id="8" w:name="_Toc253982440"/>
-      <w:r>
-        <w:t>DOC-03 Provide usage examples</w:t>
-      </w:r>
-      <w:bookmarkEnd w:id="8"/>
-    </w:p>
-    <w:p>
-      <w:r>
-        <w:t xml:space="preserve">Your help should provide examples for each major use case. </w:t>
-      </w:r>
-    </w:p>
-    <w:p>
-      <w:r>
-        <w:t>A ‘usage example’ is just an example of what you would type in to Powershell to run the script – this can be cut and pasted from the command line.</w:t>
+      <w:bookmarkStart w:id="9" w:name="_Toc253982443"/>
+      <w:r>
+        <w:t>DOC-06 Comment your code</w:t>
+      </w:r>
+      <w:bookmarkEnd w:id="9"/>
+    </w:p>
+    <w:p>
+      <w:r>
+        <w:t xml:space="preserve">Inline comments are also </w:t>
+      </w:r>
+      <w:r>
+        <w:t>useful</w:t>
+      </w:r>
+      <w:r>
+        <w:t xml:space="preserve">. </w:t>
+      </w:r>
+    </w:p>
+    <w:p>
+      <w:r>
+        <w:t xml:space="preserve">Keep in mind that these should explain the working of the code, but not how to use the tool itself, since an ordinary user won’t see inline comments. Try to put a small block of inline comment before each functional hunk of your code. </w:t>
       </w:r>
     </w:p>
     <w:p>
       <w:pPr>
         <w:pStyle w:val="Heading30"/>
       </w:pPr>
-      <w:bookmarkStart w:id="9" w:name="_Toc253982441"/>
-      <w:r>
-        <w:t>DOC-04 Use the Notes section for detail on how the tool works</w:t>
-      </w:r>
-      <w:bookmarkEnd w:id="9"/>
-    </w:p>
-    <w:p>
-      <w:r>
-        <w:t>If you ne</w:t>
-      </w:r>
-      <w:r>
-        <w:t>ed to explain some of the detail</w:t>
-      </w:r>
-      <w:r>
-        <w:t xml:space="preserve"> about how the tool works, do so in </w:t>
-      </w:r>
-      <w:r>
-        <w:t>the</w:t>
-      </w:r>
-      <w:r>
-        <w:t xml:space="preserve"> Notes section. </w:t>
-      </w:r>
-    </w:p>
-    <w:p>
-      <w:pPr>
-        <w:pStyle w:val="Heading30"/>
-      </w:pPr>
-      <w:bookmarkStart w:id="10" w:name="_Toc253982442"/>
-      <w:r>
-        <w:t>DOC-05 Keep your language simple</w:t>
+      <w:bookmarkStart w:id="10" w:name="_Toc253982444"/>
+      <w:r>
+        <w:lastRenderedPageBreak/>
+        <w:t>DOC-07 Don’t over-comment</w:t>
       </w:r>
       <w:bookmarkEnd w:id="10"/>
-    </w:p>
-    <w:p>
-      <w:r>
-        <w:t xml:space="preserve">Comment-based help should be written in simple language. </w:t>
-      </w:r>
-    </w:p>
-    <w:p>
-      <w:r>
-        <w:t xml:space="preserve">You’re not writing a thesis for your college Technical Writing class - you’re writing something that describes how a function works. </w:t>
-      </w:r>
-      <w:r>
-        <w:t xml:space="preserve">Avoid </w:t>
-      </w:r>
-      <w:r>
-        <w:t>grandiloquent</w:t>
-      </w:r>
-      <w:r>
-        <w:t xml:space="preserve">, multisyllabic verbiage and phrasing. In other words, </w:t>
-      </w:r>
-      <w:r>
-        <w:rPr>
-          <w:rFonts w:ascii="Times New Roman Italic" w:hAnsi="Times New Roman Italic"/>
-        </w:rPr>
-        <w:t xml:space="preserve">put the thesaurus down. </w:t>
-      </w:r>
-      <w:r>
-        <w:t xml:space="preserve">You’re not impressing anyone. </w:t>
-      </w:r>
-    </w:p>
-    <w:p>
-      <w:r>
-        <w:t>If you’re writing in what is, for you, a foreign language, simpler words and simpler sentence structures are better, and more likely to make sense to a native reader.</w:t>
-      </w:r>
-    </w:p>
-    <w:p>
-      <w:r>
-        <w:t>Be complete, but be concise.</w:t>
-      </w:r>
-    </w:p>
-    <w:p>
-      <w:pPr>
-        <w:pStyle w:val="Heading30"/>
-      </w:pPr>
-      <w:bookmarkStart w:id="11" w:name="_Toc253982443"/>
-      <w:r>
-        <w:t>DOC-06 Comment your code</w:t>
-      </w:r>
-      <w:bookmarkEnd w:id="11"/>
-    </w:p>
-    <w:p>
-      <w:r>
-        <w:t xml:space="preserve">Inline comments are also </w:t>
-      </w:r>
-      <w:r>
-        <w:t>useful</w:t>
-      </w:r>
-      <w:r>
-        <w:t xml:space="preserve">. </w:t>
-      </w:r>
-    </w:p>
-    <w:p>
-      <w:r>
-        <w:t xml:space="preserve">Keep in mind that these should explain the working of the code, but not how to use the tool itself, since an ordinary user won’t see inline comments. Try to put a small block of inline comment before each functional hunk of your code. </w:t>
-      </w:r>
-    </w:p>
-    <w:p>
-      <w:pPr>
-        <w:pStyle w:val="Heading30"/>
-      </w:pPr>
-      <w:bookmarkStart w:id="12" w:name="_Toc253982444"/>
-      <w:r>
-        <w:t>DOC-07 Don’t over-comment</w:t>
-      </w:r>
-      <w:bookmarkEnd w:id="12"/>
     </w:p>
     <w:p>
       <w:r>
@@ -4279,7 +4133,7 @@
                           </pic:cNvPicPr>
                         </pic:nvPicPr>
                         <pic:blipFill>
-                          <a:blip r:embed="rId12" cstate="print">
+                          <a:blip r:embed="rId10" cstate="print">
                             <a:extLst>
                               <a:ext uri="{28A0092B-C50C-407E-A947-70E740481C1C}">
                                 <a14:useLocalDpi xmlns:a14="http://schemas.microsoft.com/office/drawing/2010/main" val="0"/>
@@ -4331,29 +4185,30 @@
       <w:pPr>
         <w:pStyle w:val="Heading1"/>
       </w:pPr>
-      <w:bookmarkStart w:id="13" w:name="_TOC4489"/>
-      <w:bookmarkStart w:id="14" w:name="_Toc253982445"/>
+      <w:bookmarkStart w:id="11" w:name="_TOC4489"/>
+      <w:bookmarkStart w:id="12" w:name="_Toc253982445"/>
+      <w:bookmarkEnd w:id="11"/>
+      <w:r>
+        <w:lastRenderedPageBreak/>
+        <w:t>Versioning</w:t>
+      </w:r>
+      <w:bookmarkEnd w:id="12"/>
+    </w:p>
+    <w:p>
+      <w:pPr>
+        <w:pStyle w:val="Heading30"/>
+      </w:pPr>
+      <w:bookmarkStart w:id="13" w:name="_Toc253982446"/>
+      <w:r>
+        <w:t xml:space="preserve">VER-01 Write for the lowest version of </w:t>
+      </w:r>
+      <w:r>
+        <w:t>PowerShell</w:t>
+      </w:r>
+      <w:r>
+        <w:t xml:space="preserve"> that you can</w:t>
+      </w:r>
       <w:bookmarkEnd w:id="13"/>
-      <w:r>
-        <w:t>Versioning</w:t>
-      </w:r>
-      <w:bookmarkEnd w:id="14"/>
-    </w:p>
-    <w:p>
-      <w:pPr>
-        <w:pStyle w:val="Heading30"/>
-      </w:pPr>
-      <w:bookmarkStart w:id="15" w:name="_Toc253982446"/>
-      <w:r>
-        <w:t xml:space="preserve">VER-01 Write for the lowest version of </w:t>
-      </w:r>
-      <w:r>
-        <w:t>PowerShell</w:t>
-      </w:r>
-      <w:r>
-        <w:t xml:space="preserve"> that you can</w:t>
-      </w:r>
-      <w:bookmarkEnd w:id="15"/>
     </w:p>
     <w:p>
       <w:r>
@@ -4415,11 +4270,16 @@
       </w:pPr>
     </w:p>
     <w:p>
+      <w:proofErr w:type="gramStart"/>
       <w:r>
         <w:t>b</w:t>
       </w:r>
       <w:r>
-        <w:t xml:space="preserve">ecause of the way the two different syntaxes have to be processed under the hood. </w:t>
+        <w:t>ecause</w:t>
+      </w:r>
+      <w:proofErr w:type="gramEnd"/>
+      <w:r>
+        <w:t xml:space="preserve"> of the way the two different syntaxes have to be processed under the hood. </w:t>
       </w:r>
     </w:p>
     <w:p>
@@ -4499,7 +4359,7 @@
                           </pic:cNvPicPr>
                         </pic:nvPicPr>
                         <pic:blipFill>
-                          <a:blip r:embed="rId12" cstate="print">
+                          <a:blip r:embed="rId10" cstate="print">
                             <a:extLst>
                               <a:ext uri="{28A0092B-C50C-407E-A947-70E740481C1C}">
                                 <a14:useLocalDpi xmlns:a14="http://schemas.microsoft.com/office/drawing/2010/main" val="0"/>
@@ -4550,7 +4410,7 @@
       <w:pPr>
         <w:pStyle w:val="Heading30"/>
       </w:pPr>
-      <w:bookmarkStart w:id="16" w:name="_Toc253982447"/>
+      <w:bookmarkStart w:id="14" w:name="_Toc253982447"/>
       <w:r>
         <w:t xml:space="preserve">VER-02 Document the version of </w:t>
       </w:r>
@@ -4560,7 +4420,7 @@
       <w:r>
         <w:t xml:space="preserve"> the script was written for</w:t>
       </w:r>
-      <w:bookmarkEnd w:id="16"/>
+      <w:bookmarkEnd w:id="14"/>
     </w:p>
     <w:p>
       <w:r>
@@ -4595,6 +4455,7 @@
         <w:pStyle w:val="Code"/>
       </w:pPr>
       <w:r>
+        <w:lastRenderedPageBreak/>
         <w:t>#requires -version 3.0</w:t>
       </w:r>
     </w:p>
@@ -4608,83 +4469,29 @@
         <w:t xml:space="preserve">The #requires statement will prevent the script from running on the wrong version of PowerShell. </w:t>
       </w:r>
     </w:p>
-    <w:p>
-      <w:r>
-        <w:rPr>
-          <w:noProof/>
-          <w:lang w:val="en-GB" w:eastAsia="en-GB"/>
-        </w:rPr>
-        <w:drawing>
-          <wp:inline distT="0" distB="0" distL="0" distR="0" wp14:anchorId="06AE1E01" wp14:editId="1FE872B2">
-            <wp:extent cx="5943600" cy="8229600"/>
-            <wp:effectExtent l="0" t="0" r="0" b="0"/>
-            <wp:docPr id="5" name="Picture 5" descr="SAPIEN%20Late%202013"/>
-            <wp:cNvGraphicFramePr>
-              <a:graphicFrameLocks xmlns:a="http://schemas.openxmlformats.org/drawingml/2006/main" noChangeAspect="1"/>
-            </wp:cNvGraphicFramePr>
-            <a:graphic xmlns:a="http://schemas.openxmlformats.org/drawingml/2006/main">
-              <a:graphicData uri="http://schemas.openxmlformats.org/drawingml/2006/picture">
-                <pic:pic xmlns:pic="http://schemas.openxmlformats.org/drawingml/2006/picture">
-                  <pic:nvPicPr>
-                    <pic:cNvPr id="0" name="Picture 5" descr="SAPIEN%20Late%202013"/>
-                    <pic:cNvPicPr>
-                      <a:picLocks noChangeAspect="1" noChangeArrowheads="1"/>
-                    </pic:cNvPicPr>
-                  </pic:nvPicPr>
-                  <pic:blipFill>
-                    <a:blip r:embed="rId13">
-                      <a:extLst>
-                        <a:ext uri="{28A0092B-C50C-407E-A947-70E740481C1C}">
-                          <a14:useLocalDpi xmlns:a14="http://schemas.microsoft.com/office/drawing/2010/main" val="0"/>
-                        </a:ext>
-                      </a:extLst>
-                    </a:blip>
-                    <a:srcRect/>
-                    <a:stretch>
-                      <a:fillRect/>
-                    </a:stretch>
-                  </pic:blipFill>
-                  <pic:spPr bwMode="auto">
-                    <a:xfrm>
-                      <a:off x="0" y="0"/>
-                      <a:ext cx="5943600" cy="8229600"/>
-                    </a:xfrm>
-                    <a:prstGeom prst="rect">
-                      <a:avLst/>
-                    </a:prstGeom>
-                    <a:noFill/>
-                    <a:ln>
-                      <a:noFill/>
-                    </a:ln>
-                  </pic:spPr>
-                </pic:pic>
-              </a:graphicData>
-            </a:graphic>
-          </wp:inline>
-        </w:drawing>
-      </w:r>
-    </w:p>
+    <w:p/>
     <w:p>
       <w:pPr>
         <w:pStyle w:val="Heading1"/>
       </w:pPr>
-      <w:bookmarkStart w:id="17" w:name="_TOC5682"/>
-      <w:bookmarkStart w:id="18" w:name="_Toc253982448"/>
+      <w:bookmarkStart w:id="15" w:name="_TOC5682"/>
+      <w:bookmarkStart w:id="16" w:name="_Toc253982448"/>
+      <w:bookmarkEnd w:id="15"/>
+      <w:r>
+        <w:lastRenderedPageBreak/>
+        <w:t>Performance</w:t>
+      </w:r>
+      <w:bookmarkEnd w:id="16"/>
+    </w:p>
+    <w:p>
+      <w:pPr>
+        <w:pStyle w:val="Heading30"/>
+      </w:pPr>
+      <w:bookmarkStart w:id="17" w:name="_Toc253982449"/>
+      <w:r>
+        <w:t>PERF-01 If performance matters, test it</w:t>
+      </w:r>
       <w:bookmarkEnd w:id="17"/>
-      <w:r>
-        <w:t>Performance</w:t>
-      </w:r>
-      <w:bookmarkEnd w:id="18"/>
-    </w:p>
-    <w:p>
-      <w:pPr>
-        <w:pStyle w:val="Heading30"/>
-      </w:pPr>
-      <w:bookmarkStart w:id="19" w:name="_Toc253982449"/>
-      <w:r>
-        <w:t>PERF-01 If performance matters, test it</w:t>
-      </w:r>
-      <w:bookmarkEnd w:id="19"/>
     </w:p>
     <w:p>
       <w:r>
@@ -4781,7 +4588,7 @@
                           </pic:cNvPicPr>
                         </pic:nvPicPr>
                         <pic:blipFill>
-                          <a:blip r:embed="rId12" cstate="print">
+                          <a:blip r:embed="rId10" cstate="print">
                             <a:extLst>
                               <a:ext uri="{28A0092B-C50C-407E-A947-70E740481C1C}">
                                 <a14:useLocalDpi xmlns:a14="http://schemas.microsoft.com/office/drawing/2010/main" val="0"/>
@@ -4841,17 +4648,25 @@
       <w:pPr>
         <w:pStyle w:val="Heading30"/>
       </w:pPr>
-      <w:bookmarkStart w:id="20" w:name="_PERF-02_Consider_trade-offs"/>
-      <w:bookmarkStart w:id="21" w:name="_Toc253982450"/>
-      <w:bookmarkEnd w:id="20"/>
+      <w:bookmarkStart w:id="18" w:name="_PERF-02_Consider_trade-offs"/>
+      <w:bookmarkStart w:id="19" w:name="_Toc253982450"/>
+      <w:bookmarkEnd w:id="18"/>
       <w:r>
         <w:t>PERF-02 Consider trade-offs between performance and readability</w:t>
       </w:r>
-      <w:bookmarkEnd w:id="21"/>
-    </w:p>
-    <w:p>
-      <w:r>
-        <w:t xml:space="preserve">Performance is not the only reason you write a script. If a script is expected to deal with ten pieces of data, a 30% performance improvement will not add up to a lot of actual time. It’s okay to use a slower-performing technique that is easier to read, understand, and maintain - </w:t>
+      <w:bookmarkEnd w:id="19"/>
+    </w:p>
+    <w:p>
+      <w:r>
+        <w:t xml:space="preserve">Performance is not the only reason you write a script. If a script is expected to deal with ten pieces of data, a 30% performance improvement will not add up to a lot of actual time. </w:t>
+      </w:r>
+      <w:proofErr w:type="gramStart"/>
+      <w:r>
+        <w:t>It’s</w:t>
+      </w:r>
+      <w:proofErr w:type="gramEnd"/>
+      <w:r>
+        <w:t xml:space="preserve"> okay to use a slower-performing technique that is easier to read, understand, and maintain - </w:t>
       </w:r>
       <w:r>
         <w:t>although</w:t>
@@ -4894,6 +4709,7 @@
     </w:p>
     <w:p>
       <w:r>
+        <w:lastRenderedPageBreak/>
         <w:t>For example:</w:t>
       </w:r>
     </w:p>
@@ -5059,7 +4875,11 @@
     </w:p>
     <w:p>
       <w:r>
-        <w:t>There are myriad variations to this approach, of course, but it solves the performance problem by reading one line at a time, instead of buffering the entire file into memory. It maintains the structured programming approach of the first example, at the expense of using a potentially harder-to-follow .NET Framework model instead of native PowerShell commands. Many regard this third example as an intermediate step, and suggest that a truly beneficial approach would be to write PowerShell commands as “wrappers” around the .NET code. For example (noting that this fourth example uses fictional commands by way of illustration):</w:t>
+        <w:t xml:space="preserve">There are myriad variations to this approach, of course, but it solves the performance problem by reading one line at a time, instead of buffering the entire file into memory. It maintains the structured programming approach of the first example, at the expense of using a potentially harder-to-follow .NET Framework model instead of native </w:t>
+      </w:r>
+      <w:r>
+        <w:lastRenderedPageBreak/>
+        <w:t>PowerShell commands. Many regard this third example as an intermediate step, and suggest that a truly beneficial approach would be to write PowerShell commands as “wrappers” around the .NET code. For example (noting that this fourth example uses fictional commands by way of illustration):</w:t>
       </w:r>
     </w:p>
     <w:p>
@@ -5115,7 +4935,15 @@
         <w:t>is</w:t>
       </w:r>
       <w:r>
-        <w:t xml:space="preserve"> possible to conform with the community’s general aesthetic preferences while still maintaining a good level of performance. Doing so may require more work - such as writing PowerShell wrapper commands around underlying .NET Framework classes. Most would argue that, for a tool that is intended for long-term use, the additional work is a worthwhile investment.</w:t>
+        <w:t xml:space="preserve"> possible to conform </w:t>
+      </w:r>
+      <w:proofErr w:type="gramStart"/>
+      <w:r>
+        <w:t>with</w:t>
+      </w:r>
+      <w:proofErr w:type="gramEnd"/>
+      <w:r>
+        <w:t xml:space="preserve"> the community’s general aesthetic preferences while still maintaining a good level of performance. Doing so may require more work - such as writing PowerShell wrapper commands around underlying .NET Framework classes. Most would argue that, for a tool that is intended for long-term use, the additional work is a worthwhile investment.</w:t>
       </w:r>
     </w:p>
     <w:p>
@@ -5192,7 +5020,7 @@
                           </pic:cNvPicPr>
                         </pic:nvPicPr>
                         <pic:blipFill>
-                          <a:blip r:embed="rId12" cstate="print">
+                          <a:blip r:embed="rId10" cstate="print">
                             <a:extLst>
                               <a:ext uri="{28A0092B-C50C-407E-A947-70E740481C1C}">
                                 <a14:useLocalDpi xmlns:a14="http://schemas.microsoft.com/office/drawing/2010/main" val="0"/>
@@ -5251,26 +5079,27 @@
       <w:pPr>
         <w:pStyle w:val="Heading1"/>
       </w:pPr>
-      <w:bookmarkStart w:id="22" w:name="_TOC6957"/>
-      <w:bookmarkStart w:id="23" w:name="_Toc253982451"/>
+      <w:bookmarkStart w:id="20" w:name="_TOC6957"/>
+      <w:bookmarkStart w:id="21" w:name="_Toc253982451"/>
+      <w:bookmarkEnd w:id="20"/>
+      <w:r>
+        <w:lastRenderedPageBreak/>
+        <w:t>Aesthetics</w:t>
+      </w:r>
+      <w:bookmarkEnd w:id="21"/>
+    </w:p>
+    <w:p>
+      <w:pPr>
+        <w:pStyle w:val="Heading30"/>
+      </w:pPr>
+      <w:bookmarkStart w:id="22" w:name="_Toc253982452"/>
+      <w:r>
+        <w:t xml:space="preserve">READ-01 </w:t>
+      </w:r>
+      <w:r>
+        <w:t>Indent your code</w:t>
+      </w:r>
       <w:bookmarkEnd w:id="22"/>
-      <w:r>
-        <w:t>Aesthetics</w:t>
-      </w:r>
-      <w:bookmarkEnd w:id="23"/>
-    </w:p>
-    <w:p>
-      <w:pPr>
-        <w:pStyle w:val="Heading30"/>
-      </w:pPr>
-      <w:bookmarkStart w:id="24" w:name="_Toc253982452"/>
-      <w:r>
-        <w:t xml:space="preserve">READ-01 </w:t>
-      </w:r>
-      <w:r>
-        <w:t>Indent your code</w:t>
-      </w:r>
-      <w:bookmarkEnd w:id="24"/>
     </w:p>
     <w:p>
       <w:r>
@@ -5465,6 +5294,7 @@
                 <w:noProof/>
                 <w:lang w:val="en-GB" w:eastAsia="en-GB"/>
               </w:rPr>
+              <w:lastRenderedPageBreak/>
               <w:drawing>
                 <wp:inline distT="0" distB="0" distL="0" distR="0" wp14:anchorId="0D97BDCF" wp14:editId="5992A516">
                   <wp:extent cx="409575" cy="476250"/>
@@ -5483,7 +5313,7 @@
                           </pic:cNvPicPr>
                         </pic:nvPicPr>
                         <pic:blipFill>
-                          <a:blip r:embed="rId12" cstate="print">
+                          <a:blip r:embed="rId10" cstate="print">
                             <a:extLst>
                               <a:ext uri="{28A0092B-C50C-407E-A947-70E740481C1C}">
                                 <a14:useLocalDpi xmlns:a14="http://schemas.microsoft.com/office/drawing/2010/main" val="0"/>
@@ -5552,11 +5382,11 @@
       <w:pPr>
         <w:pStyle w:val="Heading30"/>
       </w:pPr>
-      <w:bookmarkStart w:id="25" w:name="_Toc253982453"/>
+      <w:bookmarkStart w:id="23" w:name="_Toc253982453"/>
       <w:r>
         <w:t>READ-02 Avoid backticks</w:t>
       </w:r>
-      <w:bookmarkEnd w:id="25"/>
+      <w:bookmarkEnd w:id="23"/>
     </w:p>
     <w:p>
       <w:r>
@@ -5700,240 +5530,259 @@
     <w:p/>
     <w:p/>
     <w:p>
-      <w:bookmarkStart w:id="26" w:name="_TOC7519"/>
+      <w:bookmarkStart w:id="24" w:name="_TOC7519"/>
+      <w:bookmarkEnd w:id="24"/>
+    </w:p>
+    <w:p>
+      <w:pPr>
+        <w:pStyle w:val="heading10"/>
+      </w:pPr>
+      <w:r>
+        <w:br w:type="page"/>
+      </w:r>
+      <w:bookmarkStart w:id="25" w:name="_TOC11806"/>
+      <w:bookmarkStart w:id="26" w:name="_Toc253982454"/>
+      <w:bookmarkEnd w:id="25"/>
+      <w:r>
+        <w:lastRenderedPageBreak/>
+        <w:t>Output</w:t>
+      </w:r>
       <w:bookmarkEnd w:id="26"/>
     </w:p>
     <w:p>
       <w:pPr>
-        <w:pStyle w:val="heading10"/>
-      </w:pPr>
-      <w:r>
-        <w:br w:type="page"/>
-      </w:r>
-      <w:bookmarkStart w:id="27" w:name="_TOC11806"/>
-      <w:bookmarkStart w:id="28" w:name="_Toc253982454"/>
+        <w:pStyle w:val="Heading30"/>
+      </w:pPr>
+      <w:bookmarkStart w:id="27" w:name="_Toc253982455"/>
+      <w:r>
+        <w:t xml:space="preserve">OUT-01 Don’t use write-host unless writing to the host is </w:t>
+      </w:r>
+      <w:r>
+        <w:t>all you want to do</w:t>
+      </w:r>
       <w:bookmarkEnd w:id="27"/>
-      <w:r>
-        <w:t>Output</w:t>
+    </w:p>
+    <w:p>
+      <w:r>
+        <w:t xml:space="preserve">It is generally accepted that you should never use Write-Host to create any script output whatsoever, unless your script (or function, or whatever) uses the Show verb (as in, Show-Performance). That verb explicitly means “show on the screen, with no other possibilities.” Like Show-Command. </w:t>
+      </w:r>
+    </w:p>
+    <w:p>
+      <w:pPr>
+        <w:pStyle w:val="Heading30"/>
+      </w:pPr>
+      <w:bookmarkStart w:id="28" w:name="_Toc253982456"/>
+      <w:r>
+        <w:t>OUT-02 Use write-verbose to give information to someone running your script</w:t>
       </w:r>
       <w:bookmarkEnd w:id="28"/>
     </w:p>
     <w:p>
+      <w:r>
+        <w:t xml:space="preserve">Verbose output is generally held to be output that is useful or anyone running the script, providing status information (“now attempting to connect to SERVER1”) or progress information (“10% complete”). </w:t>
+      </w:r>
+    </w:p>
+    <w:p>
       <w:pPr>
         <w:pStyle w:val="Heading30"/>
       </w:pPr>
-      <w:bookmarkStart w:id="29" w:name="_Toc253982455"/>
-      <w:r>
-        <w:t xml:space="preserve">OUT-01 Don’t use write-host unless writing to the host is </w:t>
-      </w:r>
-      <w:r>
-        <w:t>all you want to do</w:t>
+      <w:bookmarkStart w:id="29" w:name="_Toc253982457"/>
+      <w:r>
+        <w:t>OUT-03 Use write-debug to give information to someone maintaining your script</w:t>
       </w:r>
       <w:bookmarkEnd w:id="29"/>
     </w:p>
     <w:p>
       <w:r>
-        <w:t xml:space="preserve">It is generally accepted that you should never use Write-Host to create any script output whatsoever, unless your script (or function, or whatever) uses the Show verb (as in, Show-Performance). That verb explicitly means “show on the screen, with no other possibilities.” Like Show-Command. </w:t>
+        <w:t xml:space="preserve">Debug output is generally held to be output that is useful for script debugging (“Now entering main loop,” “Result was null, skipping to end of loop”), since it also creates a breakpoint prompt. </w:t>
       </w:r>
     </w:p>
     <w:p>
       <w:pPr>
         <w:pStyle w:val="Heading30"/>
       </w:pPr>
-      <w:bookmarkStart w:id="30" w:name="_Toc253982456"/>
-      <w:r>
-        <w:t>OUT-02 Use write-verbose to give information to someone running your script</w:t>
+      <w:bookmarkStart w:id="30" w:name="_Toc253982458"/>
+      <w:r>
+        <w:t xml:space="preserve">OUT-04 Use </w:t>
+      </w:r>
+      <w:r>
+        <w:t>[</w:t>
+      </w:r>
+      <w:proofErr w:type="gramStart"/>
+      <w:r>
+        <w:t>CmdletBinding(</w:t>
+      </w:r>
+      <w:proofErr w:type="gramEnd"/>
+      <w:r>
+        <w:t>)]</w:t>
+      </w:r>
+      <w:r>
+        <w:t xml:space="preserve"> if you are using</w:t>
+      </w:r>
+      <w:r>
+        <w:t xml:space="preserve"> write-debug or write-</w:t>
+      </w:r>
+      <w:r>
+        <w:t>verbose</w:t>
       </w:r>
       <w:bookmarkEnd w:id="30"/>
     </w:p>
     <w:p>
       <w:r>
-        <w:t xml:space="preserve">Verbose output is generally held to be output that is useful or anyone running the script, providing status information (“now attempting to connect to SERVER1”) or progress information (“10% complete”). </w:t>
-      </w:r>
+        <w:t>Both Verbose and Debug output are</w:t>
+      </w:r>
+      <w:r>
+        <w:t xml:space="preserve"> off by default, and when you use </w:t>
+      </w:r>
+      <w:r>
+        <w:t xml:space="preserve">Write-Verbose or </w:t>
+      </w:r>
+      <w:r>
+        <w:t>Write-Debug, it should be in a script or function that uses the [</w:t>
+      </w:r>
+      <w:proofErr w:type="gramStart"/>
+      <w:r>
+        <w:t>CmdletBinding(</w:t>
+      </w:r>
+      <w:proofErr w:type="gramEnd"/>
+      <w:r>
+        <w:t xml:space="preserve">)] declaration, which automatically enables </w:t>
+      </w:r>
+      <w:r>
+        <w:t>the switch</w:t>
+      </w:r>
+      <w:r>
+        <w:t>.</w:t>
+      </w:r>
+    </w:p>
+    <w:p>
+      <w:r>
+        <w:t>The CmdletBinding attribute is specified on the first line of the script or function. After the name and inline help, but before the parameter definition:</w:t>
+      </w:r>
+    </w:p>
+    <w:p>
+      <w:pPr>
+        <w:pStyle w:val="Code"/>
+      </w:pPr>
+      <w:r>
+        <w:t xml:space="preserve">function </w:t>
+      </w:r>
+      <w:r>
+        <w:rPr>
+          <w:lang w:val="en-GB"/>
+        </w:rPr>
+        <w:t>your-function</w:t>
+      </w:r>
+      <w:r>
+        <w:t xml:space="preserve"> {</w:t>
+      </w:r>
+    </w:p>
+    <w:p>
+      <w:pPr>
+        <w:pStyle w:val="Code"/>
+      </w:pPr>
+      <w:r>
+        <w:t>&lt;#</w:t>
+      </w:r>
+    </w:p>
+    <w:p>
+      <w:pPr>
+        <w:pStyle w:val="Code"/>
+      </w:pPr>
+      <w:r>
+        <w:t>&lt;Comment-based help&gt;</w:t>
+      </w:r>
+    </w:p>
+    <w:p>
+      <w:pPr>
+        <w:pStyle w:val="Code"/>
+      </w:pPr>
+      <w:r>
+        <w:lastRenderedPageBreak/>
+        <w:t>#&gt;</w:t>
+      </w:r>
+    </w:p>
+    <w:p>
+      <w:pPr>
+        <w:pStyle w:val="Code"/>
+        <w:ind w:left="0"/>
+      </w:pPr>
+      <w:r>
+        <w:t xml:space="preserve">       [CmdletBinding()]</w:t>
+      </w:r>
+    </w:p>
+    <w:p>
+      <w:pPr>
+        <w:pStyle w:val="Code"/>
+      </w:pPr>
+      <w:r>
+        <w:t xml:space="preserve">    Param( [String] $</w:t>
+      </w:r>
+      <w:r>
+        <w:t>Parameter1</w:t>
+      </w:r>
+      <w:r>
+        <w:t>)</w:t>
+      </w:r>
+    </w:p>
+    <w:p>
+      <w:pPr>
+        <w:pStyle w:val="Heading1"/>
+      </w:pPr>
+      <w:bookmarkStart w:id="31" w:name="_TOC12909"/>
+      <w:bookmarkStart w:id="32" w:name="_Toc253982459"/>
+      <w:bookmarkEnd w:id="31"/>
+      <w:r>
+        <w:lastRenderedPageBreak/>
+        <w:t>Tool</w:t>
+      </w:r>
+      <w:r>
+        <w:t xml:space="preserve">s </w:t>
+      </w:r>
+      <w:r>
+        <w:t>vs.</w:t>
+      </w:r>
+      <w:r>
+        <w:t xml:space="preserve"> Controller</w:t>
+      </w:r>
+      <w:r>
+        <w:t>?</w:t>
+      </w:r>
+      <w:bookmarkEnd w:id="32"/>
     </w:p>
     <w:p>
       <w:pPr>
         <w:pStyle w:val="Heading30"/>
       </w:pPr>
-      <w:bookmarkStart w:id="31" w:name="_Toc253982457"/>
-      <w:r>
-        <w:t>OUT-03 Use write-debug to give information to someone maintaining your script</w:t>
-      </w:r>
-      <w:bookmarkEnd w:id="31"/>
-    </w:p>
-    <w:p>
-      <w:r>
-        <w:t xml:space="preserve">Debug output is generally held to be output that is useful for script debugging (“Now entering main loop,” “Result was null, skipping to end of loop”), since it also creates a breakpoint prompt. </w:t>
-      </w:r>
-    </w:p>
-    <w:p>
-      <w:pPr>
-        <w:pStyle w:val="Heading30"/>
-      </w:pPr>
-      <w:bookmarkStart w:id="32" w:name="_Toc253982458"/>
-      <w:r>
-        <w:t xml:space="preserve">OUT-04 Use </w:t>
-      </w:r>
-      <w:r>
-        <w:t>[CmdletBinding()]</w:t>
-      </w:r>
-      <w:r>
-        <w:t xml:space="preserve"> if you are using</w:t>
-      </w:r>
-      <w:r>
-        <w:t xml:space="preserve"> write-debug or write-</w:t>
-      </w:r>
-      <w:r>
-        <w:t>verbose</w:t>
-      </w:r>
-      <w:bookmarkEnd w:id="32"/>
-    </w:p>
-    <w:p>
-      <w:r>
-        <w:t>Both Verbose and Debug output are</w:t>
-      </w:r>
-      <w:r>
-        <w:t xml:space="preserve"> off by default, and when you use </w:t>
-      </w:r>
-      <w:r>
-        <w:t xml:space="preserve">Write-Verbose or </w:t>
-      </w:r>
-      <w:r>
-        <w:t xml:space="preserve">Write-Debug, it should be in a script or function that uses the [CmdletBinding()] declaration, which automatically enables </w:t>
-      </w:r>
-      <w:r>
-        <w:t>the switch</w:t>
-      </w:r>
-      <w:r>
-        <w:t>.</w:t>
-      </w:r>
-    </w:p>
-    <w:p>
-      <w:r>
-        <w:t>The CmdletBinding attribute is specified on the first line of the script or function. After the name and inline help, but before the parameter definition:</w:t>
-      </w:r>
-    </w:p>
-    <w:p>
-      <w:pPr>
-        <w:pStyle w:val="Code"/>
-      </w:pPr>
-      <w:r>
-        <w:t xml:space="preserve">function </w:t>
-      </w:r>
-      <w:r>
-        <w:rPr>
-          <w:lang w:val="en-GB"/>
-        </w:rPr>
-        <w:t>your-function</w:t>
-      </w:r>
-      <w:r>
-        <w:t xml:space="preserve"> {</w:t>
-      </w:r>
-    </w:p>
-    <w:p>
-      <w:pPr>
-        <w:pStyle w:val="Code"/>
-      </w:pPr>
-      <w:r>
-        <w:t>&lt;#</w:t>
-      </w:r>
-    </w:p>
-    <w:p>
-      <w:pPr>
-        <w:pStyle w:val="Code"/>
-      </w:pPr>
-      <w:r>
-        <w:t>&lt;Comment-based help&gt;</w:t>
-      </w:r>
-    </w:p>
-    <w:p>
-      <w:pPr>
-        <w:pStyle w:val="Code"/>
-      </w:pPr>
-      <w:r>
-        <w:t>#&gt;</w:t>
-      </w:r>
-    </w:p>
-    <w:p>
-      <w:pPr>
-        <w:pStyle w:val="Code"/>
-        <w:ind w:left="0"/>
-      </w:pPr>
-      <w:r>
-        <w:t xml:space="preserve">       [CmdletBinding()]</w:t>
-      </w:r>
-    </w:p>
-    <w:p>
-      <w:pPr>
-        <w:pStyle w:val="Code"/>
-      </w:pPr>
-      <w:r>
-        <w:t xml:space="preserve">    Param( [String] $</w:t>
-      </w:r>
-      <w:r>
-        <w:t>Parameter1</w:t>
-      </w:r>
-      <w:r>
-        <w:t>)</w:t>
-      </w:r>
-    </w:p>
-    <w:p>
-      <w:pPr>
-        <w:pStyle w:val="Heading1"/>
-      </w:pPr>
-      <w:bookmarkStart w:id="33" w:name="_TOC12909"/>
-      <w:bookmarkStart w:id="34" w:name="_Toc253982459"/>
+      <w:bookmarkStart w:id="33" w:name="_Toc253982460"/>
+      <w:r>
+        <w:t>TOOL</w:t>
+      </w:r>
+      <w:r>
+        <w:t xml:space="preserve">-01 Decide whether you’re coding a </w:t>
+      </w:r>
+      <w:r>
+        <w:t>‘tool’</w:t>
+      </w:r>
+      <w:r>
+        <w:t xml:space="preserve"> or a </w:t>
+      </w:r>
+      <w:r>
+        <w:t>‘</w:t>
+      </w:r>
+      <w:r>
+        <w:t>cont</w:t>
+      </w:r>
+      <w:r>
+        <w:t>r</w:t>
+      </w:r>
+      <w:r>
+        <w:t>oller script</w:t>
+      </w:r>
+      <w:r>
+        <w:t>’</w:t>
+      </w:r>
       <w:bookmarkEnd w:id="33"/>
-      <w:r>
-        <w:t>Tool</w:t>
-      </w:r>
-      <w:r>
-        <w:t xml:space="preserve">s </w:t>
-      </w:r>
-      <w:r>
-        <w:t>vs.</w:t>
-      </w:r>
-      <w:r>
-        <w:t xml:space="preserve"> Controller</w:t>
-      </w:r>
-      <w:r>
-        <w:t>?</w:t>
-      </w:r>
-      <w:bookmarkEnd w:id="34"/>
-    </w:p>
-    <w:p>
-      <w:pPr>
-        <w:pStyle w:val="Heading30"/>
-      </w:pPr>
-      <w:bookmarkStart w:id="35" w:name="_Toc253982460"/>
-      <w:r>
-        <w:t>TOOL</w:t>
-      </w:r>
-      <w:r>
-        <w:t xml:space="preserve">-01 Decide whether you’re coding a </w:t>
-      </w:r>
-      <w:r>
-        <w:t>‘tool’</w:t>
-      </w:r>
-      <w:r>
-        <w:t xml:space="preserve"> or a </w:t>
-      </w:r>
-      <w:r>
-        <w:t>‘</w:t>
-      </w:r>
-      <w:r>
-        <w:t>cont</w:t>
-      </w:r>
-      <w:r>
-        <w:t>r</w:t>
-      </w:r>
-      <w:r>
-        <w:t>oller script</w:t>
-      </w:r>
-      <w:r>
-        <w:t>’</w:t>
-      </w:r>
-      <w:bookmarkEnd w:id="35"/>
     </w:p>
     <w:p>
       <w:r>
@@ -6002,7 +5851,7 @@
       <w:pPr>
         <w:pStyle w:val="Heading30"/>
       </w:pPr>
-      <w:bookmarkStart w:id="36" w:name="_Toc253982461"/>
+      <w:bookmarkStart w:id="34" w:name="_Toc253982461"/>
       <w:r>
         <w:t>TOOL</w:t>
       </w:r>
@@ -6012,75 +5861,76 @@
       <w:r>
         <w:t>Make your code modular</w:t>
       </w:r>
+      <w:bookmarkEnd w:id="34"/>
+    </w:p>
+    <w:p>
+      <w:r>
+        <w:t xml:space="preserve">Generally, people tend to feel that most </w:t>
+      </w:r>
+      <w:r>
+        <w:rPr>
+          <w:rFonts w:ascii="Times New Roman Italic" w:hAnsi="Times New Roman Italic"/>
+        </w:rPr>
+        <w:t>working code</w:t>
+      </w:r>
+      <w:r>
+        <w:t xml:space="preserve"> - that is, your code which does things - should be modularized into functions and ideally stored in script modules. </w:t>
+      </w:r>
+    </w:p>
+    <w:p>
+      <w:r>
+        <w:t>That makes those functions more easily re-used. Those functions should exhibit a high level of reusability, such as accepting input only via parameters and producing output only as objects to the pipeline</w:t>
+      </w:r>
+    </w:p>
+    <w:p>
+      <w:pPr>
+        <w:pStyle w:val="Heading30"/>
+      </w:pPr>
+      <w:bookmarkStart w:id="35" w:name="_Toc253982462"/>
+      <w:r>
+        <w:lastRenderedPageBreak/>
+        <w:t>TOOL</w:t>
+      </w:r>
+      <w:r>
+        <w:t>-03</w:t>
+      </w:r>
+      <w:r>
+        <w:t xml:space="preserve"> Make </w:t>
+      </w:r>
+      <w:r>
+        <w:t>tools</w:t>
+      </w:r>
+      <w:r>
+        <w:t xml:space="preserve"> as re-usable as possible</w:t>
+      </w:r>
+      <w:bookmarkEnd w:id="35"/>
+    </w:p>
+    <w:p>
+      <w:r>
+        <w:t xml:space="preserve">Tools should accept input from parameters and should (in most cases) produce any output to the pipeline; this approach helps maximize reusability. </w:t>
+      </w:r>
+    </w:p>
+    <w:p>
+      <w:pPr>
+        <w:pStyle w:val="Heading30"/>
+      </w:pPr>
+      <w:bookmarkStart w:id="36" w:name="_Toc253982463"/>
+      <w:r>
+        <w:t>TOOL</w:t>
+      </w:r>
+      <w:r>
+        <w:t xml:space="preserve">-04 Use </w:t>
+      </w:r>
+      <w:r>
+        <w:t>PowerShell</w:t>
+      </w:r>
+      <w:r>
+        <w:t xml:space="preserve"> </w:t>
+      </w:r>
+      <w:r>
+        <w:t>standard cmdlet naming</w:t>
+      </w:r>
       <w:bookmarkEnd w:id="36"/>
-    </w:p>
-    <w:p>
-      <w:r>
-        <w:t xml:space="preserve">Generally, people tend to feel that most </w:t>
-      </w:r>
-      <w:r>
-        <w:rPr>
-          <w:rFonts w:ascii="Times New Roman Italic" w:hAnsi="Times New Roman Italic"/>
-        </w:rPr>
-        <w:t>working code</w:t>
-      </w:r>
-      <w:r>
-        <w:t xml:space="preserve"> - that is, your code which does things - should be modularized into functions and ideally stored in script modules. </w:t>
-      </w:r>
-    </w:p>
-    <w:p>
-      <w:r>
-        <w:t>That makes those functions more easily re-used. Those functions should exhibit a high level of reusability, such as accepting input only via parameters and producing output only as objects to the pipeline</w:t>
-      </w:r>
-    </w:p>
-    <w:p>
-      <w:pPr>
-        <w:pStyle w:val="Heading30"/>
-      </w:pPr>
-      <w:bookmarkStart w:id="37" w:name="_Toc253982462"/>
-      <w:r>
-        <w:t>TOOL</w:t>
-      </w:r>
-      <w:r>
-        <w:t>-03</w:t>
-      </w:r>
-      <w:r>
-        <w:t xml:space="preserve"> Make </w:t>
-      </w:r>
-      <w:r>
-        <w:t>tools</w:t>
-      </w:r>
-      <w:r>
-        <w:t xml:space="preserve"> as re-usable as possible</w:t>
-      </w:r>
-      <w:bookmarkEnd w:id="37"/>
-    </w:p>
-    <w:p>
-      <w:r>
-        <w:t xml:space="preserve">Tools should accept input from parameters and should (in most cases) produce any output to the pipeline; this approach helps maximize reusability. </w:t>
-      </w:r>
-    </w:p>
-    <w:p>
-      <w:pPr>
-        <w:pStyle w:val="Heading30"/>
-      </w:pPr>
-      <w:bookmarkStart w:id="38" w:name="_Toc253982463"/>
-      <w:r>
-        <w:t>TOOL</w:t>
-      </w:r>
-      <w:r>
-        <w:t xml:space="preserve">-04 Use </w:t>
-      </w:r>
-      <w:r>
-        <w:t>PowerShell</w:t>
-      </w:r>
-      <w:r>
-        <w:t xml:space="preserve"> </w:t>
-      </w:r>
-      <w:r>
-        <w:t>standard cmdlet naming</w:t>
-      </w:r>
-      <w:bookmarkEnd w:id="38"/>
       <w:r>
         <w:t xml:space="preserve"> </w:t>
       </w:r>
@@ -6158,7 +6008,7 @@
       <w:pPr>
         <w:pStyle w:val="Heading30"/>
       </w:pPr>
-      <w:bookmarkStart w:id="39" w:name="_Toc253982464"/>
+      <w:bookmarkStart w:id="37" w:name="_Toc253982464"/>
       <w:r>
         <w:t>TOOL</w:t>
       </w:r>
@@ -6171,235 +6021,193 @@
       <w:r>
         <w:t xml:space="preserve"> standard parameter naming</w:t>
       </w:r>
+      <w:bookmarkEnd w:id="37"/>
+      <w:r>
+        <w:t xml:space="preserve"> </w:t>
+      </w:r>
+    </w:p>
+    <w:p>
+      <w:r>
+        <w:t xml:space="preserve">Tools should be consistent with PowerShell native cmdlets in regards </w:t>
+      </w:r>
+      <w:r>
+        <w:t xml:space="preserve">parameter naming. </w:t>
+      </w:r>
+    </w:p>
+    <w:p>
+      <w:r>
+        <w:t>For example, use</w:t>
+      </w:r>
+      <w:r>
+        <w:t xml:space="preserve"> </w:t>
+      </w:r>
+      <w:r>
+        <w:rPr>
+          <w:rFonts w:ascii="Courier New" w:hAnsi="Courier New" w:cs="Courier New"/>
+        </w:rPr>
+        <w:t>$</w:t>
+      </w:r>
+      <w:r>
+        <w:rPr>
+          <w:rFonts w:ascii="Courier New" w:hAnsi="Courier New" w:cs="Courier New"/>
+        </w:rPr>
+        <w:t xml:space="preserve">ComputerName </w:t>
+      </w:r>
+      <w:r>
+        <w:rPr>
+          <w:rFonts w:ascii="Arial" w:hAnsi="Arial" w:cs="Arial"/>
+        </w:rPr>
+        <w:t xml:space="preserve">and </w:t>
+      </w:r>
+      <w:r>
+        <w:rPr>
+          <w:rFonts w:ascii="Courier New" w:hAnsi="Courier New" w:cs="Courier New"/>
+        </w:rPr>
+        <w:t>$</w:t>
+      </w:r>
+      <w:r>
+        <w:rPr>
+          <w:rFonts w:ascii="Courier New" w:hAnsi="Courier New" w:cs="Courier New"/>
+        </w:rPr>
+        <w:t xml:space="preserve">ServerInstance </w:t>
+      </w:r>
+      <w:r>
+        <w:t xml:space="preserve">rather than something like </w:t>
+      </w:r>
+      <w:r>
+        <w:rPr>
+          <w:rFonts w:ascii="Courier New" w:hAnsi="Courier New" w:cs="Courier New"/>
+        </w:rPr>
+        <w:t>$Param_Computer</w:t>
+      </w:r>
+      <w:r>
+        <w:t xml:space="preserve"> and </w:t>
+      </w:r>
+      <w:r>
+        <w:rPr>
+          <w:rFonts w:ascii="Courier New" w:hAnsi="Courier New" w:cs="Courier New"/>
+        </w:rPr>
+        <w:t>$InstanceName</w:t>
+      </w:r>
+    </w:p>
+    <w:p>
+      <w:pPr>
+        <w:pStyle w:val="Heading30"/>
+      </w:pPr>
+      <w:bookmarkStart w:id="38" w:name="_Toc253982465"/>
+      <w:r>
+        <w:t>TOOL</w:t>
+      </w:r>
+      <w:r>
+        <w:t>-06 Tools should output raw data</w:t>
+      </w:r>
+      <w:bookmarkEnd w:id="38"/>
+    </w:p>
+    <w:p>
+      <w:r>
+        <w:t>The community generally agrees that tools should output raw data. That is, their output should be manipulated as little as possible. If a tool retrieves information represented in bytes, it should output bytes, rather than converting that value to another unit of measure. Having a tool output less-manipulated data helps the tool remain reusable in a larger number of situations.</w:t>
+      </w:r>
+    </w:p>
+    <w:p>
+      <w:pPr>
+        <w:pStyle w:val="Heading30"/>
+      </w:pPr>
+      <w:bookmarkStart w:id="39" w:name="_Toc253982466"/>
+      <w:r>
+        <w:t>TOOL</w:t>
+      </w:r>
+      <w:r>
+        <w:t xml:space="preserve">-07 Controllers should typically </w:t>
+      </w:r>
+      <w:r>
+        <w:t xml:space="preserve">output </w:t>
+      </w:r>
+      <w:r>
+        <w:t>format</w:t>
+      </w:r>
+      <w:r>
+        <w:t>ted</w:t>
+      </w:r>
+      <w:r>
+        <w:t xml:space="preserve"> </w:t>
+      </w:r>
+      <w:r>
+        <w:t>data</w:t>
+      </w:r>
       <w:bookmarkEnd w:id="39"/>
-      <w:r>
-        <w:t xml:space="preserve"> </w:t>
-      </w:r>
-    </w:p>
-    <w:p>
-      <w:r>
-        <w:t xml:space="preserve">Tools should be consistent with PowerShell native cmdlets in regards </w:t>
-      </w:r>
-      <w:r>
-        <w:t xml:space="preserve">parameter naming. </w:t>
-      </w:r>
-    </w:p>
-    <w:p>
-      <w:r>
-        <w:t>For example, use</w:t>
-      </w:r>
-      <w:r>
-        <w:t xml:space="preserve"> </w:t>
-      </w:r>
-      <w:r>
-        <w:rPr>
-          <w:rFonts w:ascii="Courier New" w:hAnsi="Courier New" w:cs="Courier New"/>
-        </w:rPr>
-        <w:t>$</w:t>
-      </w:r>
-      <w:r>
-        <w:rPr>
-          <w:rFonts w:ascii="Courier New" w:hAnsi="Courier New" w:cs="Courier New"/>
-        </w:rPr>
-        <w:t xml:space="preserve">ComputerName </w:t>
-      </w:r>
-      <w:r>
-        <w:rPr>
-          <w:rFonts w:ascii="Arial" w:hAnsi="Arial" w:cs="Arial"/>
-        </w:rPr>
-        <w:t xml:space="preserve">and </w:t>
-      </w:r>
-      <w:r>
-        <w:rPr>
-          <w:rFonts w:ascii="Courier New" w:hAnsi="Courier New" w:cs="Courier New"/>
-        </w:rPr>
-        <w:t>$</w:t>
-      </w:r>
-      <w:r>
-        <w:rPr>
-          <w:rFonts w:ascii="Courier New" w:hAnsi="Courier New" w:cs="Courier New"/>
-        </w:rPr>
-        <w:t xml:space="preserve">ServerInstance </w:t>
-      </w:r>
-      <w:r>
-        <w:t xml:space="preserve">rather than something like </w:t>
-      </w:r>
-      <w:r>
-        <w:rPr>
-          <w:rFonts w:ascii="Courier New" w:hAnsi="Courier New" w:cs="Courier New"/>
-        </w:rPr>
-        <w:t>$Param_Computer</w:t>
-      </w:r>
-      <w:r>
-        <w:t xml:space="preserve"> and </w:t>
-      </w:r>
-      <w:r>
-        <w:rPr>
-          <w:rFonts w:ascii="Courier New" w:hAnsi="Courier New" w:cs="Courier New"/>
-        </w:rPr>
-        <w:t>$InstanceName</w:t>
-      </w:r>
+    </w:p>
+    <w:p>
+      <w:r>
+        <w:t>Controllers, on the other hand, may reformat or manipulate data because controllers do not aim to be reusable; they instead aim to do as good a job as possible at a particular task.</w:t>
+      </w:r>
+    </w:p>
+    <w:p>
+      <w:r>
+        <w:t>For example, a function named Get-DiskInfo would return disk sizing information in bytes, because that’s the most-granular unit of measurement the operating system offers. A controller that was creating an inventory of free disk space might translate that into gigabytes, because that unit of measurement is the most convenient for the people who will view the inventory report.</w:t>
+      </w:r>
+    </w:p>
+    <w:p>
+      <w:r>
+        <w:t xml:space="preserve">An intermediate step is useful for tools that are packaged in script modules: views. By building a manifest for the module, you can have the module also include a custom </w:t>
+      </w:r>
+      <w:r>
+        <w:lastRenderedPageBreak/>
+        <w:t>.format.ps1xml view definition file. The view can specify manipulated data values, such as the default view used by PowerShell to display the output of Get-Process. The view does not manipulate the underlying data, leaving the raw data available for any purpose.</w:t>
+      </w:r>
+    </w:p>
+    <w:p/>
+    <w:p>
+      <w:pPr>
+        <w:pStyle w:val="Heading1"/>
+      </w:pPr>
+      <w:bookmarkStart w:id="40" w:name="_TOC14379"/>
+      <w:bookmarkStart w:id="41" w:name="_Toc253982467"/>
+      <w:bookmarkEnd w:id="40"/>
+      <w:r>
+        <w:lastRenderedPageBreak/>
+        <w:t>The Purity Laws</w:t>
+      </w:r>
+      <w:bookmarkEnd w:id="41"/>
     </w:p>
     <w:p>
       <w:pPr>
         <w:pStyle w:val="Heading30"/>
       </w:pPr>
-      <w:bookmarkStart w:id="40" w:name="_Toc253982465"/>
-      <w:r>
-        <w:t>TOOL</w:t>
-      </w:r>
-      <w:r>
-        <w:t>-06 Tools should output raw data</w:t>
-      </w:r>
-      <w:bookmarkEnd w:id="40"/>
-    </w:p>
-    <w:p>
-      <w:r>
-        <w:t>The community generally agrees that tools should output raw data. That is, their output should be manipulated as little as possible. If a tool retrieves information represented in bytes, it should output bytes, rather than converting that value to another unit of measure. Having a tool output less-manipulated data helps the tool remain reusable in a larger number of situations.</w:t>
-      </w:r>
+      <w:bookmarkStart w:id="42" w:name="_Toc253982468"/>
+      <w:r>
+        <w:t xml:space="preserve">PURE-01 Use native </w:t>
+      </w:r>
+      <w:r>
+        <w:t>PowerShell</w:t>
+      </w:r>
+      <w:r>
+        <w:t xml:space="preserve"> where possible</w:t>
+      </w:r>
+      <w:bookmarkEnd w:id="42"/>
     </w:p>
     <w:p>
       <w:pPr>
         <w:pStyle w:val="Heading30"/>
       </w:pPr>
-      <w:bookmarkStart w:id="41" w:name="_Toc253982466"/>
-      <w:r>
-        <w:t>TOOL</w:t>
-      </w:r>
-      <w:r>
-        <w:t xml:space="preserve">-07 Controllers should typically </w:t>
-      </w:r>
-      <w:r>
-        <w:t xml:space="preserve">output </w:t>
-      </w:r>
-      <w:r>
-        <w:t>format</w:t>
-      </w:r>
-      <w:r>
-        <w:t>ted</w:t>
-      </w:r>
-      <w:r>
-        <w:t xml:space="preserve"> </w:t>
-      </w:r>
-      <w:r>
-        <w:t>data</w:t>
-      </w:r>
-      <w:bookmarkEnd w:id="41"/>
-    </w:p>
-    <w:p>
-      <w:r>
-        <w:t>Controllers, on the other hand, may reformat or manipulate data because controllers do not aim to be reusable; they instead aim to do as good a job as possible at a particular task.</w:t>
-      </w:r>
-    </w:p>
-    <w:p>
-      <w:r>
-        <w:t>For example, a function named Get-DiskInfo would return disk sizing information in bytes, because that’s the most-granular unit of measurement the operating system offers. A controller that was creating an inventory of free disk space might translate that into gigabytes, because that unit of measurement is the most convenient for the people who will view the inventory report.</w:t>
-      </w:r>
-    </w:p>
-    <w:p>
-      <w:r>
-        <w:t>An intermediate step is useful for tools that are packaged in script modules: views. By building a manifest for the module, you can have the module also include a custom .format.ps1xml view definition file. The view can specify manipulated data values, such as the default view used by PowerShell to display the output of Get-Process. The view does not manipulate the underlying data, leaving the raw data available for any purpose.</w:t>
-      </w:r>
-    </w:p>
-    <w:p>
-      <w:r>
-        <w:rPr>
-          <w:noProof/>
-          <w:lang w:val="en-GB" w:eastAsia="en-GB"/>
-        </w:rPr>
-        <w:drawing>
-          <wp:inline distT="0" distB="0" distL="0" distR="0" wp14:anchorId="11596773" wp14:editId="1382D7D2">
-            <wp:extent cx="5953125" cy="8220075"/>
-            <wp:effectExtent l="0" t="0" r="9525" b="9525"/>
-            <wp:docPr id="9" name="Picture 9" descr="png"/>
-            <wp:cNvGraphicFramePr>
-              <a:graphicFrameLocks xmlns:a="http://schemas.openxmlformats.org/drawingml/2006/main" noChangeAspect="1"/>
-            </wp:cNvGraphicFramePr>
-            <a:graphic xmlns:a="http://schemas.openxmlformats.org/drawingml/2006/main">
-              <a:graphicData uri="http://schemas.openxmlformats.org/drawingml/2006/picture">
-                <pic:pic xmlns:pic="http://schemas.openxmlformats.org/drawingml/2006/picture">
-                  <pic:nvPicPr>
-                    <pic:cNvPr id="0" name="Picture 9" descr="png"/>
-                    <pic:cNvPicPr>
-                      <a:picLocks noChangeAspect="1" noChangeArrowheads="1"/>
-                    </pic:cNvPicPr>
-                  </pic:nvPicPr>
-                  <pic:blipFill>
-                    <a:blip r:embed="rId14">
-                      <a:extLst>
-                        <a:ext uri="{28A0092B-C50C-407E-A947-70E740481C1C}">
-                          <a14:useLocalDpi xmlns:a14="http://schemas.microsoft.com/office/drawing/2010/main" val="0"/>
-                        </a:ext>
-                      </a:extLst>
-                    </a:blip>
-                    <a:srcRect/>
-                    <a:stretch>
-                      <a:fillRect/>
-                    </a:stretch>
-                  </pic:blipFill>
-                  <pic:spPr bwMode="auto">
-                    <a:xfrm>
-                      <a:off x="0" y="0"/>
-                      <a:ext cx="5953125" cy="8220075"/>
-                    </a:xfrm>
-                    <a:prstGeom prst="rect">
-                      <a:avLst/>
-                    </a:prstGeom>
-                    <a:noFill/>
-                    <a:ln>
-                      <a:noFill/>
-                    </a:ln>
-                  </pic:spPr>
-                </pic:pic>
-              </a:graphicData>
-            </a:graphic>
-          </wp:inline>
-        </w:drawing>
-      </w:r>
-    </w:p>
-    <w:p>
-      <w:pPr>
-        <w:pStyle w:val="Heading1"/>
-      </w:pPr>
-      <w:bookmarkStart w:id="42" w:name="_TOC14379"/>
-      <w:bookmarkStart w:id="43" w:name="_Toc253982467"/>
-      <w:bookmarkEnd w:id="42"/>
-      <w:r>
-        <w:t>The Purity Laws</w:t>
+      <w:bookmarkStart w:id="43" w:name="_Toc253982469"/>
+      <w:r>
+        <w:t xml:space="preserve">PURE-02 If </w:t>
+      </w:r>
+      <w:r>
+        <w:t>you can’t use just PowerShell</w:t>
+      </w:r>
+      <w:proofErr w:type="gramStart"/>
+      <w:r>
+        <w:t xml:space="preserve">, </w:t>
+      </w:r>
+      <w:r>
+        <w:t xml:space="preserve"> use</w:t>
+      </w:r>
+      <w:proofErr w:type="gramEnd"/>
+      <w:r>
+        <w:t xml:space="preserve"> .net, external commands or COM objects, in that order of preference</w:t>
       </w:r>
       <w:bookmarkEnd w:id="43"/>
-    </w:p>
-    <w:p>
-      <w:pPr>
-        <w:pStyle w:val="Heading30"/>
-      </w:pPr>
-      <w:bookmarkStart w:id="44" w:name="_Toc253982468"/>
-      <w:r>
-        <w:t xml:space="preserve">PURE-01 Use native </w:t>
-      </w:r>
-      <w:r>
-        <w:t>PowerShell</w:t>
-      </w:r>
-      <w:r>
-        <w:t xml:space="preserve"> where possible</w:t>
-      </w:r>
-      <w:bookmarkEnd w:id="44"/>
-    </w:p>
-    <w:p>
-      <w:pPr>
-        <w:pStyle w:val="Heading30"/>
-      </w:pPr>
-      <w:bookmarkStart w:id="45" w:name="_Toc253982469"/>
-      <w:r>
-        <w:t xml:space="preserve">PURE-02 If </w:t>
-      </w:r>
-      <w:r>
-        <w:t xml:space="preserve">you can’t use just PowerShell, </w:t>
-      </w:r>
-      <w:r>
-        <w:t xml:space="preserve"> use .net, external commands or COM objects, in that order of preference</w:t>
-      </w:r>
-      <w:bookmarkEnd w:id="45"/>
     </w:p>
     <w:p>
       <w:r>
@@ -6472,94 +6280,104 @@
       <w:pPr>
         <w:pStyle w:val="Heading30"/>
       </w:pPr>
-      <w:bookmarkStart w:id="46" w:name="_Toc253982470"/>
+      <w:bookmarkStart w:id="44" w:name="_Toc253982470"/>
       <w:r>
         <w:t xml:space="preserve">PURE-03 Document why you haven’t used </w:t>
       </w:r>
       <w:r>
         <w:t>PowerShell</w:t>
       </w:r>
+      <w:bookmarkEnd w:id="44"/>
+    </w:p>
+    <w:p>
+      <w:r>
+        <w:t xml:space="preserve">So when is it okay to move from one item on this list to another? Obviously, if a task </w:t>
+      </w:r>
+      <w:r>
+        <w:rPr>
+          <w:rFonts w:ascii="Times New Roman Italic" w:hAnsi="Times New Roman Italic"/>
+        </w:rPr>
+        <w:t>can’t</w:t>
+      </w:r>
+      <w:r>
+        <w:t xml:space="preserve"> be accomplished with a more-preferred way, you move on to a less-preferred way. </w:t>
+      </w:r>
+    </w:p>
+    <w:p>
+      <w:r>
+        <w:lastRenderedPageBreak/>
+        <w:t>If a less-preferred approach offers far superior performance, and performance is a potential issue, then go for the better-performing approach. For example, Robocopy is superior in nearly every way to Copy-Item, and there are probably numerous circumstances where Robocopy would do a much better job.</w:t>
+      </w:r>
+    </w:p>
+    <w:p>
+      <w:r>
+        <w:t>Document the reason for using tool</w:t>
+      </w:r>
+      <w:r>
+        <w:t>s other than PowerShell in your comments.</w:t>
+      </w:r>
+    </w:p>
+    <w:p>
+      <w:pPr>
+        <w:pStyle w:val="Heading30"/>
+      </w:pPr>
+      <w:bookmarkStart w:id="45" w:name="_Toc253982471"/>
+      <w:r>
+        <w:t xml:space="preserve">PURE-04 </w:t>
+      </w:r>
+      <w:proofErr w:type="gramStart"/>
+      <w:r>
+        <w:t>Wrap</w:t>
+      </w:r>
+      <w:proofErr w:type="gramEnd"/>
+      <w:r>
+        <w:t xml:space="preserve"> other tools in an advanced function of cmdlet</w:t>
+      </w:r>
+      <w:bookmarkEnd w:id="45"/>
+    </w:p>
+    <w:p>
+      <w:r>
+        <w:t xml:space="preserve">That said, you truly become a better PowerShell person if you take the time to </w:t>
+      </w:r>
+      <w:r>
+        <w:rPr>
+          <w:rFonts w:ascii="Times New Roman Italic" w:hAnsi="Times New Roman Italic"/>
+        </w:rPr>
+        <w:t>wrap</w:t>
+      </w:r>
+      <w:r>
+        <w:t xml:space="preserve"> a less-preferred way in an advanced function or cmdlet. Then you get the best of both worlds: the ability to reach outside the shell itself for functionality, while keeping the advantages of native commands.</w:t>
+      </w:r>
+    </w:p>
+    <w:p>
+      <w:r>
+        <w:t>Ignorance, however, is no excuse. If you’ve written some big wrapper function around Ping.exe simply because you were unaware of Test-Connection, then you’ve wasted a lot of time, and that is not commendable. Before you move on to a less-preferred approach, make sure the shell doesn’t already have a way to do what you’re after.</w:t>
+      </w:r>
+    </w:p>
+    <w:p>
+      <w:pPr>
+        <w:pStyle w:val="Heading1"/>
+      </w:pPr>
+      <w:bookmarkStart w:id="46" w:name="_TOC16801"/>
+      <w:bookmarkStart w:id="47" w:name="_Toc253982472"/>
       <w:bookmarkEnd w:id="46"/>
-    </w:p>
-    <w:p>
-      <w:r>
-        <w:t xml:space="preserve">So when is it okay to move from one item on this list to another? Obviously, if a task </w:t>
-      </w:r>
-      <w:r>
-        <w:rPr>
-          <w:rFonts w:ascii="Times New Roman Italic" w:hAnsi="Times New Roman Italic"/>
-        </w:rPr>
-        <w:t>can’t</w:t>
-      </w:r>
-      <w:r>
-        <w:t xml:space="preserve"> be accomplished with a more-preferred way, you move on to a less-preferred way. </w:t>
-      </w:r>
-    </w:p>
-    <w:p>
-      <w:r>
-        <w:t>If a less-preferred approach offers far superior performance, and performance is a potential issue, then go for the better-performing approach. For example, Robocopy is superior in nearly every way to Copy-Item, and there are probably numerous circumstances where Robocopy would do a much better job.</w:t>
-      </w:r>
-    </w:p>
-    <w:p>
-      <w:r>
-        <w:t>Document the reason for using tool</w:t>
-      </w:r>
-      <w:r>
-        <w:t>s other than PowerShell in your comments.</w:t>
-      </w:r>
+      <w:r>
+        <w:lastRenderedPageBreak/>
+        <w:t>Pipelines vs. Constructs</w:t>
+      </w:r>
+      <w:bookmarkEnd w:id="47"/>
     </w:p>
     <w:p>
       <w:pPr>
         <w:pStyle w:val="Heading30"/>
       </w:pPr>
-      <w:bookmarkStart w:id="47" w:name="_Toc253982471"/>
-      <w:r>
-        <w:t>PURE-04 Wrap other tools in an advanced function of cmdlet</w:t>
-      </w:r>
-      <w:bookmarkEnd w:id="47"/>
-    </w:p>
-    <w:p>
-      <w:r>
-        <w:t xml:space="preserve">That said, you truly become a better PowerShell person if you take the time to </w:t>
-      </w:r>
-      <w:r>
-        <w:rPr>
-          <w:rFonts w:ascii="Times New Roman Italic" w:hAnsi="Times New Roman Italic"/>
-        </w:rPr>
-        <w:t>wrap</w:t>
-      </w:r>
-      <w:r>
-        <w:t xml:space="preserve"> a less-preferred way in an advanced function or cmdlet. Then you get the best of both worlds: the ability to reach outside the shell itself for functionality, while keeping the advantages of native commands.</w:t>
-      </w:r>
-    </w:p>
-    <w:p>
-      <w:r>
-        <w:t>Ignorance, however, is no excuse. If you’ve written some big wrapper function around Ping.exe simply because you were unaware of Test-Connection, then you’ve wasted a lot of time, and that is not commendable. Before you move on to a less-preferred approach, make sure the shell doesn’t already have a way to do what you’re after.</w:t>
-      </w:r>
-    </w:p>
-    <w:p>
-      <w:pPr>
-        <w:pStyle w:val="Heading1"/>
-      </w:pPr>
-      <w:bookmarkStart w:id="48" w:name="_TOC16801"/>
-      <w:bookmarkStart w:id="49" w:name="_Toc253982472"/>
+      <w:bookmarkStart w:id="48" w:name="_PIPE-01_Avoid_using"/>
+      <w:bookmarkStart w:id="49" w:name="_Toc253982473"/>
       <w:bookmarkEnd w:id="48"/>
       <w:r>
-        <w:t>Pipelines vs. Constructs</w:t>
+        <w:t>PIPE-01 Avoid using pipelines in scripts</w:t>
       </w:r>
       <w:bookmarkEnd w:id="49"/>
-    </w:p>
-    <w:p>
-      <w:pPr>
-        <w:pStyle w:val="Heading30"/>
-      </w:pPr>
-      <w:bookmarkStart w:id="50" w:name="_PIPE-01_Avoid_using"/>
-      <w:bookmarkStart w:id="51" w:name="_Toc253982473"/>
-      <w:bookmarkEnd w:id="50"/>
-      <w:r>
-        <w:t>PIPE-01 Avoid using pipelines in scripts</w:t>
-      </w:r>
-      <w:bookmarkEnd w:id="51"/>
     </w:p>
     <w:p>
       <w:r>
@@ -6713,16 +6531,17 @@
       <w:pPr>
         <w:pStyle w:val="Heading1"/>
       </w:pPr>
-      <w:bookmarkStart w:id="52" w:name="_TOC17686"/>
-      <w:bookmarkStart w:id="53" w:name="_Toc253982474"/>
-      <w:bookmarkEnd w:id="52"/>
-      <w:r>
+      <w:bookmarkStart w:id="50" w:name="_TOC17686"/>
+      <w:bookmarkStart w:id="51" w:name="_Toc253982474"/>
+      <w:bookmarkEnd w:id="50"/>
+      <w:r>
+        <w:lastRenderedPageBreak/>
         <w:t>One-</w:t>
       </w:r>
       <w:r>
         <w:t>Liners</w:t>
       </w:r>
-      <w:bookmarkEnd w:id="53"/>
+      <w:bookmarkEnd w:id="51"/>
     </w:p>
     <w:tbl>
       <w:tblPr>
@@ -6766,7 +6585,7 @@
                           </pic:cNvPicPr>
                         </pic:nvPicPr>
                         <pic:blipFill>
-                          <a:blip r:embed="rId12" cstate="print">
+                          <a:blip r:embed="rId10" cstate="print">
                             <a:extLst>
                               <a:ext uri="{28A0092B-C50C-407E-A947-70E740481C1C}">
                                 <a14:useLocalDpi xmlns:a14="http://schemas.microsoft.com/office/drawing/2010/main" val="0"/>
@@ -6821,559 +6640,621 @@
       <w:pPr>
         <w:pStyle w:val="Heading1"/>
       </w:pPr>
-      <w:bookmarkStart w:id="54" w:name="_TOC18071"/>
-      <w:bookmarkStart w:id="55" w:name="_Toc253982475"/>
+      <w:bookmarkStart w:id="52" w:name="_TOC18071"/>
+      <w:bookmarkStart w:id="53" w:name="_Toc253982475"/>
+      <w:bookmarkEnd w:id="52"/>
+      <w:r>
+        <w:lastRenderedPageBreak/>
+        <w:t>“The PowerShell Way”</w:t>
+      </w:r>
+      <w:bookmarkEnd w:id="53"/>
+    </w:p>
+    <w:p>
+      <w:r>
+        <w:t xml:space="preserve">There </w:t>
+      </w:r>
+      <w:r>
+        <w:rPr>
+          <w:rFonts w:ascii="Times New Roman Italic" w:hAnsi="Times New Roman Italic"/>
+        </w:rPr>
+        <w:t>is no one, true way</w:t>
+      </w:r>
+      <w:r>
+        <w:t xml:space="preserve"> to do anything in PowerShell. To resurrect a previous pair of examples:</w:t>
+      </w:r>
+    </w:p>
+    <w:p>
+      <w:pPr>
+        <w:pStyle w:val="Code"/>
+      </w:pPr>
+      <w:r>
+        <w:t>[void]Do-Something</w:t>
+      </w:r>
+    </w:p>
+    <w:p>
+      <w:pPr>
+        <w:pStyle w:val="Code"/>
+      </w:pPr>
+    </w:p>
+    <w:p>
+      <w:pPr>
+        <w:pStyle w:val="Code"/>
+      </w:pPr>
+      <w:r>
+        <w:t>Do-Something | Out-Null</w:t>
+      </w:r>
+    </w:p>
+    <w:p>
+      <w:pPr>
+        <w:pStyle w:val="Code"/>
+      </w:pPr>
+    </w:p>
+    <w:p>
+      <w:r>
+        <w:t>Same end effect, but some folks will argue that the first command is more “programmer-y” and less “PowerShell-y.” The first example runs faster, however, so there’s more than an aesthetic difference here.</w:t>
+      </w:r>
+    </w:p>
+    <w:p>
+      <w:r>
+        <w:t xml:space="preserve">It’s important to note that although PowerShell isn’t a programming language, it - like most good shells - does </w:t>
+      </w:r>
+      <w:r>
+        <w:rPr>
+          <w:rFonts w:ascii="Times New Roman Italic" w:hAnsi="Times New Roman Italic"/>
+        </w:rPr>
+        <w:t>contain</w:t>
+      </w:r>
+      <w:r>
+        <w:t xml:space="preserve"> a programming language. It’s okay to use it. It’s fine to use more programming-style approaches. </w:t>
+      </w:r>
+      <w:r>
+        <w:t xml:space="preserve">Don’t dismiss a technique or approach because 'it looks like programming' to you, and because you aren’t a programmer and don’t want to be one. </w:t>
+      </w:r>
+      <w:r>
+        <w:t>You might actually be missing out on something.</w:t>
+      </w:r>
+    </w:p>
+    <w:p>
+      <w:pPr>
+        <w:pStyle w:val="Heading1"/>
+      </w:pPr>
+      <w:bookmarkStart w:id="54" w:name="_TOC19891"/>
+      <w:bookmarkStart w:id="55" w:name="_Toc253982476"/>
       <w:bookmarkEnd w:id="54"/>
       <w:r>
-        <w:t>“The PowerShell Way”</w:t>
+        <w:lastRenderedPageBreak/>
+        <w:t>Trapping and Capturing Errors</w:t>
       </w:r>
       <w:bookmarkEnd w:id="55"/>
     </w:p>
     <w:p>
-      <w:r>
-        <w:t xml:space="preserve">There </w:t>
+      <w:pPr>
+        <w:pStyle w:val="Heading30"/>
+      </w:pPr>
+      <w:bookmarkStart w:id="56" w:name="_Toc253982477"/>
+      <w:r>
+        <w:t>ERR-01 Use -ErrorAction Stop when calling cmdlets</w:t>
+      </w:r>
+      <w:bookmarkEnd w:id="56"/>
+    </w:p>
+    <w:p>
+      <w:r>
+        <w:t xml:space="preserve">When trapping an error, try to use </w:t>
+      </w:r>
+      <w:r>
+        <w:rPr>
+          <w:rFonts w:ascii="Times New Roman Bold" w:hAnsi="Times New Roman Bold"/>
+        </w:rPr>
+        <w:t>-ErrorAction Stop</w:t>
+      </w:r>
+      <w:r>
+        <w:t xml:space="preserve"> on cmdlets to generate terminating, trappable exceptions. </w:t>
+      </w:r>
+    </w:p>
+    <w:p>
+      <w:pPr>
+        <w:pStyle w:val="Heading30"/>
+      </w:pPr>
+      <w:bookmarkStart w:id="57" w:name="_Toc253982478"/>
+      <w:r>
+        <w:t xml:space="preserve">ERR-02 Use </w:t>
+      </w:r>
+      <w:r>
+        <w:t>$ErrorActionPreference='Stop'/’Continue’</w:t>
+      </w:r>
+      <w:r>
+        <w:t xml:space="preserve"> when calling non-cmdlets</w:t>
+      </w:r>
+      <w:bookmarkEnd w:id="57"/>
+    </w:p>
+    <w:p>
+      <w:r>
+        <w:t xml:space="preserve">When executing something other than a cmdlet, set </w:t>
+      </w:r>
+      <w:r>
+        <w:rPr>
+          <w:rFonts w:ascii="Times New Roman Bold" w:hAnsi="Times New Roman Bold"/>
+        </w:rPr>
+        <w:t>$ErrorActionPreference='Stop'</w:t>
+      </w:r>
+      <w:r>
+        <w:t xml:space="preserve"> before executing, and re-set to </w:t>
+      </w:r>
+      <w:r>
+        <w:rPr>
+          <w:rFonts w:ascii="Times New Roman Bold" w:hAnsi="Times New Roman Bold"/>
+        </w:rPr>
+        <w:t>Continue</w:t>
+      </w:r>
+      <w:r>
+        <w:t xml:space="preserve"> afterwards. If you’re concerned about using -ErrorAction because it will bail on the entire pipeline, then you’ve probably over-constructed the pipeline. Consider using a more scripting-construct-style approach, because those approaches are inherently better for automated error handling. </w:t>
+      </w:r>
+    </w:p>
+    <w:p>
+      <w:r>
+        <w:t xml:space="preserve">Ideally, whatever command or code you think might bomb should be dealing with </w:t>
       </w:r>
       <w:r>
         <w:rPr>
           <w:rFonts w:ascii="Times New Roman Italic" w:hAnsi="Times New Roman Italic"/>
         </w:rPr>
-        <w:t>is no one, true way</w:t>
-      </w:r>
-      <w:r>
-        <w:t xml:space="preserve"> to do anything in PowerShell. To resurrect a previous pair of examples:</w:t>
-      </w:r>
-    </w:p>
-    <w:p>
-      <w:pPr>
-        <w:pStyle w:val="Code"/>
-      </w:pPr>
-      <w:r>
-        <w:t>[void]Do-Something</w:t>
-      </w:r>
-    </w:p>
-    <w:p>
-      <w:pPr>
-        <w:pStyle w:val="Code"/>
-      </w:pPr>
-    </w:p>
-    <w:p>
-      <w:pPr>
-        <w:pStyle w:val="Code"/>
-      </w:pPr>
-      <w:r>
-        <w:t>Do-Something | Out-Null</w:t>
-      </w:r>
-    </w:p>
-    <w:p>
-      <w:pPr>
-        <w:pStyle w:val="Code"/>
-      </w:pPr>
-    </w:p>
-    <w:p>
-      <w:r>
-        <w:t>Same end effect, but some folks will argue that the first command is more “programmer-y” and less “PowerShell-y.” The first example runs faster, however, so there’s more than an aesthetic difference here.</w:t>
-      </w:r>
-    </w:p>
-    <w:p>
-      <w:r>
-        <w:t xml:space="preserve">It’s important to note that although PowerShell isn’t a programming language, it - like most good shells - does </w:t>
+        <w:t>one</w:t>
+      </w:r>
+      <w:r>
+        <w:t xml:space="preserve"> thing: querying one computer, deleting one file, updating one user. That way, if an error occurs, you can handle it and then get on with the next thing.</w:t>
+      </w:r>
+    </w:p>
+    <w:p>
+      <w:pPr>
+        <w:pStyle w:val="Heading30"/>
+      </w:pPr>
+      <w:bookmarkStart w:id="58" w:name="_Toc253982479"/>
+      <w:r>
+        <w:t>ERR-03 Avoid using flags to handle errors</w:t>
+      </w:r>
+      <w:bookmarkEnd w:id="58"/>
+    </w:p>
+    <w:p>
+      <w:r>
+        <w:t>Try to avoid setting flags:</w:t>
+      </w:r>
+    </w:p>
+    <w:p>
+      <w:pPr>
+        <w:pStyle w:val="Code"/>
+      </w:pPr>
+      <w:r>
+        <w:t>Try {</w:t>
+      </w:r>
+    </w:p>
+    <w:p>
+      <w:pPr>
+        <w:pStyle w:val="Code"/>
+      </w:pPr>
+      <w:r>
+        <w:t xml:space="preserve">  $continue = $true</w:t>
+      </w:r>
+    </w:p>
+    <w:p>
+      <w:pPr>
+        <w:pStyle w:val="Code"/>
+      </w:pPr>
+      <w:r>
+        <w:t xml:space="preserve">  Do-Something -ErrorAction Stop</w:t>
+      </w:r>
+    </w:p>
+    <w:p>
+      <w:pPr>
+        <w:pStyle w:val="Code"/>
+      </w:pPr>
+      <w:r>
+        <w:t>} Catch {</w:t>
+      </w:r>
+    </w:p>
+    <w:p>
+      <w:pPr>
+        <w:pStyle w:val="Code"/>
+      </w:pPr>
+      <w:r>
+        <w:t xml:space="preserve">  $continue = $false</w:t>
+      </w:r>
+    </w:p>
+    <w:p>
+      <w:pPr>
+        <w:pStyle w:val="Code"/>
+      </w:pPr>
+      <w:r>
+        <w:t>}</w:t>
+      </w:r>
+    </w:p>
+    <w:p>
+      <w:pPr>
+        <w:pStyle w:val="Code"/>
+      </w:pPr>
+    </w:p>
+    <w:p>
+      <w:pPr>
+        <w:pStyle w:val="Code"/>
+      </w:pPr>
+      <w:r>
+        <w:t>if ($continue) {</w:t>
+      </w:r>
+    </w:p>
+    <w:p>
+      <w:pPr>
+        <w:pStyle w:val="Code"/>
+      </w:pPr>
+      <w:r>
+        <w:t xml:space="preserve">  Do-This</w:t>
+      </w:r>
+    </w:p>
+    <w:p>
+      <w:pPr>
+        <w:pStyle w:val="Code"/>
+      </w:pPr>
+      <w:r>
+        <w:t xml:space="preserve">  Set-That</w:t>
+      </w:r>
+    </w:p>
+    <w:p>
+      <w:pPr>
+        <w:pStyle w:val="Code"/>
+      </w:pPr>
+      <w:r>
+        <w:t xml:space="preserve">  Get-Those</w:t>
+      </w:r>
+    </w:p>
+    <w:p>
+      <w:pPr>
+        <w:pStyle w:val="Code"/>
+      </w:pPr>
+      <w:r>
+        <w:t>}</w:t>
+      </w:r>
+    </w:p>
+    <w:p>
+      <w:pPr>
+        <w:pStyle w:val="Code"/>
+      </w:pPr>
+    </w:p>
+    <w:p>
+      <w:r>
+        <w:lastRenderedPageBreak/>
+        <w:t>Instead, put the entire “transaction” into the Try block:</w:t>
+      </w:r>
+    </w:p>
+    <w:p>
+      <w:pPr>
+        <w:pStyle w:val="Code"/>
+      </w:pPr>
+      <w:r>
+        <w:t>Try {</w:t>
+      </w:r>
+    </w:p>
+    <w:p>
+      <w:pPr>
+        <w:pStyle w:val="Code"/>
+      </w:pPr>
+      <w:r>
+        <w:t xml:space="preserve">  Do-Something -ErrorAction Stop</w:t>
+      </w:r>
+    </w:p>
+    <w:p>
+      <w:pPr>
+        <w:pStyle w:val="Code"/>
+      </w:pPr>
+      <w:r>
+        <w:t xml:space="preserve">  Do-This</w:t>
+      </w:r>
+    </w:p>
+    <w:p>
+      <w:pPr>
+        <w:pStyle w:val="Code"/>
+      </w:pPr>
+      <w:r>
+        <w:t xml:space="preserve">  Set-That</w:t>
+      </w:r>
+    </w:p>
+    <w:p>
+      <w:pPr>
+        <w:pStyle w:val="Code"/>
+      </w:pPr>
+      <w:r>
+        <w:t xml:space="preserve">  Get-Those</w:t>
+      </w:r>
+    </w:p>
+    <w:p>
+      <w:pPr>
+        <w:pStyle w:val="Code"/>
+      </w:pPr>
+      <w:r>
+        <w:t>} Catch {</w:t>
+      </w:r>
+    </w:p>
+    <w:p>
+      <w:pPr>
+        <w:pStyle w:val="Code"/>
+      </w:pPr>
+      <w:r>
+        <w:t xml:space="preserve">  Handle-Error</w:t>
+      </w:r>
+    </w:p>
+    <w:p>
+      <w:pPr>
+        <w:pStyle w:val="Code"/>
+      </w:pPr>
+      <w:r>
+        <w:t>}</w:t>
+      </w:r>
+    </w:p>
+    <w:p>
+      <w:pPr>
+        <w:pStyle w:val="Code"/>
+      </w:pPr>
+    </w:p>
+    <w:p>
+      <w:r>
+        <w:t>It’s a lot easier to follow the logic.</w:t>
+      </w:r>
+    </w:p>
+    <w:p>
+      <w:pPr>
+        <w:pStyle w:val="Heading30"/>
+      </w:pPr>
+      <w:bookmarkStart w:id="59" w:name="_Toc253982480"/>
+      <w:r>
+        <w:t>ERR-04 Avoid using $?</w:t>
+      </w:r>
+      <w:bookmarkEnd w:id="59"/>
+    </w:p>
+    <w:p>
+      <w:r>
+        <w:t>When you need to examine the error that occurred, try to avoid using $</w:t>
+      </w:r>
+      <w:proofErr w:type="gramStart"/>
+      <w:r>
+        <w:t>?.</w:t>
+      </w:r>
+      <w:proofErr w:type="gramEnd"/>
+      <w:r>
+        <w:t xml:space="preserve"> It actually doesn’t mean an error did or did not occur; it’s reporting whether or not the last-run command </w:t>
       </w:r>
       <w:r>
         <w:rPr>
           <w:rFonts w:ascii="Times New Roman Italic" w:hAnsi="Times New Roman Italic"/>
         </w:rPr>
-        <w:t>contain</w:t>
-      </w:r>
-      <w:r>
-        <w:t xml:space="preserve"> a programming language. It’s okay to use it. It’s fine to use more programming-style approaches. </w:t>
-      </w:r>
-      <w:r>
-        <w:t xml:space="preserve">Don’t dismiss a technique or approach because 'it looks like programming' to you, and because you aren’t a programmer and don’t want to be one. </w:t>
-      </w:r>
-      <w:r>
-        <w:t>You might actually be missing out on something.</w:t>
+        <w:t xml:space="preserve">considered itself to have completed successfully. </w:t>
+      </w:r>
+      <w:r>
+        <w:t>You get no details on what happened.</w:t>
+      </w:r>
+    </w:p>
+    <w:p>
+      <w:pPr>
+        <w:pStyle w:val="Heading30"/>
+      </w:pPr>
+      <w:bookmarkStart w:id="60" w:name="_Toc253982481"/>
+      <w:r>
+        <w:t>ERR-05 Avoid testing for a null variable as an error condition</w:t>
+      </w:r>
+      <w:bookmarkEnd w:id="60"/>
+      <w:r>
+        <w:t xml:space="preserve"> </w:t>
+      </w:r>
+    </w:p>
+    <w:p>
+      <w:r>
+        <w:t>Also try to avoid testing for a null variable as an error condition:</w:t>
+      </w:r>
+    </w:p>
+    <w:p>
+      <w:pPr>
+        <w:pStyle w:val="Code"/>
+      </w:pPr>
+      <w:r>
+        <w:t>$user = Get-ADUser -Identity DonJ</w:t>
+      </w:r>
+    </w:p>
+    <w:p>
+      <w:pPr>
+        <w:pStyle w:val="Code"/>
+      </w:pPr>
+      <w:r>
+        <w:t>if ($user) {</w:t>
+      </w:r>
+    </w:p>
+    <w:p>
+      <w:pPr>
+        <w:pStyle w:val="Code"/>
+      </w:pPr>
+      <w:r>
+        <w:t xml:space="preserve">  $user | Do-Something</w:t>
+      </w:r>
+    </w:p>
+    <w:p>
+      <w:pPr>
+        <w:pStyle w:val="Code"/>
+      </w:pPr>
+      <w:r>
+        <w:t>} else [</w:t>
+      </w:r>
+    </w:p>
+    <w:p>
+      <w:pPr>
+        <w:pStyle w:val="Code"/>
+      </w:pPr>
+      <w:r>
+        <w:t xml:space="preserve">  Write-Warning "Could not get user $user"</w:t>
+      </w:r>
+    </w:p>
+    <w:p>
+      <w:pPr>
+        <w:pStyle w:val="Code"/>
+      </w:pPr>
+      <w:r>
+        <w:t>}</w:t>
+      </w:r>
+    </w:p>
+    <w:p>
+      <w:pPr>
+        <w:pStyle w:val="Code"/>
+      </w:pPr>
+    </w:p>
+    <w:p>
+      <w:r>
+        <w:t xml:space="preserve">There are times and technologies where that’s the only approach that will work, especially if the command you’re running won’t produce a terminating, trappable exception. But it’s a logically contorted approach, and it can make debugging trickier. </w:t>
+      </w:r>
+    </w:p>
+    <w:p>
+      <w:pPr>
+        <w:pStyle w:val="Heading30"/>
+      </w:pPr>
+      <w:bookmarkStart w:id="61" w:name="_Toc253982482"/>
+      <w:r>
+        <w:t xml:space="preserve">ERR-06 </w:t>
+      </w:r>
+      <w:r>
+        <w:t>Copy</w:t>
+      </w:r>
+      <w:r>
+        <w:t xml:space="preserve"> $</w:t>
+      </w:r>
+      <w:proofErr w:type="gramStart"/>
+      <w:r>
+        <w:t>Error[</w:t>
+      </w:r>
+      <w:proofErr w:type="gramEnd"/>
+      <w:r>
+        <w:t>0] to your own variable</w:t>
+      </w:r>
+      <w:bookmarkEnd w:id="61"/>
+    </w:p>
+    <w:p>
+      <w:r>
+        <w:t xml:space="preserve">Within a Catch block, </w:t>
+      </w:r>
+      <w:r>
+        <w:rPr>
+          <w:rFonts w:ascii="Courier New" w:hAnsi="Courier New" w:cs="Courier New"/>
+        </w:rPr>
+        <w:t>$_</w:t>
+      </w:r>
+      <w:r>
+        <w:t xml:space="preserve"> will contain the last error that occurred, as will </w:t>
+      </w:r>
+      <w:r>
+        <w:rPr>
+          <w:rFonts w:ascii="Courier New" w:hAnsi="Courier New" w:cs="Courier New"/>
+        </w:rPr>
+        <w:t>$</w:t>
+      </w:r>
+      <w:proofErr w:type="gramStart"/>
+      <w:r>
+        <w:rPr>
+          <w:rFonts w:ascii="Courier New" w:hAnsi="Courier New" w:cs="Courier New"/>
+        </w:rPr>
+        <w:t>Error[</w:t>
+      </w:r>
+      <w:proofErr w:type="gramEnd"/>
+      <w:r>
+        <w:rPr>
+          <w:rFonts w:ascii="Courier New" w:hAnsi="Courier New" w:cs="Courier New"/>
+        </w:rPr>
+        <w:t>0]</w:t>
+      </w:r>
+      <w:r>
+        <w:t xml:space="preserve">. Use either - but immediately copy them into your own variable, as executing additional commands can cause $_ to get “hijacked” or </w:t>
+      </w:r>
+      <w:r>
+        <w:rPr>
+          <w:rFonts w:ascii="Courier New" w:hAnsi="Courier New" w:cs="Courier New"/>
+        </w:rPr>
+        <w:t>$</w:t>
+      </w:r>
+      <w:proofErr w:type="gramStart"/>
+      <w:r>
+        <w:rPr>
+          <w:rFonts w:ascii="Courier New" w:hAnsi="Courier New" w:cs="Courier New"/>
+        </w:rPr>
+        <w:t>Error[</w:t>
+      </w:r>
+      <w:proofErr w:type="gramEnd"/>
+      <w:r>
+        <w:rPr>
+          <w:rFonts w:ascii="Courier New" w:hAnsi="Courier New" w:cs="Courier New"/>
+        </w:rPr>
+        <w:t>0]</w:t>
+      </w:r>
+      <w:r>
+        <w:t xml:space="preserve"> to contain a different error.</w:t>
+      </w:r>
+    </w:p>
+    <w:p>
+      <w:r>
+        <w:t xml:space="preserve">It isn’t necessary to clear </w:t>
+      </w:r>
+      <w:r>
+        <w:rPr>
+          <w:rFonts w:ascii="Courier New" w:hAnsi="Courier New" w:cs="Courier New"/>
+        </w:rPr>
+        <w:t>$Error</w:t>
+      </w:r>
+      <w:r>
+        <w:t xml:space="preserve"> in most cases</w:t>
+      </w:r>
+      <w:r>
+        <w:rPr>
+          <w:rFonts w:ascii="Courier New" w:hAnsi="Courier New" w:cs="Courier New"/>
+        </w:rPr>
+        <w:t>. $</w:t>
+      </w:r>
+      <w:proofErr w:type="gramStart"/>
+      <w:r>
+        <w:rPr>
+          <w:rFonts w:ascii="Courier New" w:hAnsi="Courier New" w:cs="Courier New"/>
+        </w:rPr>
+        <w:t>Error[</w:t>
+      </w:r>
+      <w:proofErr w:type="gramEnd"/>
+      <w:r>
+        <w:rPr>
+          <w:rFonts w:ascii="Courier New" w:hAnsi="Courier New" w:cs="Courier New"/>
+        </w:rPr>
+        <w:t>0]</w:t>
+      </w:r>
+      <w:r>
+        <w:t xml:space="preserve"> will be the last error, and PowerShell will maintain the rest of the </w:t>
+      </w:r>
+      <w:r>
+        <w:rPr>
+          <w:rFonts w:ascii="Courier New" w:hAnsi="Courier New" w:cs="Courier New"/>
+        </w:rPr>
+        <w:t>$Error</w:t>
+      </w:r>
+      <w:r>
+        <w:t xml:space="preserve"> collection automatically.</w:t>
       </w:r>
     </w:p>
     <w:p>
       <w:pPr>
         <w:pStyle w:val="Heading1"/>
       </w:pPr>
-      <w:bookmarkStart w:id="56" w:name="_TOC19891"/>
-      <w:bookmarkStart w:id="57" w:name="_Toc253982476"/>
-      <w:bookmarkEnd w:id="56"/>
-      <w:r>
-        <w:t>Trapping and Capturing Errors</w:t>
-      </w:r>
-      <w:bookmarkEnd w:id="57"/>
+      <w:bookmarkStart w:id="62" w:name="_Toc253982483"/>
+      <w:r>
+        <w:lastRenderedPageBreak/>
+        <w:t>Wasted Effort</w:t>
+      </w:r>
+      <w:bookmarkEnd w:id="62"/>
     </w:p>
     <w:p>
       <w:pPr>
         <w:pStyle w:val="Heading30"/>
       </w:pPr>
-      <w:bookmarkStart w:id="58" w:name="_Toc253982477"/>
-      <w:r>
-        <w:t>ERR-01 Use -ErrorAction Stop when calling cmdlets</w:t>
-      </w:r>
-      <w:bookmarkEnd w:id="58"/>
-    </w:p>
-    <w:p>
-      <w:r>
-        <w:t xml:space="preserve">When trapping an error, try to use </w:t>
-      </w:r>
-      <w:r>
-        <w:rPr>
-          <w:rFonts w:ascii="Times New Roman Bold" w:hAnsi="Times New Roman Bold"/>
-        </w:rPr>
-        <w:t>-ErrorAction Stop</w:t>
-      </w:r>
-      <w:r>
-        <w:t xml:space="preserve"> on cmdlets to generate terminating, trappable exceptions. </w:t>
-      </w:r>
-    </w:p>
-    <w:p>
-      <w:pPr>
-        <w:pStyle w:val="Heading30"/>
-      </w:pPr>
-      <w:bookmarkStart w:id="59" w:name="_Toc253982478"/>
-      <w:r>
-        <w:t xml:space="preserve">ERR-02 Use </w:t>
-      </w:r>
-      <w:r>
-        <w:t>$ErrorActionPreference='Stop'/’Continue’</w:t>
-      </w:r>
-      <w:r>
-        <w:t xml:space="preserve"> when calling non-cmdlets</w:t>
-      </w:r>
-      <w:bookmarkEnd w:id="59"/>
-    </w:p>
-    <w:p>
-      <w:r>
-        <w:t xml:space="preserve">When executing something other than a cmdlet, set </w:t>
-      </w:r>
-      <w:r>
-        <w:rPr>
-          <w:rFonts w:ascii="Times New Roman Bold" w:hAnsi="Times New Roman Bold"/>
-        </w:rPr>
-        <w:t>$ErrorActionPreference='Stop'</w:t>
-      </w:r>
-      <w:r>
-        <w:t xml:space="preserve"> before executing, and re-set to </w:t>
-      </w:r>
-      <w:r>
-        <w:rPr>
-          <w:rFonts w:ascii="Times New Roman Bold" w:hAnsi="Times New Roman Bold"/>
-        </w:rPr>
-        <w:t>Continue</w:t>
-      </w:r>
-      <w:r>
-        <w:t xml:space="preserve"> afterwards. If you’re concerned about using -ErrorAction because it will bail on the entire pipeline, then you’ve probably over-constructed the pipeline. Consider using a more scripting-construct-style approach, because those approaches are inherently better for automated error handling. </w:t>
-      </w:r>
-    </w:p>
-    <w:p>
-      <w:r>
-        <w:t xml:space="preserve">Ideally, whatever command or code you think might bomb should be dealing with </w:t>
-      </w:r>
-      <w:r>
-        <w:rPr>
-          <w:rFonts w:ascii="Times New Roman Italic" w:hAnsi="Times New Roman Italic"/>
-        </w:rPr>
-        <w:t>one</w:t>
-      </w:r>
-      <w:r>
-        <w:t xml:space="preserve"> thing: querying one computer, deleting one file, updating one user. That way, if an error occurs, you can handle it and then get on with the next thing.</w:t>
-      </w:r>
-    </w:p>
-    <w:p>
-      <w:pPr>
-        <w:pStyle w:val="Heading30"/>
-      </w:pPr>
-      <w:bookmarkStart w:id="60" w:name="_Toc253982479"/>
-      <w:r>
-        <w:t>ERR-03 Avoid using flags to handle errors</w:t>
-      </w:r>
-      <w:bookmarkEnd w:id="60"/>
-    </w:p>
-    <w:p>
-      <w:r>
-        <w:t>Try to avoid setting flags:</w:t>
-      </w:r>
-    </w:p>
-    <w:p>
-      <w:pPr>
-        <w:pStyle w:val="Code"/>
-      </w:pPr>
-      <w:r>
-        <w:t>Try {</w:t>
-      </w:r>
-    </w:p>
-    <w:p>
-      <w:pPr>
-        <w:pStyle w:val="Code"/>
-      </w:pPr>
-      <w:r>
-        <w:t xml:space="preserve">  $continue = $true</w:t>
-      </w:r>
-    </w:p>
-    <w:p>
-      <w:pPr>
-        <w:pStyle w:val="Code"/>
-      </w:pPr>
-      <w:r>
-        <w:t xml:space="preserve">  Do-Something -ErrorAction Stop</w:t>
-      </w:r>
-    </w:p>
-    <w:p>
-      <w:pPr>
-        <w:pStyle w:val="Code"/>
-      </w:pPr>
-      <w:r>
-        <w:t>} Catch {</w:t>
-      </w:r>
-    </w:p>
-    <w:p>
-      <w:pPr>
-        <w:pStyle w:val="Code"/>
-      </w:pPr>
-      <w:r>
-        <w:t xml:space="preserve">  $continue = $false</w:t>
-      </w:r>
-    </w:p>
-    <w:p>
-      <w:pPr>
-        <w:pStyle w:val="Code"/>
-      </w:pPr>
-      <w:r>
-        <w:t>}</w:t>
-      </w:r>
-    </w:p>
-    <w:p>
-      <w:pPr>
-        <w:pStyle w:val="Code"/>
-      </w:pPr>
-    </w:p>
-    <w:p>
-      <w:pPr>
-        <w:pStyle w:val="Code"/>
-      </w:pPr>
-      <w:r>
-        <w:t>if ($continue) {</w:t>
-      </w:r>
-    </w:p>
-    <w:p>
-      <w:pPr>
-        <w:pStyle w:val="Code"/>
-      </w:pPr>
-      <w:r>
-        <w:t xml:space="preserve">  Do-This</w:t>
-      </w:r>
-    </w:p>
-    <w:p>
-      <w:pPr>
-        <w:pStyle w:val="Code"/>
-      </w:pPr>
-      <w:r>
-        <w:t xml:space="preserve">  Set-That</w:t>
-      </w:r>
-    </w:p>
-    <w:p>
-      <w:pPr>
-        <w:pStyle w:val="Code"/>
-      </w:pPr>
-      <w:r>
-        <w:t xml:space="preserve">  Get-Those</w:t>
-      </w:r>
-    </w:p>
-    <w:p>
-      <w:pPr>
-        <w:pStyle w:val="Code"/>
-      </w:pPr>
-      <w:r>
-        <w:t>}</w:t>
-      </w:r>
-    </w:p>
-    <w:p>
-      <w:pPr>
-        <w:pStyle w:val="Code"/>
-      </w:pPr>
-    </w:p>
-    <w:p>
-      <w:r>
-        <w:t>Instead, put the entire “transaction” into the Try block:</w:t>
-      </w:r>
-    </w:p>
-    <w:p>
-      <w:pPr>
-        <w:pStyle w:val="Code"/>
-      </w:pPr>
-      <w:r>
-        <w:t>Try {</w:t>
-      </w:r>
-    </w:p>
-    <w:p>
-      <w:pPr>
-        <w:pStyle w:val="Code"/>
-      </w:pPr>
-      <w:r>
-        <w:t xml:space="preserve">  Do-Something -ErrorAction Stop</w:t>
-      </w:r>
-    </w:p>
-    <w:p>
-      <w:pPr>
-        <w:pStyle w:val="Code"/>
-      </w:pPr>
-      <w:r>
-        <w:t xml:space="preserve">  Do-This</w:t>
-      </w:r>
-    </w:p>
-    <w:p>
-      <w:pPr>
-        <w:pStyle w:val="Code"/>
-      </w:pPr>
-      <w:r>
-        <w:t xml:space="preserve">  Set-That</w:t>
-      </w:r>
-    </w:p>
-    <w:p>
-      <w:pPr>
-        <w:pStyle w:val="Code"/>
-      </w:pPr>
-      <w:r>
-        <w:t xml:space="preserve">  Get-Those</w:t>
-      </w:r>
-    </w:p>
-    <w:p>
-      <w:pPr>
-        <w:pStyle w:val="Code"/>
-      </w:pPr>
-      <w:r>
-        <w:t>} Catch {</w:t>
-      </w:r>
-    </w:p>
-    <w:p>
-      <w:pPr>
-        <w:pStyle w:val="Code"/>
-      </w:pPr>
-      <w:r>
-        <w:t xml:space="preserve">  Handle-Error</w:t>
-      </w:r>
-    </w:p>
-    <w:p>
-      <w:pPr>
-        <w:pStyle w:val="Code"/>
-      </w:pPr>
-      <w:r>
-        <w:t>}</w:t>
-      </w:r>
-    </w:p>
-    <w:p>
-      <w:pPr>
-        <w:pStyle w:val="Code"/>
-      </w:pPr>
-    </w:p>
-    <w:p>
-      <w:r>
-        <w:t>It’s a lot easier to follow the logic.</w:t>
-      </w:r>
-    </w:p>
-    <w:p>
-      <w:pPr>
-        <w:pStyle w:val="Heading30"/>
-      </w:pPr>
-      <w:bookmarkStart w:id="61" w:name="_Toc253982480"/>
-      <w:r>
-        <w:t>ERR-04 Avoid using $?</w:t>
-      </w:r>
-      <w:bookmarkEnd w:id="61"/>
-    </w:p>
-    <w:p>
-      <w:r>
-        <w:t xml:space="preserve">When you need to examine the error that occurred, try to avoid using $?. It actually doesn’t mean an error did or did not occur; it’s reporting whether or not the last-run command </w:t>
-      </w:r>
-      <w:r>
-        <w:rPr>
-          <w:rFonts w:ascii="Times New Roman Italic" w:hAnsi="Times New Roman Italic"/>
-        </w:rPr>
-        <w:t xml:space="preserve">considered itself to have completed successfully. </w:t>
-      </w:r>
-      <w:r>
-        <w:t>You get no details on what happened.</w:t>
-      </w:r>
-    </w:p>
-    <w:p>
-      <w:pPr>
-        <w:pStyle w:val="Heading30"/>
-      </w:pPr>
-      <w:bookmarkStart w:id="62" w:name="_Toc253982481"/>
-      <w:r>
-        <w:t>ERR-05 Avoid testing for a null variable as an error condition</w:t>
-      </w:r>
-      <w:bookmarkEnd w:id="62"/>
-      <w:r>
-        <w:t xml:space="preserve"> </w:t>
-      </w:r>
-    </w:p>
-    <w:p>
-      <w:r>
-        <w:t>Also try to avoid testing for a null variable as an error condition:</w:t>
-      </w:r>
-    </w:p>
-    <w:p>
-      <w:pPr>
-        <w:pStyle w:val="Code"/>
-      </w:pPr>
-      <w:r>
-        <w:t>$user = Get-ADUser -Identity DonJ</w:t>
-      </w:r>
-    </w:p>
-    <w:p>
-      <w:pPr>
-        <w:pStyle w:val="Code"/>
-      </w:pPr>
-      <w:r>
-        <w:t>if ($user) {</w:t>
-      </w:r>
-    </w:p>
-    <w:p>
-      <w:pPr>
-        <w:pStyle w:val="Code"/>
-      </w:pPr>
-      <w:r>
-        <w:t xml:space="preserve">  $user | Do-Something</w:t>
-      </w:r>
-    </w:p>
-    <w:p>
-      <w:pPr>
-        <w:pStyle w:val="Code"/>
-      </w:pPr>
-      <w:r>
-        <w:t>} else [</w:t>
-      </w:r>
-    </w:p>
-    <w:p>
-      <w:pPr>
-        <w:pStyle w:val="Code"/>
-      </w:pPr>
-      <w:r>
-        <w:t xml:space="preserve">  Write-Warning "Could not get user $user"</w:t>
-      </w:r>
-    </w:p>
-    <w:p>
-      <w:pPr>
-        <w:pStyle w:val="Code"/>
-      </w:pPr>
-      <w:r>
-        <w:t>}</w:t>
-      </w:r>
-    </w:p>
-    <w:p>
-      <w:pPr>
-        <w:pStyle w:val="Code"/>
-      </w:pPr>
-    </w:p>
-    <w:p>
-      <w:r>
-        <w:t xml:space="preserve">There are times and technologies where that’s the only approach that will work, especially if the command you’re running won’t produce a terminating, trappable exception. But it’s a logically contorted approach, and it can make debugging trickier. </w:t>
-      </w:r>
-    </w:p>
-    <w:p>
-      <w:pPr>
-        <w:pStyle w:val="Heading30"/>
-      </w:pPr>
-      <w:bookmarkStart w:id="63" w:name="_Toc253982482"/>
-      <w:r>
-        <w:t xml:space="preserve">ERR-06 </w:t>
-      </w:r>
-      <w:r>
-        <w:t>Copy</w:t>
-      </w:r>
-      <w:r>
-        <w:t xml:space="preserve"> $Error[0] to your own variable</w:t>
+      <w:bookmarkStart w:id="63" w:name="_Toc253982484"/>
+      <w:r>
+        <w:t>WAST-01 Don’t re-invent the wheel</w:t>
       </w:r>
       <w:bookmarkEnd w:id="63"/>
-    </w:p>
-    <w:p>
-      <w:r>
-        <w:t xml:space="preserve">Within a Catch block, </w:t>
-      </w:r>
-      <w:r>
-        <w:rPr>
-          <w:rFonts w:ascii="Courier New" w:hAnsi="Courier New" w:cs="Courier New"/>
-        </w:rPr>
-        <w:t>$_</w:t>
-      </w:r>
-      <w:r>
-        <w:t xml:space="preserve"> will contain the last error that occurred, as will </w:t>
-      </w:r>
-      <w:r>
-        <w:rPr>
-          <w:rFonts w:ascii="Courier New" w:hAnsi="Courier New" w:cs="Courier New"/>
-        </w:rPr>
-        <w:t>$Error[0]</w:t>
-      </w:r>
-      <w:r>
-        <w:t xml:space="preserve">. Use either - but immediately copy them into your own variable, as executing additional commands can cause $_ to get “hijacked” or </w:t>
-      </w:r>
-      <w:r>
-        <w:rPr>
-          <w:rFonts w:ascii="Courier New" w:hAnsi="Courier New" w:cs="Courier New"/>
-        </w:rPr>
-        <w:t>$Error[0]</w:t>
-      </w:r>
-      <w:r>
-        <w:t xml:space="preserve"> to contain a different error.</w:t>
-      </w:r>
-    </w:p>
-    <w:p>
-      <w:r>
-        <w:t xml:space="preserve">It isn’t necessary to clear </w:t>
-      </w:r>
-      <w:r>
-        <w:rPr>
-          <w:rFonts w:ascii="Courier New" w:hAnsi="Courier New" w:cs="Courier New"/>
-        </w:rPr>
-        <w:t>$Error</w:t>
-      </w:r>
-      <w:r>
-        <w:t xml:space="preserve"> in most cases</w:t>
-      </w:r>
-      <w:r>
-        <w:rPr>
-          <w:rFonts w:ascii="Courier New" w:hAnsi="Courier New" w:cs="Courier New"/>
-        </w:rPr>
-        <w:t>. $Error[0]</w:t>
-      </w:r>
-      <w:r>
-        <w:t xml:space="preserve"> will be the last error, and PowerShell will maintain the rest of the </w:t>
-      </w:r>
-      <w:r>
-        <w:rPr>
-          <w:rFonts w:ascii="Courier New" w:hAnsi="Courier New" w:cs="Courier New"/>
-        </w:rPr>
-        <w:t>$Error</w:t>
-      </w:r>
-      <w:r>
-        <w:t xml:space="preserve"> collection automatically.</w:t>
-      </w:r>
-    </w:p>
-    <w:p>
-      <w:pPr>
-        <w:pStyle w:val="Heading1"/>
-      </w:pPr>
-      <w:bookmarkStart w:id="64" w:name="_Toc253982483"/>
-      <w:r>
-        <w:t>Wasted Effort</w:t>
-      </w:r>
-      <w:bookmarkEnd w:id="64"/>
-    </w:p>
-    <w:p>
-      <w:pPr>
-        <w:pStyle w:val="Heading30"/>
-      </w:pPr>
-      <w:bookmarkStart w:id="65" w:name="_Toc253982484"/>
-      <w:r>
-        <w:t>WAST-01 Don’t re-invent the wheel</w:t>
-      </w:r>
-      <w:bookmarkEnd w:id="65"/>
     </w:p>
     <w:p>
       <w:r>
@@ -7486,7 +7367,12 @@
         <w:t>Return</w:t>
       </w:r>
       <w:r>
-        <w:t xml:space="preserve"> keyword, which some people find problematic (not a huge majority, but they do exist) because it’s really a kind of “syntax sugar.” They would argue that you should use Write-Output instead. Second, the parameter block is not explicitly declared; the shortcut declaration here is less preferred. Third, the command verb (“Ping”) isn’t an approved PowerShell command verb.</w:t>
+        <w:t xml:space="preserve"> keyword, which some people find problematic (not a h</w:t>
+      </w:r>
+      <w:bookmarkStart w:id="64" w:name="_GoBack"/>
+      <w:bookmarkEnd w:id="64"/>
+      <w:r>
+        <w:t>uge majority, but they do exist) because it’s really a kind of “syntax sugar.” They would argue that you should use Write-Output instead. Second, the parameter block is not explicitly declared; the shortcut declaration here is less preferred. Third, the command verb (“Ping”) isn’t an approved PowerShell command verb.</w:t>
       </w:r>
     </w:p>
     <w:p>
@@ -7523,18 +7409,22 @@
         <w:t>find out</w:t>
       </w:r>
       <w:r>
-        <w:t xml:space="preserve"> if the shell can already do that. Ask around. And, if you end up writing your own, be open to someone pointing out a built-in way to accomplish it, thud rendering your work “wasted effort.” </w:t>
+        <w:t xml:space="preserve"> if the shell can already do that. Ask around. And, if you end up writing </w:t>
+      </w:r>
+      <w:r>
+        <w:lastRenderedPageBreak/>
+        <w:t xml:space="preserve">your own, be open to someone pointing out a built-in way to accomplish it, thud rendering your work “wasted effort.” </w:t>
       </w:r>
     </w:p>
     <w:p>
       <w:pPr>
         <w:pStyle w:val="Heading30"/>
       </w:pPr>
-      <w:bookmarkStart w:id="66" w:name="_Toc253982485"/>
+      <w:bookmarkStart w:id="65" w:name="_Toc253982485"/>
       <w:r>
         <w:t>WAST-02 Report bugs to Microsoft</w:t>
       </w:r>
-      <w:bookmarkEnd w:id="66"/>
+      <w:bookmarkEnd w:id="65"/>
     </w:p>
     <w:p>
       <w:r>
@@ -7550,14 +7440,14 @@
           <w:lang w:val="en-GB" w:eastAsia="en-GB" w:bidi="x-none"/>
         </w:rPr>
       </w:pPr>
-      <w:bookmarkStart w:id="67" w:name="_TOC23100"/>
-      <w:bookmarkEnd w:id="67"/>
+      <w:bookmarkStart w:id="66" w:name="_TOC23100"/>
+      <w:bookmarkEnd w:id="66"/>
     </w:p>
     <w:sectPr>
-      <w:headerReference w:type="even" r:id="rId15"/>
-      <w:headerReference w:type="default" r:id="rId16"/>
-      <w:footerReference w:type="even" r:id="rId17"/>
-      <w:footerReference w:type="default" r:id="rId18"/>
+      <w:headerReference w:type="even" r:id="rId11"/>
+      <w:headerReference w:type="default" r:id="rId12"/>
+      <w:footerReference w:type="even" r:id="rId13"/>
+      <w:footerReference w:type="default" r:id="rId14"/>
       <w:pgSz w:w="8640" w:h="11520" w:code="1"/>
       <w:pgMar w:top="720" w:right="720" w:bottom="720" w:left="720" w:header="720" w:footer="720" w:gutter="0"/>
       <w:pgNumType w:start="1"/>
@@ -7742,7 +7632,7 @@
         <w:rFonts w:ascii="Arial" w:hAnsi="Arial"/>
         <w:noProof/>
       </w:rPr>
-      <w:t>36</w:t>
+      <w:t>32</w:t>
     </w:r>
     <w:r>
       <w:rPr>
@@ -7813,7 +7703,7 @@
         <w:rFonts w:ascii="Arial" w:hAnsi="Arial"/>
         <w:noProof/>
       </w:rPr>
-      <w:t>37</w:t>
+      <w:t>31</w:t>
     </w:r>
     <w:r>
       <w:rPr>
@@ -9821,7 +9711,7 @@
 </file>
 
 <file path=customXml/itemProps1.xml><?xml version="1.0" encoding="utf-8"?>
-<ds:datastoreItem xmlns:ds="http://schemas.openxmlformats.org/officeDocument/2006/customXml" ds:itemID="{D63C0FA9-A5B2-43DC-9CBF-F610A6CA740F}">
+<ds:datastoreItem xmlns:ds="http://schemas.openxmlformats.org/officeDocument/2006/customXml" ds:itemID="{FE9D1EEF-0558-49F2-9109-5167E7A6D45C}">
   <ds:schemaRefs>
     <ds:schemaRef ds:uri="http://schemas.openxmlformats.org/officeDocument/2006/bibliography"/>
   </ds:schemaRefs>

</xml_diff>

<commit_message>
Reduced foreward to a couple of paragraphs. Changed the word file to document in the copyright notice, which is otherwise unchanged. 27 pages
</commit_message>
<xml_diff>
--- a/Powershell-Practices-Tech-Ed-Edition.docx
+++ b/Powershell-Practices-Tech-Ed-Edition.docx
@@ -4,18 +4,92 @@
   <w:body>
     <w:p>
       <w:pPr>
-        <w:jc w:val="center"/>
-      </w:pPr>
-    </w:p>
-    <w:p>
-      <w:pPr>
-        <w:jc w:val="center"/>
-      </w:pPr>
-    </w:p>
-    <w:p>
-      <w:pPr>
-        <w:jc w:val="center"/>
-      </w:pPr>
+        <w:pStyle w:val="Heading1"/>
+      </w:pPr>
+      <w:bookmarkStart w:id="0" w:name="_Toc253982435"/>
+      <w:bookmarkStart w:id="1" w:name="_GoBack"/>
+      <w:r>
+        <w:t>Forewo</w:t>
+      </w:r>
+      <w:r>
+        <w:t>rd</w:t>
+      </w:r>
+      <w:bookmarkEnd w:id="0"/>
+    </w:p>
+    <w:bookmarkEnd w:id="1"/>
+    <w:p>
+      <w:proofErr w:type="spellStart"/>
+      <w:r>
+        <w:t>The</w:t>
+      </w:r>
+      <w:proofErr w:type="spellEnd"/>
+      <w:r>
+        <w:t xml:space="preserve"> ‘Community Book of PowerShell Practices’ came out of the 2013 Scripting Games and subsequent series of PowerShell.org ‘Great Debate’ blog posts.</w:t>
+      </w:r>
+    </w:p>
+    <w:p>
+      <w:r>
+        <w:t xml:space="preserve">The Practices aren’t intended as hard-and-fast rules. They are, we hope, a </w:t>
+      </w:r>
+      <w:r>
+        <w:t xml:space="preserve">useful </w:t>
+      </w:r>
+      <w:r>
+        <w:t xml:space="preserve">starting point </w:t>
+      </w:r>
+      <w:r>
+        <w:t>when you’re</w:t>
+      </w:r>
+      <w:r>
+        <w:t xml:space="preserve"> creating and maintaining PowerS</w:t>
+      </w:r>
+      <w:r>
+        <w:t>hell scripts.</w:t>
+      </w:r>
+    </w:p>
+    <w:p>
+      <w:pPr>
+        <w:pStyle w:val="Callout"/>
+      </w:pPr>
+      <w:r>
+        <w:rPr>
+          <w:rFonts w:ascii="Arial Bold" w:hAnsi="Arial Bold"/>
+        </w:rPr>
+        <w:t>Copyright</w:t>
+      </w:r>
+      <w:r>
+        <w:t xml:space="preserve"> This guide is released under the Creative Commons Attribution-</w:t>
+      </w:r>
+      <w:proofErr w:type="spellStart"/>
+      <w:r>
+        <w:t>NoDerivs</w:t>
+      </w:r>
+      <w:proofErr w:type="spellEnd"/>
+      <w:r>
+        <w:t xml:space="preserve"> 3.0 </w:t>
+      </w:r>
+      <w:proofErr w:type="spellStart"/>
+      <w:r>
+        <w:t>Unported</w:t>
+      </w:r>
+      <w:proofErr w:type="spellEnd"/>
+      <w:r>
+        <w:t xml:space="preserve"> License. The authors encoura</w:t>
+      </w:r>
+      <w:r>
+        <w:t>ge you to redistribute this document</w:t>
+      </w:r>
+      <w:r>
+        <w:t xml:space="preserve"> as widely as possible, but ask that you do not modify the document. However, you are encouraged to submit changes to the authors directly (</w:t>
+      </w:r>
+      <w:hyperlink r:id="rId8" w:history="1">
+        <w:r>
+          <w:t>via the forums at PowerShell.org</w:t>
+        </w:r>
+      </w:hyperlink>
+      <w:r>
+        <w:t>) so that your suggestions can be incorporated into the master document and published in a future revision.</w:t>
+      </w:r>
     </w:p>
     <w:p>
       <w:pPr>
@@ -46,187 +120,29 @@
     </w:p>
     <w:p>
       <w:pPr>
-        <w:jc w:val="center"/>
-      </w:pPr>
+        <w:pStyle w:val="Callout"/>
+      </w:pPr>
+    </w:p>
+    <w:p>
+      <w:pPr>
+        <w:pStyle w:val="Callout"/>
+      </w:pPr>
+    </w:p>
+    <w:p>
       <w:r>
         <w:br w:type="page"/>
       </w:r>
-      <w:bookmarkStart w:id="0" w:name="_Toc253982435"/>
-      <w:r>
-        <w:lastRenderedPageBreak/>
-        <w:t>Forewo</w:t>
-      </w:r>
-      <w:r>
-        <w:t>rd</w:t>
-      </w:r>
-      <w:bookmarkEnd w:id="0"/>
-    </w:p>
-    <w:p>
-      <w:r>
-        <w:t xml:space="preserve">During the 2013 Scripting Games, it became apparent that a great many folks in the PowerShell community have vastly different ideas about what’s “right and wrong” in the world of PowerShell scripting. Some </w:t>
-      </w:r>
-      <w:proofErr w:type="gramStart"/>
-      <w:r>
-        <w:t>folks</w:t>
-      </w:r>
-      <w:proofErr w:type="gramEnd"/>
-      <w:r>
-        <w:t xml:space="preserve"> down-scored techniques that others praised, and vice-versa.</w:t>
-      </w:r>
-    </w:p>
-    <w:p>
-      <w:r>
-        <w:t xml:space="preserve">After the Games, PowerShell.org ran a series of “Great Debate” blog posts, outlining some of the more controversial issues and asking for community input. The catch is the input had to not only state what the person thought was best, but very specifically </w:t>
-      </w:r>
-      <w:r>
-        <w:rPr>
-          <w:rFonts w:ascii="Times New Roman Italic" w:hAnsi="Times New Roman Italic"/>
-        </w:rPr>
-        <w:t>why</w:t>
-      </w:r>
-      <w:r>
-        <w:t xml:space="preserve"> they thought that.</w:t>
-      </w:r>
-    </w:p>
-    <w:p>
-      <w:r>
-        <w:t>This book, which will likely be an ongoing effort, is a compilation of those Debates’ comments, formed as a “best practices” guide that is based on community input.</w:t>
-      </w:r>
-    </w:p>
-    <w:p>
-      <w:r>
-        <w:t xml:space="preserve">It’s important to realize that practices are </w:t>
-      </w:r>
-      <w:r>
-        <w:rPr>
-          <w:rFonts w:ascii="Times New Roman Italic" w:hAnsi="Times New Roman Italic"/>
-        </w:rPr>
-        <w:t>not</w:t>
-      </w:r>
-      <w:r>
-        <w:t xml:space="preserve"> hard-and-fast rules. Best practices are the things you </w:t>
-      </w:r>
-      <w:r>
-        <w:rPr>
-          <w:rFonts w:ascii="Times New Roman Italic" w:hAnsi="Times New Roman Italic"/>
-        </w:rPr>
-        <w:t>usually</w:t>
-      </w:r>
-      <w:r>
-        <w:t xml:space="preserve"> do as a starting point, and deviate from when it’s appropriate. You should understand that these practices were formed primarily by people who are writing scripts to manage their own environment, and who are often pressed for time. They are not developing commercial software, they rarely have the luxury of extended test-and-develop cycles, and for the most part are not professional software developers. Their perspective definitely drives what they consider “best” and “worst,” but if you are working from a different perspective then you’ll have to take all of this with a grain of salt.</w:t>
-      </w:r>
-    </w:p>
-    <w:p>
-      <w:r>
-        <w:t>The format of the headings</w:t>
-      </w:r>
-      <w:r>
-        <w:t xml:space="preserve"> </w:t>
-      </w:r>
-      <w:r>
-        <w:t>was</w:t>
-      </w:r>
-      <w:r>
-        <w:t xml:space="preserve"> inspired by reading Steven Feuerstein’s excellent book ‘Oracle PL/SQL Best Practices’</w:t>
-      </w:r>
-      <w:r>
-        <w:t>.</w:t>
-      </w:r>
-    </w:p>
-    <w:p>
-      <w:proofErr w:type="gramStart"/>
-      <w:r>
-        <w:t>If  you’ve</w:t>
-      </w:r>
-      <w:proofErr w:type="gramEnd"/>
-      <w:r>
-        <w:t xml:space="preserve"> got any comments or </w:t>
-      </w:r>
-      <w:r>
-        <w:t>contributions</w:t>
-      </w:r>
-      <w:r>
-        <w:t xml:space="preserve"> please contact Matt Penny through either:</w:t>
-      </w:r>
-    </w:p>
-    <w:p>
-      <w:pPr>
-        <w:numPr>
-          <w:ilvl w:val="0"/>
-          <w:numId w:val="5"/>
-        </w:numPr>
-      </w:pPr>
-      <w:r>
-        <w:t>@salisbury_matt on twitter or</w:t>
-      </w:r>
-    </w:p>
-    <w:p>
-      <w:pPr>
-        <w:numPr>
-          <w:ilvl w:val="0"/>
-          <w:numId w:val="5"/>
-        </w:numPr>
-      </w:pPr>
-      <w:hyperlink r:id="rId8" w:history="1">
-        <w:r>
-          <w:rPr>
-            <w:rStyle w:val="Hyperlink"/>
-          </w:rPr>
-          <w:t>mattypenny@gmail.com</w:t>
-        </w:r>
-      </w:hyperlink>
-    </w:p>
-    <w:p>
-      <w:pPr>
-        <w:ind w:left="720"/>
-      </w:pPr>
-    </w:p>
-    <w:p>
-      <w:pPr>
-        <w:pStyle w:val="Callout"/>
-      </w:pPr>
-      <w:r>
-        <w:rPr>
-          <w:rFonts w:ascii="Arial Bold" w:hAnsi="Arial Bold"/>
-        </w:rPr>
-        <w:t>Copyright</w:t>
-      </w:r>
-      <w:r>
-        <w:t xml:space="preserve"> This guide is released under the Creative Commons Attribution-NoDerivs 3.0 Unported License. The authors encourage you to redistribute this file as widely as possible, but ask that you do not modify the document. However, you are encouraged to submit changes to the authors directly (</w:t>
-      </w:r>
-      <w:hyperlink r:id="rId9" w:history="1">
-        <w:r>
-          <w:t xml:space="preserve">via the forums at </w:t>
-        </w:r>
-        <w:r>
-          <w:lastRenderedPageBreak/>
-          <w:t>PowerShell.org</w:t>
-        </w:r>
-      </w:hyperlink>
-      <w:r>
-        <w:t>) so that your suggestions can be incorporated into the master document and published in a future revision.</w:t>
-      </w:r>
-    </w:p>
-    <w:p>
-      <w:pPr>
-        <w:pStyle w:val="Callout"/>
-      </w:pPr>
-    </w:p>
-    <w:p>
-      <w:r>
-        <w:br w:type="page"/>
-      </w:r>
     </w:p>
     <w:p>
       <w:pPr>
         <w:pStyle w:val="Heading1"/>
       </w:pPr>
-      <w:bookmarkStart w:id="1" w:name="_Toc253982436"/>
+      <w:bookmarkStart w:id="2" w:name="_Toc253982436"/>
       <w:r>
         <w:lastRenderedPageBreak/>
         <w:t>Contents</w:t>
       </w:r>
-      <w:bookmarkEnd w:id="1"/>
+      <w:bookmarkEnd w:id="2"/>
     </w:p>
     <w:p>
       <w:pPr>
@@ -243,21 +159,12 @@
         </w:rPr>
       </w:pPr>
       <w:r>
-        <w:rPr>
-          <w:rStyle w:val="TOC2Para"/>
-        </w:rPr>
         <w:fldChar w:fldCharType="begin"/>
       </w:r>
       <w:r>
-        <w:rPr>
-          <w:rStyle w:val="TOC2Para"/>
-        </w:rPr>
         <w:instrText xml:space="preserve"> TOC \t "heading 2,4,Title,8,Heading 1,5,heading 3,6,heading 1,7,Heading 5,1,Heading 9,1,Heading 4,1,Heading 8,1,Heading 3,1,Heading 2,1,Heading 7,1,Heading 6,1,Title A,2,Heading 3 A,3,Heading 9 A,3,Heading 7 A,3,Heading 5 A,3,Heading 8 A,3,Heading 6 A,3" </w:instrText>
       </w:r>
       <w:r>
-        <w:rPr>
-          <w:rStyle w:val="TOC2Para"/>
-        </w:rPr>
         <w:fldChar w:fldCharType="separate"/>
       </w:r>
       <w:r>
@@ -3422,9 +3329,6 @@
     </w:p>
     <w:p>
       <w:r>
-        <w:rPr>
-          <w:rStyle w:val="TOC2Para"/>
-        </w:rPr>
         <w:fldChar w:fldCharType="end"/>
       </w:r>
     </w:p>
@@ -3432,24 +3336,24 @@
       <w:pPr>
         <w:pStyle w:val="Heading1"/>
       </w:pPr>
-      <w:bookmarkStart w:id="2" w:name="_TOC2368"/>
-      <w:bookmarkStart w:id="3" w:name="_Toc253982437"/>
-      <w:bookmarkEnd w:id="2"/>
+      <w:bookmarkStart w:id="3" w:name="_TOC2368"/>
+      <w:bookmarkStart w:id="4" w:name="_Toc253982437"/>
+      <w:bookmarkEnd w:id="3"/>
       <w:r>
         <w:lastRenderedPageBreak/>
-        <w:t>Writing Help and Comments</w:t>
-      </w:r>
-      <w:bookmarkEnd w:id="3"/>
-    </w:p>
-    <w:p>
-      <w:pPr>
-        <w:pStyle w:val="Heading30"/>
-      </w:pPr>
-      <w:bookmarkStart w:id="4" w:name="_Toc253982438"/>
+        <w:t>Help and Comments</w:t>
+      </w:r>
+      <w:bookmarkEnd w:id="4"/>
+    </w:p>
+    <w:p>
+      <w:pPr>
+        <w:pStyle w:val="Heading3"/>
+      </w:pPr>
+      <w:bookmarkStart w:id="5" w:name="_Toc253982438"/>
       <w:r>
         <w:t>DOC-01 Write comment-based help</w:t>
       </w:r>
-      <w:bookmarkEnd w:id="4"/>
+      <w:bookmarkEnd w:id="5"/>
     </w:p>
     <w:p>
       <w:r>
@@ -3475,9 +3379,6 @@
         <w:t xml:space="preserve">function </w:t>
       </w:r>
       <w:r>
-        <w:rPr>
-          <w:lang w:val="en-GB"/>
-        </w:rPr>
         <w:t>your-function</w:t>
       </w:r>
       <w:r>
@@ -3526,8 +3427,13 @@
         <w:pStyle w:val="Code"/>
       </w:pPr>
       <w:r>
-        <w:t>A longer desciption</w:t>
-      </w:r>
+        <w:t xml:space="preserve">A longer </w:t>
+      </w:r>
+      <w:proofErr w:type="spellStart"/>
+      <w:r>
+        <w:t>desciption</w:t>
+      </w:r>
+      <w:proofErr w:type="spellEnd"/>
     </w:p>
     <w:p>
       <w:pPr>
@@ -3541,9 +3447,11 @@
       <w:r>
         <w:t xml:space="preserve">.PARAMETER </w:t>
       </w:r>
+      <w:proofErr w:type="spellStart"/>
       <w:r>
         <w:t>FirstParameter</w:t>
       </w:r>
+      <w:proofErr w:type="spellEnd"/>
     </w:p>
     <w:p>
       <w:pPr>
@@ -3556,30 +3464,7 @@
     <w:p>
       <w:pPr>
         <w:pStyle w:val="Code"/>
-      </w:pPr>
-    </w:p>
-    <w:p>
-      <w:pPr>
-        <w:pStyle w:val="Code"/>
-      </w:pPr>
-      <w:r>
-        <w:t xml:space="preserve">.PARAMETER </w:t>
-      </w:r>
-      <w:r>
-        <w:t>FirstParameter</w:t>
-      </w:r>
-    </w:p>
-    <w:p>
-      <w:pPr>
-        <w:pStyle w:val="Code"/>
-      </w:pPr>
-      <w:r>
-        <w:t xml:space="preserve">Description of each of the parameters </w:t>
-      </w:r>
-    </w:p>
-    <w:p>
-      <w:pPr>
-        <w:pStyle w:val="Code"/>
+        <w:ind w:left="0"/>
       </w:pPr>
     </w:p>
     <w:p>
@@ -3732,8 +3617,16 @@
         <w:rPr>
           <w:rFonts w:ascii="Courier New" w:hAnsi="Courier New" w:cs="Courier New"/>
         </w:rPr>
-        <w:t>Get-LOBAppUser</w:t>
-      </w:r>
+        <w:t>Get-</w:t>
+      </w:r>
+      <w:proofErr w:type="spellStart"/>
+      <w:r>
+        <w:rPr>
+          <w:rFonts w:ascii="Courier New" w:hAnsi="Courier New" w:cs="Courier New"/>
+        </w:rPr>
+        <w:t>LOBAppUser</w:t>
+      </w:r>
+      <w:proofErr w:type="spellEnd"/>
       <w:r>
         <w:t>”</w:t>
       </w:r>
@@ -3752,34 +3645,50 @@
         <w:rPr>
           <w:b/>
         </w:rPr>
+        <w:t xml:space="preserve">Further information: </w:t>
+      </w:r>
+      <w:r>
+        <w:t>You can get m</w:t>
+      </w:r>
+      <w:r>
+        <w:t xml:space="preserve">ore </w:t>
+      </w:r>
+      <w:r>
+        <w:t>on the use of comment-based help by typing ‘</w:t>
+      </w:r>
+      <w:r>
+        <w:rPr>
+          <w:rFonts w:ascii="Courier New" w:hAnsi="Courier New" w:cs="Courier New"/>
+        </w:rPr>
+        <w:t xml:space="preserve">help </w:t>
+      </w:r>
+      <w:proofErr w:type="spellStart"/>
+      <w:r>
+        <w:rPr>
+          <w:rFonts w:ascii="Courier New" w:hAnsi="Courier New" w:cs="Courier New"/>
+        </w:rPr>
+        <w:t>about_Comment_Based_Help</w:t>
+      </w:r>
+      <w:proofErr w:type="spellEnd"/>
+      <w:r>
+        <w:t xml:space="preserve">’ within </w:t>
+      </w:r>
+      <w:proofErr w:type="spellStart"/>
+      <w:r>
+        <w:t>Powershell</w:t>
+      </w:r>
+      <w:proofErr w:type="spellEnd"/>
+      <w:r>
+        <w:t>.</w:t>
+      </w:r>
+    </w:p>
+    <w:p>
+      <w:pPr>
+        <w:pStyle w:val="Heading31"/>
+      </w:pPr>
+      <w:bookmarkStart w:id="6" w:name="_Toc253982439"/>
+      <w:r>
         <w:lastRenderedPageBreak/>
-        <w:t xml:space="preserve">Further information: </w:t>
-      </w:r>
-      <w:r>
-        <w:t>You can get m</w:t>
-      </w:r>
-      <w:r>
-        <w:t xml:space="preserve">ore </w:t>
-      </w:r>
-      <w:r>
-        <w:t>on the use of comment-based help by typing ‘</w:t>
-      </w:r>
-      <w:r>
-        <w:rPr>
-          <w:rFonts w:ascii="Courier New" w:hAnsi="Courier New" w:cs="Courier New"/>
-        </w:rPr>
-        <w:t>help about_Comment_Based_Help</w:t>
-      </w:r>
-      <w:r>
-        <w:t>’ within Powershell.</w:t>
-      </w:r>
-    </w:p>
-    <w:p>
-      <w:pPr>
-        <w:pStyle w:val="heading3"/>
-      </w:pPr>
-      <w:bookmarkStart w:id="5" w:name="_Toc253982439"/>
-      <w:r>
         <w:t xml:space="preserve">DOC-02 </w:t>
       </w:r>
       <w:proofErr w:type="gramStart"/>
@@ -3790,7 +3699,7 @@
       <w:r>
         <w:t xml:space="preserve"> each parameter</w:t>
       </w:r>
-      <w:bookmarkEnd w:id="5"/>
+      <w:bookmarkEnd w:id="6"/>
     </w:p>
     <w:p>
       <w:pPr>
@@ -3807,13 +3716,13 @@
     </w:p>
     <w:p>
       <w:pPr>
-        <w:pStyle w:val="Heading30"/>
-      </w:pPr>
-      <w:bookmarkStart w:id="6" w:name="_Toc253982440"/>
+        <w:pStyle w:val="Heading3"/>
+      </w:pPr>
+      <w:bookmarkStart w:id="7" w:name="_Toc253982440"/>
       <w:r>
         <w:t>DOC-03 Provide usage examples</w:t>
       </w:r>
-      <w:bookmarkEnd w:id="6"/>
+      <w:bookmarkEnd w:id="7"/>
     </w:p>
     <w:p>
       <w:r>
@@ -3822,18 +3731,26 @@
     </w:p>
     <w:p>
       <w:r>
-        <w:t>A ‘usage example’ is just an example of what you would type in to Powershell to run the script – this can be cut and pasted from the command line.</w:t>
-      </w:r>
-    </w:p>
-    <w:p>
-      <w:pPr>
-        <w:pStyle w:val="Heading30"/>
-      </w:pPr>
-      <w:bookmarkStart w:id="7" w:name="_Toc253982441"/>
+        <w:t xml:space="preserve">A ‘usage example’ is just an example of what you would type in to </w:t>
+      </w:r>
+      <w:proofErr w:type="spellStart"/>
+      <w:r>
+        <w:t>Powershell</w:t>
+      </w:r>
+      <w:proofErr w:type="spellEnd"/>
+      <w:r>
+        <w:t xml:space="preserve"> to run the script – this can be cut and pasted from the command line.</w:t>
+      </w:r>
+    </w:p>
+    <w:p>
+      <w:pPr>
+        <w:pStyle w:val="Heading3"/>
+      </w:pPr>
+      <w:bookmarkStart w:id="8" w:name="_Toc253982441"/>
       <w:r>
         <w:t>DOC-04 Use the Notes section for detail on how the tool works</w:t>
       </w:r>
-      <w:bookmarkEnd w:id="7"/>
+      <w:bookmarkEnd w:id="8"/>
     </w:p>
     <w:p>
       <w:r>
@@ -3854,13 +3771,13 @@
     </w:p>
     <w:p>
       <w:pPr>
-        <w:pStyle w:val="Heading30"/>
-      </w:pPr>
-      <w:bookmarkStart w:id="8" w:name="_Toc253982442"/>
+        <w:pStyle w:val="Heading3"/>
+      </w:pPr>
+      <w:bookmarkStart w:id="9" w:name="_Toc253982442"/>
       <w:r>
         <w:t>DOC-05 Keep your language simple</w:t>
       </w:r>
-      <w:bookmarkEnd w:id="8"/>
+      <w:bookmarkEnd w:id="9"/>
     </w:p>
     <w:p>
       <w:r>
@@ -3902,13 +3819,13 @@
     </w:p>
     <w:p>
       <w:pPr>
-        <w:pStyle w:val="Heading30"/>
-      </w:pPr>
-      <w:bookmarkStart w:id="9" w:name="_Toc253982443"/>
+        <w:pStyle w:val="Heading3"/>
+      </w:pPr>
+      <w:bookmarkStart w:id="10" w:name="_Toc253982443"/>
       <w:r>
         <w:t>DOC-06 Comment your code</w:t>
       </w:r>
-      <w:bookmarkEnd w:id="9"/>
+      <w:bookmarkEnd w:id="10"/>
     </w:p>
     <w:p>
       <w:r>
@@ -3928,14 +3845,14 @@
     </w:p>
     <w:p>
       <w:pPr>
-        <w:pStyle w:val="Heading30"/>
-      </w:pPr>
-      <w:bookmarkStart w:id="10" w:name="_Toc253982444"/>
+        <w:pStyle w:val="Heading3"/>
+      </w:pPr>
+      <w:bookmarkStart w:id="11" w:name="_Toc253982444"/>
       <w:r>
         <w:lastRenderedPageBreak/>
         <w:t>DOC-07 Don’t over-comment</w:t>
       </w:r>
-      <w:bookmarkEnd w:id="10"/>
+      <w:bookmarkEnd w:id="11"/>
     </w:p>
     <w:p>
       <w:r>
@@ -3976,7 +3893,23 @@
         <w:pStyle w:val="Code"/>
       </w:pPr>
       <w:r>
-        <w:t>Get-WmiObject -Class Win32_BIOS -ComputerName $computer</w:t>
+        <w:t>Get-</w:t>
+      </w:r>
+      <w:proofErr w:type="spellStart"/>
+      <w:r>
+        <w:t>WmiObject</w:t>
+      </w:r>
+      <w:proofErr w:type="spellEnd"/>
+      <w:r>
+        <w:t xml:space="preserve"> -Class Win32_BIOS -</w:t>
+      </w:r>
+      <w:proofErr w:type="spellStart"/>
+      <w:r>
+        <w:t>ComputerName</w:t>
+      </w:r>
+      <w:proofErr w:type="spellEnd"/>
+      <w:r>
+        <w:t xml:space="preserve"> $computer</w:t>
       </w:r>
     </w:p>
     <w:p>
@@ -4091,114 +4024,25 @@
         <w:t xml:space="preserve"> that a variable is being set up for something. It’s just noise.</w:t>
       </w:r>
     </w:p>
-    <w:tbl>
-      <w:tblPr>
-        <w:tblW w:w="0" w:type="auto"/>
-        <w:tblLook w:val="01E0" w:firstRow="1" w:lastRow="1" w:firstColumn="1" w:lastColumn="1" w:noHBand="0" w:noVBand="0"/>
-      </w:tblPr>
-      <w:tblGrid>
-        <w:gridCol w:w="933"/>
-        <w:gridCol w:w="6267"/>
-      </w:tblGrid>
-      <w:tr>
-        <w:trPr>
-          <w:trHeight w:val="1121"/>
-        </w:trPr>
-        <w:tc>
-          <w:tcPr>
-            <w:tcW w:w="959" w:type="dxa"/>
-            <w:shd w:val="clear" w:color="auto" w:fill="auto"/>
-          </w:tcPr>
-          <w:p>
-            <w:r>
-              <w:rPr>
-                <w:noProof/>
-                <w:lang w:val="en-GB" w:eastAsia="en-GB"/>
-              </w:rPr>
-              <w:drawing>
-                <wp:inline distT="0" distB="0" distL="0" distR="0" wp14:anchorId="345ECCD9" wp14:editId="03F5E66C">
-                  <wp:extent cx="409575" cy="476250"/>
-                  <wp:effectExtent l="0" t="0" r="9525" b="0"/>
-                  <wp:docPr id="3" name="Picture 3" descr="scripting_games"/>
-                  <wp:cNvGraphicFramePr>
-                    <a:graphicFrameLocks xmlns:a="http://schemas.openxmlformats.org/drawingml/2006/main" noChangeAspect="1"/>
-                  </wp:cNvGraphicFramePr>
-                  <a:graphic xmlns:a="http://schemas.openxmlformats.org/drawingml/2006/main">
-                    <a:graphicData uri="http://schemas.openxmlformats.org/drawingml/2006/picture">
-                      <pic:pic xmlns:pic="http://schemas.openxmlformats.org/drawingml/2006/picture">
-                        <pic:nvPicPr>
-                          <pic:cNvPr id="0" name="Picture 3" descr="scripting_games"/>
-                          <pic:cNvPicPr>
-                            <a:picLocks noChangeAspect="1" noChangeArrowheads="1"/>
-                          </pic:cNvPicPr>
-                        </pic:nvPicPr>
-                        <pic:blipFill>
-                          <a:blip r:embed="rId10" cstate="print">
-                            <a:extLst>
-                              <a:ext uri="{28A0092B-C50C-407E-A947-70E740481C1C}">
-                                <a14:useLocalDpi xmlns:a14="http://schemas.microsoft.com/office/drawing/2010/main" val="0"/>
-                              </a:ext>
-                            </a:extLst>
-                          </a:blip>
-                          <a:srcRect/>
-                          <a:stretch>
-                            <a:fillRect/>
-                          </a:stretch>
-                        </pic:blipFill>
-                        <pic:spPr bwMode="auto">
-                          <a:xfrm>
-                            <a:off x="0" y="0"/>
-                            <a:ext cx="409575" cy="476250"/>
-                          </a:xfrm>
-                          <a:prstGeom prst="rect">
-                            <a:avLst/>
-                          </a:prstGeom>
-                          <a:noFill/>
-                          <a:ln>
-                            <a:noFill/>
-                          </a:ln>
-                        </pic:spPr>
-                      </pic:pic>
-                    </a:graphicData>
-                  </a:graphic>
-                </wp:inline>
-              </w:drawing>
-            </w:r>
-          </w:p>
-        </w:tc>
-        <w:tc>
-          <w:tcPr>
-            <w:tcW w:w="8617" w:type="dxa"/>
-            <w:shd w:val="clear" w:color="auto" w:fill="auto"/>
-          </w:tcPr>
-          <w:p>
-            <w:r>
-              <w:t>As a note, within the context of the Scripting Games, be really careful about adding help that explains that you took a particular approach because such-and-such other approach wouldn’t work. If you write that, you’d better be correct. If you’re not, expect to fail without explanation.</w:t>
-            </w:r>
-          </w:p>
-          <w:p/>
-        </w:tc>
-      </w:tr>
-    </w:tbl>
     <w:p/>
     <w:p>
       <w:pPr>
         <w:pStyle w:val="Heading1"/>
       </w:pPr>
-      <w:bookmarkStart w:id="11" w:name="_TOC4489"/>
-      <w:bookmarkStart w:id="12" w:name="_Toc253982445"/>
-      <w:bookmarkEnd w:id="11"/>
+      <w:bookmarkStart w:id="12" w:name="_TOC4489"/>
+      <w:bookmarkStart w:id="13" w:name="_Toc253982445"/>
+      <w:bookmarkEnd w:id="12"/>
       <w:r>
         <w:lastRenderedPageBreak/>
         <w:t>Versioning</w:t>
       </w:r>
-      <w:bookmarkEnd w:id="12"/>
-    </w:p>
-    <w:p>
-      <w:pPr>
-        <w:pStyle w:val="Heading30"/>
-      </w:pPr>
-      <w:bookmarkStart w:id="13" w:name="_Toc253982446"/>
+      <w:bookmarkEnd w:id="13"/>
+    </w:p>
+    <w:p>
+      <w:pPr>
+        <w:pStyle w:val="Heading3"/>
+      </w:pPr>
+      <w:bookmarkStart w:id="14" w:name="_Toc253982446"/>
       <w:r>
         <w:t xml:space="preserve">VER-01 Write for the lowest version of </w:t>
       </w:r>
@@ -4208,7 +4052,7 @@
       <w:r>
         <w:t xml:space="preserve"> that you can</w:t>
       </w:r>
-      <w:bookmarkEnd w:id="13"/>
+      <w:bookmarkEnd w:id="14"/>
     </w:p>
     <w:p>
       <w:r>
@@ -4243,7 +4087,23 @@
         <w:pStyle w:val="Code"/>
       </w:pPr>
       <w:r>
-        <w:t>Get-Service | Where-Object -FilterScript { $_.Status -eq 'Running' }</w:t>
+        <w:t>Get-Service | Where-Object -</w:t>
+      </w:r>
+      <w:proofErr w:type="spellStart"/>
+      <w:r>
+        <w:t>FilterScript</w:t>
+      </w:r>
+      <w:proofErr w:type="spellEnd"/>
+      <w:r>
+        <w:t xml:space="preserve"> { $_.Status -</w:t>
+      </w:r>
+      <w:proofErr w:type="spellStart"/>
+      <w:r>
+        <w:t>eq</w:t>
+      </w:r>
+      <w:proofErr w:type="spellEnd"/>
+      <w:r>
+        <w:t xml:space="preserve"> 'Running' }</w:t>
       </w:r>
     </w:p>
     <w:p>
@@ -4261,7 +4121,15 @@
         <w:pStyle w:val="Code"/>
       </w:pPr>
       <w:r>
-        <w:t>Get-Service | Where Status -eq Running</w:t>
+        <w:t>Get-Service | Where Status -</w:t>
+      </w:r>
+      <w:proofErr w:type="spellStart"/>
+      <w:r>
+        <w:t>eq</w:t>
+      </w:r>
+      <w:proofErr w:type="spellEnd"/>
+      <w:r>
+        <w:t xml:space="preserve"> Running</w:t>
       </w:r>
     </w:p>
     <w:p>
@@ -4290,7 +4158,15 @@
         <w:t xml:space="preserve">Further information: </w:t>
       </w:r>
       <w:r>
-        <w:t xml:space="preserve">You can get some detail on the differences between versions of Powershell by typing </w:t>
+        <w:t xml:space="preserve">You can get some detail on the differences between versions of </w:t>
+      </w:r>
+      <w:proofErr w:type="spellStart"/>
+      <w:r>
+        <w:t>Powershell</w:t>
+      </w:r>
+      <w:proofErr w:type="spellEnd"/>
+      <w:r>
+        <w:t xml:space="preserve"> by typing </w:t>
       </w:r>
       <w:r>
         <w:rPr>
@@ -4314,103 +4190,20 @@
         <w:t xml:space="preserve"> (or _3.0 or 4.0) </w:t>
       </w:r>
       <w:r>
-        <w:t>in Powershell</w:t>
-      </w:r>
-    </w:p>
-    <w:tbl>
-      <w:tblPr>
-        <w:tblW w:w="0" w:type="auto"/>
-        <w:tblLook w:val="01E0" w:firstRow="1" w:lastRow="1" w:firstColumn="1" w:lastColumn="1" w:noHBand="0" w:noVBand="0"/>
-      </w:tblPr>
-      <w:tblGrid>
-        <w:gridCol w:w="933"/>
-        <w:gridCol w:w="6267"/>
-      </w:tblGrid>
-      <w:tr>
-        <w:trPr>
-          <w:trHeight w:val="1121"/>
-        </w:trPr>
-        <w:tc>
-          <w:tcPr>
-            <w:tcW w:w="959" w:type="dxa"/>
-            <w:shd w:val="clear" w:color="auto" w:fill="auto"/>
-          </w:tcPr>
-          <w:p>
-            <w:r>
-              <w:rPr>
-                <w:noProof/>
-                <w:lang w:val="en-GB" w:eastAsia="en-GB"/>
-              </w:rPr>
-              <w:drawing>
-                <wp:inline distT="0" distB="0" distL="0" distR="0" wp14:anchorId="33E581B7" wp14:editId="2EE255B0">
-                  <wp:extent cx="409575" cy="476250"/>
-                  <wp:effectExtent l="0" t="0" r="9525" b="0"/>
-                  <wp:docPr id="4" name="Picture 4" descr="scripting_games"/>
-                  <wp:cNvGraphicFramePr>
-                    <a:graphicFrameLocks xmlns:a="http://schemas.openxmlformats.org/drawingml/2006/main" noChangeAspect="1"/>
-                  </wp:cNvGraphicFramePr>
-                  <a:graphic xmlns:a="http://schemas.openxmlformats.org/drawingml/2006/main">
-                    <a:graphicData uri="http://schemas.openxmlformats.org/drawingml/2006/picture">
-                      <pic:pic xmlns:pic="http://schemas.openxmlformats.org/drawingml/2006/picture">
-                        <pic:nvPicPr>
-                          <pic:cNvPr id="0" name="Picture 4" descr="scripting_games"/>
-                          <pic:cNvPicPr>
-                            <a:picLocks noChangeAspect="1" noChangeArrowheads="1"/>
-                          </pic:cNvPicPr>
-                        </pic:nvPicPr>
-                        <pic:blipFill>
-                          <a:blip r:embed="rId10" cstate="print">
-                            <a:extLst>
-                              <a:ext uri="{28A0092B-C50C-407E-A947-70E740481C1C}">
-                                <a14:useLocalDpi xmlns:a14="http://schemas.microsoft.com/office/drawing/2010/main" val="0"/>
-                              </a:ext>
-                            </a:extLst>
-                          </a:blip>
-                          <a:srcRect/>
-                          <a:stretch>
-                            <a:fillRect/>
-                          </a:stretch>
-                        </pic:blipFill>
-                        <pic:spPr bwMode="auto">
-                          <a:xfrm>
-                            <a:off x="0" y="0"/>
-                            <a:ext cx="409575" cy="476250"/>
-                          </a:xfrm>
-                          <a:prstGeom prst="rect">
-                            <a:avLst/>
-                          </a:prstGeom>
-                          <a:noFill/>
-                          <a:ln>
-                            <a:noFill/>
-                          </a:ln>
-                        </pic:spPr>
-                      </pic:pic>
-                    </a:graphicData>
-                  </a:graphic>
-                </wp:inline>
-              </w:drawing>
-            </w:r>
-          </w:p>
-        </w:tc>
-        <w:tc>
-          <w:tcPr>
-            <w:tcW w:w="8617" w:type="dxa"/>
-            <w:shd w:val="clear" w:color="auto" w:fill="auto"/>
-          </w:tcPr>
-          <w:p>
-            <w:r>
-              <w:t>In the context of the Scripting Games, don’t ever down-score someone for writing to a particular version, so long as they’ve documented it, unless the scenario explicitly states that a particular version must be used.</w:t>
-            </w:r>
-          </w:p>
-        </w:tc>
-      </w:tr>
-    </w:tbl>
+        <w:t xml:space="preserve">in </w:t>
+      </w:r>
+      <w:proofErr w:type="spellStart"/>
+      <w:r>
+        <w:t>Powershell</w:t>
+      </w:r>
+      <w:proofErr w:type="spellEnd"/>
+    </w:p>
     <w:p/>
     <w:p>
       <w:pPr>
-        <w:pStyle w:val="Heading30"/>
-      </w:pPr>
-      <w:bookmarkStart w:id="14" w:name="_Toc253982447"/>
+        <w:pStyle w:val="Heading3"/>
+      </w:pPr>
+      <w:bookmarkStart w:id="15" w:name="_Toc253982447"/>
       <w:r>
         <w:t xml:space="preserve">VER-02 Document the version of </w:t>
       </w:r>
@@ -4420,7 +4213,7 @@
       <w:r>
         <w:t xml:space="preserve"> the script was written for</w:t>
       </w:r>
-      <w:bookmarkEnd w:id="14"/>
+      <w:bookmarkEnd w:id="15"/>
     </w:p>
     <w:p>
       <w:r>
@@ -4430,7 +4223,11 @@
         <w:t>specify</w:t>
       </w:r>
       <w:r>
-        <w:t xml:space="preserve"> the version of PowerShell you wrote for by using an appropriate</w:t>
+        <w:t xml:space="preserve"> the version of PowerShell you wrote for by using an </w:t>
+      </w:r>
+      <w:proofErr w:type="spellStart"/>
+      <w:r>
+        <w:t>appropriate</w:t>
       </w:r>
       <w:r>
         <w:rPr>
@@ -4438,11 +4235,20 @@
           <w:sz w:val="16"/>
           <w:szCs w:val="16"/>
         </w:rPr>
-        <w:t>'#requires'</w:t>
-      </w:r>
+        <w:t>'#requires</w:t>
+      </w:r>
+      <w:proofErr w:type="spellEnd"/>
       <w:r>
         <w:rPr>
           <w:rFonts w:ascii="Courier New" w:hAnsi="Courier New" w:cs="Courier New"/>
+          <w:sz w:val="16"/>
+          <w:szCs w:val="16"/>
+        </w:rPr>
+        <w:t>'</w:t>
+      </w:r>
+      <w:r>
+        <w:rPr>
+          <w:rFonts w:ascii="Courier New" w:hAnsi="Courier New" w:cs="Courier New"/>
         </w:rPr>
         <w:t xml:space="preserve"> </w:t>
       </w:r>
@@ -4455,7 +4261,6 @@
         <w:pStyle w:val="Code"/>
       </w:pPr>
       <w:r>
-        <w:lastRenderedPageBreak/>
         <w:t>#requires -version 3.0</w:t>
       </w:r>
     </w:p>
@@ -4474,24 +4279,24 @@
       <w:pPr>
         <w:pStyle w:val="Heading1"/>
       </w:pPr>
-      <w:bookmarkStart w:id="15" w:name="_TOC5682"/>
-      <w:bookmarkStart w:id="16" w:name="_Toc253982448"/>
-      <w:bookmarkEnd w:id="15"/>
+      <w:bookmarkStart w:id="16" w:name="_TOC5682"/>
+      <w:bookmarkStart w:id="17" w:name="_Toc253982448"/>
+      <w:bookmarkEnd w:id="16"/>
       <w:r>
         <w:lastRenderedPageBreak/>
         <w:t>Performance</w:t>
       </w:r>
-      <w:bookmarkEnd w:id="16"/>
-    </w:p>
-    <w:p>
-      <w:pPr>
-        <w:pStyle w:val="Heading30"/>
-      </w:pPr>
-      <w:bookmarkStart w:id="17" w:name="_Toc253982449"/>
+      <w:bookmarkEnd w:id="17"/>
+    </w:p>
+    <w:p>
+      <w:pPr>
+        <w:pStyle w:val="Heading3"/>
+      </w:pPr>
+      <w:bookmarkStart w:id="18" w:name="_Toc253982449"/>
       <w:r>
         <w:t>PERF-01 If performance matters, test it</w:t>
       </w:r>
-      <w:bookmarkEnd w:id="17"/>
+      <w:bookmarkEnd w:id="18"/>
     </w:p>
     <w:p>
       <w:r>
@@ -4546,115 +4351,18 @@
         <w:t>erformance using Measure-Command or some other tool.</w:t>
       </w:r>
     </w:p>
-    <w:tbl>
-      <w:tblPr>
-        <w:tblW w:w="0" w:type="auto"/>
-        <w:tblLook w:val="01E0" w:firstRow="1" w:lastRow="1" w:firstColumn="1" w:lastColumn="1" w:noHBand="0" w:noVBand="0"/>
-      </w:tblPr>
-      <w:tblGrid>
-        <w:gridCol w:w="932"/>
-        <w:gridCol w:w="6268"/>
-      </w:tblGrid>
-      <w:tr>
-        <w:trPr>
-          <w:trHeight w:val="1121"/>
-        </w:trPr>
-        <w:tc>
-          <w:tcPr>
-            <w:tcW w:w="959" w:type="dxa"/>
-            <w:shd w:val="clear" w:color="auto" w:fill="auto"/>
-          </w:tcPr>
-          <w:p>
-            <w:r>
-              <w:rPr>
-                <w:noProof/>
-                <w:lang w:val="en-GB" w:eastAsia="en-GB"/>
-              </w:rPr>
-              <w:drawing>
-                <wp:inline distT="0" distB="0" distL="0" distR="0" wp14:anchorId="60C1BBA4" wp14:editId="58433BF8">
-                  <wp:extent cx="409575" cy="476250"/>
-                  <wp:effectExtent l="0" t="0" r="9525" b="0"/>
-                  <wp:docPr id="6" name="Picture 6" descr="scripting_games"/>
-                  <wp:cNvGraphicFramePr>
-                    <a:graphicFrameLocks xmlns:a="http://schemas.openxmlformats.org/drawingml/2006/main" noChangeAspect="1"/>
-                  </wp:cNvGraphicFramePr>
-                  <a:graphic xmlns:a="http://schemas.openxmlformats.org/drawingml/2006/main">
-                    <a:graphicData uri="http://schemas.openxmlformats.org/drawingml/2006/picture">
-                      <pic:pic xmlns:pic="http://schemas.openxmlformats.org/drawingml/2006/picture">
-                        <pic:nvPicPr>
-                          <pic:cNvPr id="0" name="Picture 6" descr="scripting_games"/>
-                          <pic:cNvPicPr>
-                            <a:picLocks noChangeAspect="1" noChangeArrowheads="1"/>
-                          </pic:cNvPicPr>
-                        </pic:nvPicPr>
-                        <pic:blipFill>
-                          <a:blip r:embed="rId10" cstate="print">
-                            <a:extLst>
-                              <a:ext uri="{28A0092B-C50C-407E-A947-70E740481C1C}">
-                                <a14:useLocalDpi xmlns:a14="http://schemas.microsoft.com/office/drawing/2010/main" val="0"/>
-                              </a:ext>
-                            </a:extLst>
-                          </a:blip>
-                          <a:srcRect/>
-                          <a:stretch>
-                            <a:fillRect/>
-                          </a:stretch>
-                        </pic:blipFill>
-                        <pic:spPr bwMode="auto">
-                          <a:xfrm>
-                            <a:off x="0" y="0"/>
-                            <a:ext cx="409575" cy="476250"/>
-                          </a:xfrm>
-                          <a:prstGeom prst="rect">
-                            <a:avLst/>
-                          </a:prstGeom>
-                          <a:noFill/>
-                          <a:ln>
-                            <a:noFill/>
-                          </a:ln>
-                        </pic:spPr>
-                      </pic:pic>
-                    </a:graphicData>
-                  </a:graphic>
-                </wp:inline>
-              </w:drawing>
-            </w:r>
-          </w:p>
-        </w:tc>
-        <w:tc>
-          <w:tcPr>
-            <w:tcW w:w="8617" w:type="dxa"/>
-            <w:shd w:val="clear" w:color="auto" w:fill="auto"/>
-          </w:tcPr>
-          <w:p>
-            <w:r>
-              <w:t xml:space="preserve">In the context of the Scripting Games, if performance is a stated goal, then it’s fine to down-score someone for using a technique that’s demonstrably slower than an alternative, but </w:t>
-            </w:r>
-            <w:r>
-              <w:rPr>
-                <w:rFonts w:ascii="Times New Roman Italic" w:hAnsi="Times New Roman Italic"/>
-              </w:rPr>
-              <w:t>never</w:t>
-            </w:r>
-            <w:r>
-              <w:t xml:space="preserve"> down-grade for personal, subjective, or aesthetic reasons.</w:t>
-            </w:r>
-          </w:p>
-        </w:tc>
-      </w:tr>
-    </w:tbl>
     <w:p/>
     <w:p>
       <w:pPr>
-        <w:pStyle w:val="Heading30"/>
-      </w:pPr>
-      <w:bookmarkStart w:id="18" w:name="_PERF-02_Consider_trade-offs"/>
-      <w:bookmarkStart w:id="19" w:name="_Toc253982450"/>
-      <w:bookmarkEnd w:id="18"/>
+        <w:pStyle w:val="Heading3"/>
+      </w:pPr>
+      <w:bookmarkStart w:id="19" w:name="_PERF-02_Consider_trade-offs"/>
+      <w:bookmarkStart w:id="20" w:name="_Toc253982450"/>
+      <w:bookmarkEnd w:id="19"/>
       <w:r>
         <w:t>PERF-02 Consider trade-offs between performance and readability</w:t>
       </w:r>
-      <w:bookmarkEnd w:id="19"/>
+      <w:bookmarkEnd w:id="20"/>
     </w:p>
     <w:p>
       <w:r>
@@ -4709,31 +4417,36 @@
     </w:p>
     <w:p>
       <w:r>
+        <w:t>For example:</w:t>
+      </w:r>
+    </w:p>
+    <w:p>
+      <w:pPr>
+        <w:pStyle w:val="Code"/>
+      </w:pPr>
+      <w:r>
+        <w:t>$content = Get-Content file.txt</w:t>
+      </w:r>
+    </w:p>
+    <w:p>
+      <w:pPr>
+        <w:pStyle w:val="Code"/>
+      </w:pPr>
+      <w:proofErr w:type="spellStart"/>
+      <w:r>
+        <w:t>ForEach</w:t>
+      </w:r>
+      <w:proofErr w:type="spellEnd"/>
+      <w:r>
+        <w:t xml:space="preserve"> ($line in $content) {</w:t>
+      </w:r>
+    </w:p>
+    <w:p>
+      <w:pPr>
+        <w:pStyle w:val="Code"/>
+      </w:pPr>
+      <w:r>
         <w:lastRenderedPageBreak/>
-        <w:t>For example:</w:t>
-      </w:r>
-    </w:p>
-    <w:p>
-      <w:pPr>
-        <w:pStyle w:val="Code"/>
-      </w:pPr>
-      <w:r>
-        <w:t>$content = Get-Content file.txt</w:t>
-      </w:r>
-    </w:p>
-    <w:p>
-      <w:pPr>
-        <w:pStyle w:val="Code"/>
-      </w:pPr>
-      <w:r>
-        <w:t>ForEach ($line in $content) {</w:t>
-      </w:r>
-    </w:p>
-    <w:p>
-      <w:pPr>
-        <w:pStyle w:val="Code"/>
-      </w:pPr>
-      <w:r>
         <w:tab/>
         <w:t>Do-Something -input $line</w:t>
       </w:r>
@@ -4791,8 +4504,13 @@
       <w:pPr>
         <w:pStyle w:val="Code"/>
       </w:pPr>
-      <w:r>
-        <w:t>ForEach-Object -Process {</w:t>
+      <w:proofErr w:type="spellStart"/>
+      <w:r>
+        <w:t>ForEach</w:t>
+      </w:r>
+      <w:proofErr w:type="spellEnd"/>
+      <w:r>
+        <w:t>-Object -Process {</w:t>
       </w:r>
     </w:p>
     <w:p>
@@ -4831,15 +4549,55 @@
         <w:pStyle w:val="Code"/>
       </w:pPr>
       <w:r>
-        <w:t>$sr = New-Object -Type System.IO.StreamReader -Arg file.txt</w:t>
-      </w:r>
-    </w:p>
-    <w:p>
-      <w:pPr>
-        <w:pStyle w:val="Code"/>
-      </w:pPr>
-      <w:r>
-        <w:t>while ($sr.Peek() -ge 0) {</w:t>
+        <w:t>$</w:t>
+      </w:r>
+      <w:proofErr w:type="spellStart"/>
+      <w:r>
+        <w:t>sr</w:t>
+      </w:r>
+      <w:proofErr w:type="spellEnd"/>
+      <w:r>
+        <w:t xml:space="preserve"> = New-Object -Type </w:t>
+      </w:r>
+      <w:proofErr w:type="spellStart"/>
+      <w:r>
+        <w:t>System.IO.StreamReader</w:t>
+      </w:r>
+      <w:proofErr w:type="spellEnd"/>
+      <w:r>
+        <w:t xml:space="preserve"> -</w:t>
+      </w:r>
+      <w:proofErr w:type="spellStart"/>
+      <w:r>
+        <w:t>Arg</w:t>
+      </w:r>
+      <w:proofErr w:type="spellEnd"/>
+      <w:r>
+        <w:t xml:space="preserve"> file.txt</w:t>
+      </w:r>
+    </w:p>
+    <w:p>
+      <w:pPr>
+        <w:pStyle w:val="Code"/>
+      </w:pPr>
+      <w:r>
+        <w:t>while ($</w:t>
+      </w:r>
+      <w:proofErr w:type="spellStart"/>
+      <w:r>
+        <w:t>sr.Peek</w:t>
+      </w:r>
+      <w:proofErr w:type="spellEnd"/>
+      <w:r>
+        <w:t>() -</w:t>
+      </w:r>
+      <w:proofErr w:type="spellStart"/>
+      <w:r>
+        <w:t>ge</w:t>
+      </w:r>
+      <w:proofErr w:type="spellEnd"/>
+      <w:r>
+        <w:t xml:space="preserve"> 0) {</w:t>
       </w:r>
     </w:p>
     <w:p>
@@ -4848,7 +4606,15 @@
       </w:pPr>
       <w:r>
         <w:tab/>
-        <w:t>$line = $sr.ReadLine()</w:t>
+        <w:t>$line = $</w:t>
+      </w:r>
+      <w:proofErr w:type="spellStart"/>
+      <w:r>
+        <w:t>sr.ReadLine</w:t>
+      </w:r>
+      <w:proofErr w:type="spellEnd"/>
+      <w:r>
+        <w:t>()</w:t>
       </w:r>
     </w:p>
     <w:p>
@@ -4875,35 +4641,56 @@
     </w:p>
     <w:p>
       <w:r>
-        <w:t xml:space="preserve">There are myriad variations to this approach, of course, but it solves the performance problem by reading one line at a time, instead of buffering the entire file into memory. It maintains the structured programming approach of the first example, at the expense of using a potentially harder-to-follow .NET Framework model instead of native </w:t>
-      </w:r>
+        <w:t>There are myriad variations to this approach, of course, but it solves the performance problem by reading one line at a time, instead of buffering the entire file into memory. It maintains the structured programming approach of the first example, at the expense of using a potentially harder-to-follow .NET Framework model instead of native PowerShell commands. Many regard this third example as an intermediate step, and suggest that a truly beneficial approach would be to write PowerShell commands as “wrappers” around the .NET code. For example (noting that this fourth example uses fictional commands by way of illustration):</w:t>
+      </w:r>
+    </w:p>
+    <w:p>
+      <w:pPr>
+        <w:pStyle w:val="Code"/>
+      </w:pPr>
       <w:r>
         <w:lastRenderedPageBreak/>
-        <w:t>PowerShell commands. Many regard this third example as an intermediate step, and suggest that a truly beneficial approach would be to write PowerShell commands as “wrappers” around the .NET code. For example (noting that this fourth example uses fictional commands by way of illustration):</w:t>
-      </w:r>
-    </w:p>
-    <w:p>
-      <w:pPr>
-        <w:pStyle w:val="Code"/>
-      </w:pPr>
-      <w:r>
-        <w:t>$handle = Open-TextFile file.txt</w:t>
-      </w:r>
-    </w:p>
-    <w:p>
-      <w:pPr>
-        <w:pStyle w:val="Code"/>
-      </w:pPr>
-      <w:r>
-        <w:t>while (-not Test-TextFile -handle $handle) {</w:t>
-      </w:r>
-    </w:p>
-    <w:p>
-      <w:pPr>
-        <w:pStyle w:val="Code"/>
-      </w:pPr>
-      <w:r>
-        <w:t xml:space="preserve">  Do-Something -input (Read-TextFile -handle $handle)</w:t>
+        <w:t>$handle = Open-</w:t>
+      </w:r>
+      <w:proofErr w:type="spellStart"/>
+      <w:r>
+        <w:t>TextFile</w:t>
+      </w:r>
+      <w:proofErr w:type="spellEnd"/>
+      <w:r>
+        <w:t xml:space="preserve"> file.txt</w:t>
+      </w:r>
+    </w:p>
+    <w:p>
+      <w:pPr>
+        <w:pStyle w:val="Code"/>
+      </w:pPr>
+      <w:r>
+        <w:t>while (-not Test-</w:t>
+      </w:r>
+      <w:proofErr w:type="spellStart"/>
+      <w:r>
+        <w:t>TextFile</w:t>
+      </w:r>
+      <w:proofErr w:type="spellEnd"/>
+      <w:r>
+        <w:t xml:space="preserve"> -handle $handle) {</w:t>
+      </w:r>
+    </w:p>
+    <w:p>
+      <w:pPr>
+        <w:pStyle w:val="Code"/>
+      </w:pPr>
+      <w:r>
+        <w:t xml:space="preserve">  Do-Something -input (Read-</w:t>
+      </w:r>
+      <w:proofErr w:type="spellStart"/>
+      <w:r>
+        <w:t>TextFile</w:t>
+      </w:r>
+      <w:proofErr w:type="spellEnd"/>
+      <w:r>
+        <w:t xml:space="preserve"> -handle $handle)</w:t>
       </w:r>
     </w:p>
     <w:p>
@@ -4921,7 +4708,39 @@
     </w:p>
     <w:p>
       <w:r>
-        <w:t>This example reverts back to a native PowerShell approach, using commands and parameters. The proposed commands (Open-TextFile, Test-TextFile, and Read-TextFile) are just wrappers around .NET Framework classes, such as the StreamReader class shown in the third example.</w:t>
+        <w:t>This example reverts back to a native PowerShell approach, using commands and parameters. The proposed commands (Open-</w:t>
+      </w:r>
+      <w:proofErr w:type="spellStart"/>
+      <w:r>
+        <w:t>TextFile</w:t>
+      </w:r>
+      <w:proofErr w:type="spellEnd"/>
+      <w:r>
+        <w:t>, Test-</w:t>
+      </w:r>
+      <w:proofErr w:type="spellStart"/>
+      <w:r>
+        <w:t>TextFile</w:t>
+      </w:r>
+      <w:proofErr w:type="spellEnd"/>
+      <w:r>
+        <w:t>, and Read-</w:t>
+      </w:r>
+      <w:proofErr w:type="spellStart"/>
+      <w:r>
+        <w:t>TextFile</w:t>
+      </w:r>
+      <w:proofErr w:type="spellEnd"/>
+      <w:r>
+        <w:t xml:space="preserve">) are just wrappers around .NET Framework classes, such as the </w:t>
+      </w:r>
+      <w:proofErr w:type="spellStart"/>
+      <w:r>
+        <w:t>StreamReader</w:t>
+      </w:r>
+      <w:proofErr w:type="spellEnd"/>
+      <w:r>
+        <w:t xml:space="preserve"> class shown in the third example.</w:t>
       </w:r>
     </w:p>
     <w:p>
@@ -4978,128 +4797,31 @@
         <w:t xml:space="preserve"> because of performance concerns - when possible, make the effort to satisfy both performance and aesthetics. </w:t>
       </w:r>
     </w:p>
-    <w:tbl>
-      <w:tblPr>
-        <w:tblW w:w="0" w:type="auto"/>
-        <w:tblLook w:val="01E0" w:firstRow="1" w:lastRow="1" w:firstColumn="1" w:lastColumn="1" w:noHBand="0" w:noVBand="0"/>
-      </w:tblPr>
-      <w:tblGrid>
-        <w:gridCol w:w="932"/>
-        <w:gridCol w:w="6268"/>
-      </w:tblGrid>
-      <w:tr>
-        <w:trPr>
-          <w:trHeight w:val="1121"/>
-        </w:trPr>
-        <w:tc>
-          <w:tcPr>
-            <w:tcW w:w="959" w:type="dxa"/>
-            <w:shd w:val="clear" w:color="auto" w:fill="auto"/>
-          </w:tcPr>
-          <w:p>
-            <w:r>
-              <w:rPr>
-                <w:noProof/>
-                <w:lang w:val="en-GB" w:eastAsia="en-GB"/>
-              </w:rPr>
-              <w:drawing>
-                <wp:inline distT="0" distB="0" distL="0" distR="0" wp14:anchorId="03487406" wp14:editId="4B748653">
-                  <wp:extent cx="409575" cy="476250"/>
-                  <wp:effectExtent l="0" t="0" r="9525" b="0"/>
-                  <wp:docPr id="7" name="Picture 7" descr="scripting_games"/>
-                  <wp:cNvGraphicFramePr>
-                    <a:graphicFrameLocks xmlns:a="http://schemas.openxmlformats.org/drawingml/2006/main" noChangeAspect="1"/>
-                  </wp:cNvGraphicFramePr>
-                  <a:graphic xmlns:a="http://schemas.openxmlformats.org/drawingml/2006/main">
-                    <a:graphicData uri="http://schemas.openxmlformats.org/drawingml/2006/picture">
-                      <pic:pic xmlns:pic="http://schemas.openxmlformats.org/drawingml/2006/picture">
-                        <pic:nvPicPr>
-                          <pic:cNvPr id="0" name="Picture 7" descr="scripting_games"/>
-                          <pic:cNvPicPr>
-                            <a:picLocks noChangeAspect="1" noChangeArrowheads="1"/>
-                          </pic:cNvPicPr>
-                        </pic:nvPicPr>
-                        <pic:blipFill>
-                          <a:blip r:embed="rId10" cstate="print">
-                            <a:extLst>
-                              <a:ext uri="{28A0092B-C50C-407E-A947-70E740481C1C}">
-                                <a14:useLocalDpi xmlns:a14="http://schemas.microsoft.com/office/drawing/2010/main" val="0"/>
-                              </a:ext>
-                            </a:extLst>
-                          </a:blip>
-                          <a:srcRect/>
-                          <a:stretch>
-                            <a:fillRect/>
-                          </a:stretch>
-                        </pic:blipFill>
-                        <pic:spPr bwMode="auto">
-                          <a:xfrm>
-                            <a:off x="0" y="0"/>
-                            <a:ext cx="409575" cy="476250"/>
-                          </a:xfrm>
-                          <a:prstGeom prst="rect">
-                            <a:avLst/>
-                          </a:prstGeom>
-                          <a:noFill/>
-                          <a:ln>
-                            <a:noFill/>
-                          </a:ln>
-                        </pic:spPr>
-                      </pic:pic>
-                    </a:graphicData>
-                  </a:graphic>
-                </wp:inline>
-              </w:drawing>
-            </w:r>
-          </w:p>
-        </w:tc>
-        <w:tc>
-          <w:tcPr>
-            <w:tcW w:w="8617" w:type="dxa"/>
-            <w:shd w:val="clear" w:color="auto" w:fill="auto"/>
-          </w:tcPr>
-          <w:p>
-            <w:r>
-              <w:t xml:space="preserve">In the context of the Scripting Games, </w:t>
-            </w:r>
-            <w:r>
-              <w:rPr>
-                <w:rFonts w:ascii="Times New Roman Italic" w:hAnsi="Times New Roman Italic"/>
-              </w:rPr>
-              <w:t>do not</w:t>
-            </w:r>
-            <w:r>
-              <w:t xml:space="preserve"> penalize entries for using a particular aesthetic approach on the grounds of poor performance, unless the Games assignment explicitly makes performance a goal and sets up a scenario where performance would be a problem. In other words, don’t penalize someone because “if such-and-such were true, performance would be bad,” unless it’s made clear that such-and-such is in fact true.</w:t>
-            </w:r>
-          </w:p>
-        </w:tc>
-      </w:tr>
-    </w:tbl>
     <w:p>
       <w:pPr>
         <w:pStyle w:val="Heading1"/>
       </w:pPr>
-      <w:bookmarkStart w:id="20" w:name="_TOC6957"/>
-      <w:bookmarkStart w:id="21" w:name="_Toc253982451"/>
-      <w:bookmarkEnd w:id="20"/>
+      <w:bookmarkStart w:id="21" w:name="_TOC6957"/>
+      <w:bookmarkStart w:id="22" w:name="_Toc253982451"/>
+      <w:bookmarkEnd w:id="21"/>
       <w:r>
         <w:lastRenderedPageBreak/>
         <w:t>Aesthetics</w:t>
       </w:r>
-      <w:bookmarkEnd w:id="21"/>
-    </w:p>
-    <w:p>
-      <w:pPr>
-        <w:pStyle w:val="Heading30"/>
-      </w:pPr>
-      <w:bookmarkStart w:id="22" w:name="_Toc253982452"/>
+      <w:bookmarkEnd w:id="22"/>
+    </w:p>
+    <w:p>
+      <w:pPr>
+        <w:pStyle w:val="Heading3"/>
+      </w:pPr>
+      <w:bookmarkStart w:id="23" w:name="_Toc253982452"/>
       <w:r>
         <w:t xml:space="preserve">READ-01 </w:t>
       </w:r>
       <w:r>
         <w:t>Indent your code</w:t>
       </w:r>
-      <w:bookmarkEnd w:id="22"/>
+      <w:bookmarkEnd w:id="23"/>
     </w:p>
     <w:p>
       <w:r>
@@ -5111,7 +4833,15 @@
         <w:pStyle w:val="Code"/>
       </w:pPr>
       <w:r>
-        <w:t>if ($this -gt $that) {</w:t>
+        <w:t>if ($this -</w:t>
+      </w:r>
+      <w:proofErr w:type="spellStart"/>
+      <w:r>
+        <w:t>gt</w:t>
+      </w:r>
+      <w:proofErr w:type="spellEnd"/>
+      <w:r>
+        <w:t xml:space="preserve"> $that) {</w:t>
       </w:r>
     </w:p>
     <w:p>
@@ -5145,7 +4875,15 @@
         <w:pStyle w:val="Code"/>
       </w:pPr>
       <w:r>
-        <w:t>if ($this -gt $that)</w:t>
+        <w:t>if ($this -</w:t>
+      </w:r>
+      <w:proofErr w:type="spellStart"/>
+      <w:r>
+        <w:t>gt</w:t>
+      </w:r>
+      <w:proofErr w:type="spellEnd"/>
+      <w:r>
+        <w:t xml:space="preserve"> $that)</w:t>
       </w:r>
     </w:p>
     <w:p>
@@ -5226,8 +4964,13 @@
       <w:pPr>
         <w:pStyle w:val="Code"/>
       </w:pPr>
-      <w:r>
-        <w:t>ForEach ($computer in $computers) {</w:t>
+      <w:proofErr w:type="spellStart"/>
+      <w:r>
+        <w:t>ForEach</w:t>
+      </w:r>
+      <w:proofErr w:type="spellEnd"/>
+      <w:r>
+        <w:t xml:space="preserve"> ($computer in $computers) {</w:t>
       </w:r>
     </w:p>
     <w:p>
@@ -5270,123 +5013,22 @@
         <w:t>.</w:t>
       </w:r>
     </w:p>
-    <w:tbl>
-      <w:tblPr>
-        <w:tblW w:w="0" w:type="auto"/>
-        <w:tblLook w:val="01E0" w:firstRow="1" w:lastRow="1" w:firstColumn="1" w:lastColumn="1" w:noHBand="0" w:noVBand="0"/>
-      </w:tblPr>
-      <w:tblGrid>
-        <w:gridCol w:w="932"/>
-        <w:gridCol w:w="6268"/>
-      </w:tblGrid>
-      <w:tr>
-        <w:trPr>
-          <w:trHeight w:val="1121"/>
-        </w:trPr>
-        <w:tc>
-          <w:tcPr>
-            <w:tcW w:w="959" w:type="dxa"/>
-            <w:shd w:val="clear" w:color="auto" w:fill="auto"/>
-          </w:tcPr>
-          <w:p>
-            <w:r>
-              <w:rPr>
-                <w:noProof/>
-                <w:lang w:val="en-GB" w:eastAsia="en-GB"/>
-              </w:rPr>
-              <w:lastRenderedPageBreak/>
-              <w:drawing>
-                <wp:inline distT="0" distB="0" distL="0" distR="0" wp14:anchorId="0D97BDCF" wp14:editId="5992A516">
-                  <wp:extent cx="409575" cy="476250"/>
-                  <wp:effectExtent l="0" t="0" r="9525" b="0"/>
-                  <wp:docPr id="8" name="Picture 8" descr="scripting_games"/>
-                  <wp:cNvGraphicFramePr>
-                    <a:graphicFrameLocks xmlns:a="http://schemas.openxmlformats.org/drawingml/2006/main" noChangeAspect="1"/>
-                  </wp:cNvGraphicFramePr>
-                  <a:graphic xmlns:a="http://schemas.openxmlformats.org/drawingml/2006/main">
-                    <a:graphicData uri="http://schemas.openxmlformats.org/drawingml/2006/picture">
-                      <pic:pic xmlns:pic="http://schemas.openxmlformats.org/drawingml/2006/picture">
-                        <pic:nvPicPr>
-                          <pic:cNvPr id="0" name="Picture 8" descr="scripting_games"/>
-                          <pic:cNvPicPr>
-                            <a:picLocks noChangeAspect="1" noChangeArrowheads="1"/>
-                          </pic:cNvPicPr>
-                        </pic:nvPicPr>
-                        <pic:blipFill>
-                          <a:blip r:embed="rId10" cstate="print">
-                            <a:extLst>
-                              <a:ext uri="{28A0092B-C50C-407E-A947-70E740481C1C}">
-                                <a14:useLocalDpi xmlns:a14="http://schemas.microsoft.com/office/drawing/2010/main" val="0"/>
-                              </a:ext>
-                            </a:extLst>
-                          </a:blip>
-                          <a:srcRect/>
-                          <a:stretch>
-                            <a:fillRect/>
-                          </a:stretch>
-                        </pic:blipFill>
-                        <pic:spPr bwMode="auto">
-                          <a:xfrm>
-                            <a:off x="0" y="0"/>
-                            <a:ext cx="409575" cy="476250"/>
-                          </a:xfrm>
-                          <a:prstGeom prst="rect">
-                            <a:avLst/>
-                          </a:prstGeom>
-                          <a:noFill/>
-                          <a:ln>
-                            <a:noFill/>
-                          </a:ln>
-                        </pic:spPr>
-                      </pic:pic>
-                    </a:graphicData>
-                  </a:graphic>
-                </wp:inline>
-              </w:drawing>
-            </w:r>
-          </w:p>
-        </w:tc>
-        <w:tc>
-          <w:tcPr>
-            <w:tcW w:w="8617" w:type="dxa"/>
-            <w:shd w:val="clear" w:color="auto" w:fill="auto"/>
-          </w:tcPr>
-          <w:p>
-            <w:r>
-              <w:t xml:space="preserve">In the context of the Scripting Games, don’t down-score someone for using an approach that </w:t>
-            </w:r>
-            <w:r>
-              <w:rPr>
-                <w:rFonts w:ascii="Times New Roman Italic" w:hAnsi="Times New Roman Italic"/>
-              </w:rPr>
-              <w:t>you personally</w:t>
-            </w:r>
-            <w:r>
-              <w:t xml:space="preserve"> don’t like to use for aesthetic reasons. If performance is a stated goal, then it’s fine to down-score someone for using a technique that’s demonstrably slower than an alternative, but </w:t>
-            </w:r>
-            <w:r>
-              <w:rPr>
-                <w:rFonts w:ascii="Times New Roman Italic" w:hAnsi="Times New Roman Italic"/>
-              </w:rPr>
-              <w:t>never</w:t>
-            </w:r>
-            <w:r>
-              <w:t xml:space="preserve"> down-grade for personal, subjective, or aesthetic reasons.</w:t>
-            </w:r>
-          </w:p>
-        </w:tc>
-      </w:tr>
-    </w:tbl>
     <w:p/>
     <w:p>
       <w:pPr>
-        <w:pStyle w:val="Heading30"/>
-      </w:pPr>
-      <w:bookmarkStart w:id="23" w:name="_Toc253982453"/>
-      <w:r>
-        <w:t>READ-02 Avoid backticks</w:t>
-      </w:r>
-      <w:bookmarkEnd w:id="23"/>
+        <w:pStyle w:val="Heading3"/>
+      </w:pPr>
+      <w:bookmarkStart w:id="24" w:name="_Toc253982453"/>
+      <w:r>
+        <w:lastRenderedPageBreak/>
+        <w:t xml:space="preserve">READ-02 Avoid </w:t>
+      </w:r>
+      <w:proofErr w:type="spellStart"/>
+      <w:r>
+        <w:t>backticks</w:t>
+      </w:r>
+      <w:bookmarkEnd w:id="24"/>
+      <w:proofErr w:type="spellEnd"/>
     </w:p>
     <w:p>
       <w:r>
@@ -5398,23 +5040,47 @@
         <w:pStyle w:val="Code"/>
       </w:pPr>
       <w:r>
-        <w:t>Get-WmiObject -Class Win32_LogicalDisk `</w:t>
-      </w:r>
-    </w:p>
-    <w:p>
-      <w:pPr>
-        <w:pStyle w:val="Code"/>
-      </w:pPr>
-      <w:r>
-        <w:t xml:space="preserve">              -Filter "DriveType=3" `</w:t>
-      </w:r>
-    </w:p>
-    <w:p>
-      <w:pPr>
-        <w:pStyle w:val="Code"/>
-      </w:pPr>
-      <w:r>
-        <w:t xml:space="preserve">              -ComputerName SERVER2</w:t>
+        <w:t>Get-</w:t>
+      </w:r>
+      <w:proofErr w:type="spellStart"/>
+      <w:r>
+        <w:t>WmiObject</w:t>
+      </w:r>
+      <w:proofErr w:type="spellEnd"/>
+      <w:r>
+        <w:t xml:space="preserve"> -Class Win32_LogicalDisk `</w:t>
+      </w:r>
+    </w:p>
+    <w:p>
+      <w:pPr>
+        <w:pStyle w:val="Code"/>
+      </w:pPr>
+      <w:r>
+        <w:t xml:space="preserve">              -Filter "</w:t>
+      </w:r>
+      <w:proofErr w:type="spellStart"/>
+      <w:r>
+        <w:t>DriveType</w:t>
+      </w:r>
+      <w:proofErr w:type="spellEnd"/>
+      <w:r>
+        <w:t>=3" `</w:t>
+      </w:r>
+    </w:p>
+    <w:p>
+      <w:pPr>
+        <w:pStyle w:val="Code"/>
+      </w:pPr>
+      <w:r>
+        <w:t xml:space="preserve">              -</w:t>
+      </w:r>
+      <w:proofErr w:type="spellStart"/>
+      <w:r>
+        <w:t>ComputerName</w:t>
+      </w:r>
+      <w:proofErr w:type="spellEnd"/>
+      <w:r>
+        <w:t xml:space="preserve"> SERVER2</w:t>
       </w:r>
     </w:p>
     <w:p>
@@ -5430,16 +5096,40 @@
         <w:t xml:space="preserve">In general, </w:t>
       </w:r>
       <w:r>
-        <w:t xml:space="preserve">the community feels you should avoid using those backticks as “line continuation characters” when possible. They’re hard to read, easy </w:t>
-      </w:r>
-      <w:r>
-        <w:t xml:space="preserve">to miss, and easy to mis-type. Also, if you </w:t>
-      </w:r>
-      <w:r>
-        <w:t>add an extra whitespace after the ba</w:t>
-      </w:r>
-      <w:r>
-        <w:t xml:space="preserve">cktick in the above example, then </w:t>
+        <w:t xml:space="preserve">the community feels you should avoid using those </w:t>
+      </w:r>
+      <w:proofErr w:type="spellStart"/>
+      <w:r>
+        <w:t>backticks</w:t>
+      </w:r>
+      <w:proofErr w:type="spellEnd"/>
+      <w:r>
+        <w:t xml:space="preserve"> as “line continuation characters” when possible. They’re hard to read, easy </w:t>
+      </w:r>
+      <w:r>
+        <w:t xml:space="preserve">to miss, and easy to </w:t>
+      </w:r>
+      <w:proofErr w:type="spellStart"/>
+      <w:r>
+        <w:t>mis</w:t>
+      </w:r>
+      <w:proofErr w:type="spellEnd"/>
+      <w:r>
+        <w:t xml:space="preserve">-type. Also, if you </w:t>
+      </w:r>
+      <w:r>
+        <w:t xml:space="preserve">add an extra whitespace after the </w:t>
+      </w:r>
+      <w:proofErr w:type="spellStart"/>
+      <w:r>
+        <w:t>ba</w:t>
+      </w:r>
+      <w:r>
+        <w:t>cktick</w:t>
+      </w:r>
+      <w:proofErr w:type="spellEnd"/>
+      <w:r>
+        <w:t xml:space="preserve"> in the above example, then </w:t>
       </w:r>
       <w:r>
         <w:t>the command won’t wor</w:t>
@@ -5461,32 +5151,69 @@
         <w:pStyle w:val="Code"/>
       </w:pPr>
       <w:r>
-        <w:t>$params = @{Class=Win32_LogicalDisk;</w:t>
-      </w:r>
-    </w:p>
-    <w:p>
-      <w:pPr>
-        <w:pStyle w:val="Code"/>
-      </w:pPr>
-      <w:r>
-        <w:t xml:space="preserve">            Filter='DriveType=3';</w:t>
-      </w:r>
-    </w:p>
-    <w:p>
-      <w:pPr>
-        <w:pStyle w:val="Code"/>
-      </w:pPr>
-      <w:r>
-        <w:t xml:space="preserve">            ComputerName=SERVER2}</w:t>
-      </w:r>
-    </w:p>
-    <w:p>
-      <w:pPr>
-        <w:pStyle w:val="Code"/>
-      </w:pPr>
-      <w:r>
-        <w:t>Get-WmiObject @params</w:t>
-      </w:r>
+        <w:t>$</w:t>
+      </w:r>
+      <w:proofErr w:type="spellStart"/>
+      <w:r>
+        <w:t>params</w:t>
+      </w:r>
+      <w:proofErr w:type="spellEnd"/>
+      <w:r>
+        <w:t xml:space="preserve"> = @{Class=Win32_LogicalDisk;</w:t>
+      </w:r>
+    </w:p>
+    <w:p>
+      <w:pPr>
+        <w:pStyle w:val="Code"/>
+      </w:pPr>
+      <w:r>
+        <w:t xml:space="preserve">            Filter='</w:t>
+      </w:r>
+      <w:proofErr w:type="spellStart"/>
+      <w:r>
+        <w:t>DriveType</w:t>
+      </w:r>
+      <w:proofErr w:type="spellEnd"/>
+      <w:r>
+        <w:t>=3';</w:t>
+      </w:r>
+    </w:p>
+    <w:p>
+      <w:pPr>
+        <w:pStyle w:val="Code"/>
+      </w:pPr>
+      <w:r>
+        <w:t xml:space="preserve">            </w:t>
+      </w:r>
+      <w:proofErr w:type="spellStart"/>
+      <w:r>
+        <w:t>ComputerName</w:t>
+      </w:r>
+      <w:proofErr w:type="spellEnd"/>
+      <w:r>
+        <w:t>=SERVER2}</w:t>
+      </w:r>
+    </w:p>
+    <w:p>
+      <w:pPr>
+        <w:pStyle w:val="Code"/>
+      </w:pPr>
+      <w:r>
+        <w:t>Get-</w:t>
+      </w:r>
+      <w:proofErr w:type="spellStart"/>
+      <w:r>
+        <w:t>WmiObject</w:t>
+      </w:r>
+      <w:proofErr w:type="spellEnd"/>
+      <w:r>
+        <w:t xml:space="preserve"> @</w:t>
+      </w:r>
+      <w:proofErr w:type="spellStart"/>
+      <w:r>
+        <w:t>params</w:t>
+      </w:r>
+      <w:proofErr w:type="spellEnd"/>
     </w:p>
     <w:p>
       <w:pPr>
@@ -5504,12 +5231,36 @@
         <w:t xml:space="preserve">splatting. </w:t>
       </w:r>
       <w:r>
-        <w:t>It lets you get the same nice, broken-out formatting without using the backtick. You can also line break after almost any comma, pipe character, or semicolon without using a backtick.</w:t>
-      </w:r>
-    </w:p>
-    <w:p>
-      <w:r>
-        <w:t xml:space="preserve">The backtick is not universally hated - but it can be inconvenient. If you </w:t>
+        <w:t xml:space="preserve">It lets you get the same nice, broken-out formatting without using the </w:t>
+      </w:r>
+      <w:proofErr w:type="spellStart"/>
+      <w:r>
+        <w:t>backtick</w:t>
+      </w:r>
+      <w:proofErr w:type="spellEnd"/>
+      <w:r>
+        <w:t xml:space="preserve">. You can also line break after almost any comma, pipe character, or semicolon without using a </w:t>
+      </w:r>
+      <w:proofErr w:type="spellStart"/>
+      <w:r>
+        <w:t>backtick</w:t>
+      </w:r>
+      <w:proofErr w:type="spellEnd"/>
+      <w:r>
+        <w:t>.</w:t>
+      </w:r>
+    </w:p>
+    <w:p>
+      <w:r>
+        <w:t xml:space="preserve">The </w:t>
+      </w:r>
+      <w:proofErr w:type="spellStart"/>
+      <w:r>
+        <w:t>backtick</w:t>
+      </w:r>
+      <w:proofErr w:type="spellEnd"/>
+      <w:r>
+        <w:t xml:space="preserve"> is not universally hated - but it can be inconvenient. If you </w:t>
       </w:r>
       <w:r>
         <w:rPr>
@@ -5530,37 +5281,38 @@
     <w:p/>
     <w:p/>
     <w:p>
-      <w:bookmarkStart w:id="24" w:name="_TOC7519"/>
-      <w:bookmarkEnd w:id="24"/>
-    </w:p>
-    <w:p>
-      <w:pPr>
-        <w:pStyle w:val="heading10"/>
+      <w:bookmarkStart w:id="25" w:name="_TOC7519"/>
+      <w:bookmarkEnd w:id="25"/>
+    </w:p>
+    <w:p>
+      <w:pPr>
+        <w:pStyle w:val="Heading11"/>
+        <w:jc w:val="right"/>
       </w:pPr>
       <w:r>
         <w:br w:type="page"/>
       </w:r>
-      <w:bookmarkStart w:id="25" w:name="_TOC11806"/>
-      <w:bookmarkStart w:id="26" w:name="_Toc253982454"/>
-      <w:bookmarkEnd w:id="25"/>
+      <w:bookmarkStart w:id="26" w:name="_TOC11806"/>
+      <w:bookmarkStart w:id="27" w:name="_Toc253982454"/>
+      <w:bookmarkEnd w:id="26"/>
       <w:r>
         <w:lastRenderedPageBreak/>
         <w:t>Output</w:t>
       </w:r>
-      <w:bookmarkEnd w:id="26"/>
-    </w:p>
-    <w:p>
-      <w:pPr>
-        <w:pStyle w:val="Heading30"/>
-      </w:pPr>
-      <w:bookmarkStart w:id="27" w:name="_Toc253982455"/>
+      <w:bookmarkEnd w:id="27"/>
+    </w:p>
+    <w:p>
+      <w:pPr>
+        <w:pStyle w:val="Heading3"/>
+      </w:pPr>
+      <w:bookmarkStart w:id="28" w:name="_Toc253982455"/>
       <w:r>
         <w:t xml:space="preserve">OUT-01 Don’t use write-host unless writing to the host is </w:t>
       </w:r>
       <w:r>
         <w:t>all you want to do</w:t>
       </w:r>
-      <w:bookmarkEnd w:id="27"/>
+      <w:bookmarkEnd w:id="28"/>
     </w:p>
     <w:p>
       <w:r>
@@ -5569,28 +5321,34 @@
     </w:p>
     <w:p>
       <w:pPr>
-        <w:pStyle w:val="Heading30"/>
-      </w:pPr>
-      <w:bookmarkStart w:id="28" w:name="_Toc253982456"/>
+        <w:pStyle w:val="Heading3"/>
+      </w:pPr>
+      <w:bookmarkStart w:id="29" w:name="_Toc253982456"/>
       <w:r>
         <w:t>OUT-02 Use write-verbose to give information to someone running your script</w:t>
       </w:r>
-      <w:bookmarkEnd w:id="28"/>
-    </w:p>
-    <w:p>
-      <w:r>
-        <w:t xml:space="preserve">Verbose output is generally held to be output that is useful or anyone running the script, providing status information (“now attempting to connect to SERVER1”) or progress information (“10% complete”). </w:t>
-      </w:r>
-    </w:p>
-    <w:p>
-      <w:pPr>
-        <w:pStyle w:val="Heading30"/>
-      </w:pPr>
-      <w:bookmarkStart w:id="29" w:name="_Toc253982457"/>
+      <w:bookmarkEnd w:id="29"/>
+    </w:p>
+    <w:p>
+      <w:r>
+        <w:t xml:space="preserve">Verbose output is generally held to be output that is useful </w:t>
+      </w:r>
+      <w:r>
+        <w:t>to</w:t>
+      </w:r>
+      <w:r>
+        <w:t xml:space="preserve"> anyone running the script, providing status information (“now attempting to connect to SERVER1”) or progress information (“10% complete”). </w:t>
+      </w:r>
+    </w:p>
+    <w:p>
+      <w:pPr>
+        <w:pStyle w:val="Heading3"/>
+      </w:pPr>
+      <w:bookmarkStart w:id="30" w:name="_Toc253982457"/>
       <w:r>
         <w:t>OUT-03 Use write-debug to give information to someone maintaining your script</w:t>
       </w:r>
-      <w:bookmarkEnd w:id="29"/>
+      <w:bookmarkEnd w:id="30"/>
     </w:p>
     <w:p>
       <w:r>
@@ -5599,18 +5357,23 @@
     </w:p>
     <w:p>
       <w:pPr>
-        <w:pStyle w:val="Heading30"/>
-      </w:pPr>
-      <w:bookmarkStart w:id="30" w:name="_Toc253982458"/>
+        <w:pStyle w:val="Heading3"/>
+      </w:pPr>
+      <w:bookmarkStart w:id="31" w:name="_Toc253982458"/>
       <w:r>
         <w:t xml:space="preserve">OUT-04 Use </w:t>
       </w:r>
       <w:r>
         <w:t>[</w:t>
       </w:r>
+      <w:proofErr w:type="spellStart"/>
       <w:proofErr w:type="gramStart"/>
       <w:r>
-        <w:t>CmdletBinding(</w:t>
+        <w:t>CmdletBinding</w:t>
+      </w:r>
+      <w:proofErr w:type="spellEnd"/>
+      <w:r>
+        <w:t>(</w:t>
       </w:r>
       <w:proofErr w:type="gramEnd"/>
       <w:r>
@@ -5625,7 +5388,7 @@
       <w:r>
         <w:t>verbose</w:t>
       </w:r>
-      <w:bookmarkEnd w:id="30"/>
+      <w:bookmarkEnd w:id="31"/>
     </w:p>
     <w:p>
       <w:r>
@@ -5640,9 +5403,14 @@
       <w:r>
         <w:t>Write-Debug, it should be in a script or function that uses the [</w:t>
       </w:r>
+      <w:proofErr w:type="spellStart"/>
       <w:proofErr w:type="gramStart"/>
       <w:r>
-        <w:t>CmdletBinding(</w:t>
+        <w:t>CmdletBinding</w:t>
+      </w:r>
+      <w:proofErr w:type="spellEnd"/>
+      <w:r>
+        <w:t>(</w:t>
       </w:r>
       <w:proofErr w:type="gramEnd"/>
       <w:r>
@@ -5657,20 +5425,26 @@
     </w:p>
     <w:p>
       <w:r>
-        <w:t>The CmdletBinding attribute is specified on the first line of the script or function. After the name and inline help, but before the parameter definition:</w:t>
-      </w:r>
-    </w:p>
-    <w:p>
-      <w:pPr>
-        <w:pStyle w:val="Code"/>
-      </w:pPr>
-      <w:r>
+        <w:t xml:space="preserve">The </w:t>
+      </w:r>
+      <w:proofErr w:type="spellStart"/>
+      <w:r>
+        <w:t>CmdletBinding</w:t>
+      </w:r>
+      <w:proofErr w:type="spellEnd"/>
+      <w:r>
+        <w:t xml:space="preserve"> attribute is specified on the first line of the script or function. After the name and inline help, but before the parameter definition:</w:t>
+      </w:r>
+    </w:p>
+    <w:p>
+      <w:pPr>
+        <w:pStyle w:val="Code"/>
+      </w:pPr>
+      <w:r>
+        <w:lastRenderedPageBreak/>
         <w:t xml:space="preserve">function </w:t>
       </w:r>
       <w:r>
-        <w:rPr>
-          <w:lang w:val="en-GB"/>
-        </w:rPr>
         <w:t>your-function</w:t>
       </w:r>
       <w:r>
@@ -5698,7 +5472,6 @@
         <w:pStyle w:val="Code"/>
       </w:pPr>
       <w:r>
-        <w:lastRenderedPageBreak/>
         <w:t>#&gt;</w:t>
       </w:r>
     </w:p>
@@ -5708,15 +5481,31 @@
         <w:ind w:left="0"/>
       </w:pPr>
       <w:r>
-        <w:t xml:space="preserve">       [CmdletBinding()]</w:t>
-      </w:r>
-    </w:p>
-    <w:p>
-      <w:pPr>
-        <w:pStyle w:val="Code"/>
-      </w:pPr>
-      <w:r>
-        <w:t xml:space="preserve">    Param( [String] $</w:t>
+        <w:t xml:space="preserve">       [</w:t>
+      </w:r>
+      <w:proofErr w:type="spellStart"/>
+      <w:r>
+        <w:t>CmdletBinding</w:t>
+      </w:r>
+      <w:proofErr w:type="spellEnd"/>
+      <w:r>
+        <w:t>()]</w:t>
+      </w:r>
+    </w:p>
+    <w:p>
+      <w:pPr>
+        <w:pStyle w:val="Code"/>
+      </w:pPr>
+      <w:r>
+        <w:t xml:space="preserve">    </w:t>
+      </w:r>
+      <w:proofErr w:type="spellStart"/>
+      <w:r>
+        <w:t>Param</w:t>
+      </w:r>
+      <w:proofErr w:type="spellEnd"/>
+      <w:r>
+        <w:t>( [String] $</w:t>
       </w:r>
       <w:r>
         <w:t>Parameter1</w:t>
@@ -5729,9 +5518,9 @@
       <w:pPr>
         <w:pStyle w:val="Heading1"/>
       </w:pPr>
-      <w:bookmarkStart w:id="31" w:name="_TOC12909"/>
-      <w:bookmarkStart w:id="32" w:name="_Toc253982459"/>
-      <w:bookmarkEnd w:id="31"/>
+      <w:bookmarkStart w:id="32" w:name="_TOC12909"/>
+      <w:bookmarkStart w:id="33" w:name="_Toc253982459"/>
+      <w:bookmarkEnd w:id="32"/>
       <w:r>
         <w:lastRenderedPageBreak/>
         <w:t>Tool</w:t>
@@ -5748,13 +5537,13 @@
       <w:r>
         <w:t>?</w:t>
       </w:r>
-      <w:bookmarkEnd w:id="32"/>
-    </w:p>
-    <w:p>
-      <w:pPr>
-        <w:pStyle w:val="Heading30"/>
-      </w:pPr>
-      <w:bookmarkStart w:id="33" w:name="_Toc253982460"/>
+      <w:bookmarkEnd w:id="33"/>
+    </w:p>
+    <w:p>
+      <w:pPr>
+        <w:pStyle w:val="Heading3"/>
+      </w:pPr>
+      <w:bookmarkStart w:id="34" w:name="_Toc253982460"/>
       <w:r>
         <w:t>TOOL</w:t>
       </w:r>
@@ -5782,7 +5571,7 @@
       <w:r>
         <w:t>’</w:t>
       </w:r>
-      <w:bookmarkEnd w:id="33"/>
+      <w:bookmarkEnd w:id="34"/>
     </w:p>
     <w:p>
       <w:r>
@@ -5834,12 +5623,28 @@
         <w:t xml:space="preserve">controllers, </w:t>
       </w:r>
       <w:r>
-        <w:t>meaning they are intended to utilize one or more tools (functions, commands, etc) to automate a specific business process. A script is not intended to be reusable; it is intended to make use of reuse by leveraging functions and other commands</w:t>
-      </w:r>
-    </w:p>
-    <w:p>
-      <w:r>
-        <w:t>For example, you might write a “New-CorpUser” script, which provisions new users. In it, you might call numerous commands and functions to create a user account, mailbox-enable them, provision a home folder, and so on. Those discrete tasks might also be used in other processes, so you build them as functions. The script is only intended to automate that one process, and so it doesn’t need to exhibit reusability concepts. It’s a standalone thing.</w:t>
+        <w:t xml:space="preserve">meaning they are intended to utilize one or more tools (functions, commands, </w:t>
+      </w:r>
+      <w:proofErr w:type="spellStart"/>
+      <w:r>
+        <w:t>etc</w:t>
+      </w:r>
+      <w:proofErr w:type="spellEnd"/>
+      <w:r>
+        <w:t>) to automate a specific business process. A script is not intended to be reusable; it is intended to make use of reuse by leveraging functions and other commands</w:t>
+      </w:r>
+    </w:p>
+    <w:p>
+      <w:r>
+        <w:t>For example, you might write a “New-</w:t>
+      </w:r>
+      <w:proofErr w:type="spellStart"/>
+      <w:r>
+        <w:t>CorpUser</w:t>
+      </w:r>
+      <w:proofErr w:type="spellEnd"/>
+      <w:r>
+        <w:t>” script, which provisions new users. In it, you might call numerous commands and functions to create a user account, mailbox-enable them, provision a home folder, and so on. Those discrete tasks might also be used in other processes, so you build them as functions. The script is only intended to automate that one process, and so it doesn’t need to exhibit reusability concepts. It’s a standalone thing.</w:t>
       </w:r>
     </w:p>
     <w:p>
@@ -5849,9 +5654,9 @@
     </w:p>
     <w:p>
       <w:pPr>
-        <w:pStyle w:val="Heading30"/>
-      </w:pPr>
-      <w:bookmarkStart w:id="34" w:name="_Toc253982461"/>
+        <w:pStyle w:val="Heading3"/>
+      </w:pPr>
+      <w:bookmarkStart w:id="35" w:name="_Toc253982461"/>
       <w:r>
         <w:t>TOOL</w:t>
       </w:r>
@@ -5861,7 +5666,7 @@
       <w:r>
         <w:t>Make your code modular</w:t>
       </w:r>
-      <w:bookmarkEnd w:id="34"/>
+      <w:bookmarkEnd w:id="35"/>
     </w:p>
     <w:p>
       <w:r>
@@ -5884,9 +5689,9 @@
     </w:p>
     <w:p>
       <w:pPr>
-        <w:pStyle w:val="Heading30"/>
-      </w:pPr>
-      <w:bookmarkStart w:id="35" w:name="_Toc253982462"/>
+        <w:pStyle w:val="Heading3"/>
+      </w:pPr>
+      <w:bookmarkStart w:id="36" w:name="_Toc253982462"/>
       <w:r>
         <w:lastRenderedPageBreak/>
         <w:t>TOOL</w:t>
@@ -5903,7 +5708,7 @@
       <w:r>
         <w:t xml:space="preserve"> as re-usable as possible</w:t>
       </w:r>
-      <w:bookmarkEnd w:id="35"/>
+      <w:bookmarkEnd w:id="36"/>
     </w:p>
     <w:p>
       <w:r>
@@ -5912,9 +5717,9 @@
     </w:p>
     <w:p>
       <w:pPr>
-        <w:pStyle w:val="Heading30"/>
-      </w:pPr>
-      <w:bookmarkStart w:id="36" w:name="_Toc253982463"/>
+        <w:pStyle w:val="Heading3"/>
+      </w:pPr>
+      <w:bookmarkStart w:id="37" w:name="_Toc253982463"/>
       <w:r>
         <w:t>TOOL</w:t>
       </w:r>
@@ -5928,9 +5733,17 @@
         <w:t xml:space="preserve"> </w:t>
       </w:r>
       <w:r>
-        <w:t>standard cmdlet naming</w:t>
-      </w:r>
-      <w:bookmarkEnd w:id="36"/>
+        <w:t xml:space="preserve">standard </w:t>
+      </w:r>
+      <w:proofErr w:type="spellStart"/>
+      <w:r>
+        <w:t>cmdlet</w:t>
+      </w:r>
+      <w:proofErr w:type="spellEnd"/>
+      <w:r>
+        <w:t xml:space="preserve"> naming</w:t>
+      </w:r>
+      <w:bookmarkEnd w:id="37"/>
       <w:r>
         <w:t xml:space="preserve"> </w:t>
       </w:r>
@@ -6006,9 +5819,9 @@
     </w:p>
     <w:p>
       <w:pPr>
-        <w:pStyle w:val="Heading30"/>
-      </w:pPr>
-      <w:bookmarkStart w:id="37" w:name="_Toc253982464"/>
+        <w:pStyle w:val="Heading3"/>
+      </w:pPr>
+      <w:bookmarkStart w:id="38" w:name="_Toc253982464"/>
       <w:r>
         <w:t>TOOL</w:t>
       </w:r>
@@ -6021,14 +5834,22 @@
       <w:r>
         <w:t xml:space="preserve"> standard parameter naming</w:t>
       </w:r>
-      <w:bookmarkEnd w:id="37"/>
+      <w:bookmarkEnd w:id="38"/>
       <w:r>
         <w:t xml:space="preserve"> </w:t>
       </w:r>
     </w:p>
     <w:p>
       <w:r>
-        <w:t xml:space="preserve">Tools should be consistent with PowerShell native cmdlets in regards </w:t>
+        <w:t xml:space="preserve">Tools should be consistent with PowerShell native </w:t>
+      </w:r>
+      <w:proofErr w:type="spellStart"/>
+      <w:r>
+        <w:t>cmdlets</w:t>
+      </w:r>
+      <w:proofErr w:type="spellEnd"/>
+      <w:r>
+        <w:t xml:space="preserve"> in regards </w:t>
       </w:r>
       <w:r>
         <w:t xml:space="preserve">parameter naming. </w:t>
@@ -6047,11 +5868,19 @@
         </w:rPr>
         <w:t>$</w:t>
       </w:r>
+      <w:proofErr w:type="spellStart"/>
       <w:r>
         <w:rPr>
           <w:rFonts w:ascii="Courier New" w:hAnsi="Courier New" w:cs="Courier New"/>
         </w:rPr>
-        <w:t xml:space="preserve">ComputerName </w:t>
+        <w:t>ComputerName</w:t>
+      </w:r>
+      <w:proofErr w:type="spellEnd"/>
+      <w:r>
+        <w:rPr>
+          <w:rFonts w:ascii="Courier New" w:hAnsi="Courier New" w:cs="Courier New"/>
+        </w:rPr>
+        <w:t xml:space="preserve"> </w:t>
       </w:r>
       <w:r>
         <w:rPr>
@@ -6065,11 +5894,19 @@
         </w:rPr>
         <w:t>$</w:t>
       </w:r>
+      <w:proofErr w:type="spellStart"/>
       <w:r>
         <w:rPr>
           <w:rFonts w:ascii="Courier New" w:hAnsi="Courier New" w:cs="Courier New"/>
         </w:rPr>
-        <w:t xml:space="preserve">ServerInstance </w:t>
+        <w:t>ServerInstance</w:t>
+      </w:r>
+      <w:proofErr w:type="spellEnd"/>
+      <w:r>
+        <w:rPr>
+          <w:rFonts w:ascii="Courier New" w:hAnsi="Courier New" w:cs="Courier New"/>
+        </w:rPr>
+        <w:t xml:space="preserve"> </w:t>
       </w:r>
       <w:r>
         <w:t xml:space="preserve">rather than something like </w:t>
@@ -6078,8 +5915,16 @@
         <w:rPr>
           <w:rFonts w:ascii="Courier New" w:hAnsi="Courier New" w:cs="Courier New"/>
         </w:rPr>
-        <w:t>$Param_Computer</w:t>
-      </w:r>
+        <w:t>$</w:t>
+      </w:r>
+      <w:proofErr w:type="spellStart"/>
+      <w:r>
+        <w:rPr>
+          <w:rFonts w:ascii="Courier New" w:hAnsi="Courier New" w:cs="Courier New"/>
+        </w:rPr>
+        <w:t>Param_Computer</w:t>
+      </w:r>
+      <w:proofErr w:type="spellEnd"/>
       <w:r>
         <w:t xml:space="preserve"> and </w:t>
       </w:r>
@@ -6087,21 +5932,29 @@
         <w:rPr>
           <w:rFonts w:ascii="Courier New" w:hAnsi="Courier New" w:cs="Courier New"/>
         </w:rPr>
-        <w:t>$InstanceName</w:t>
-      </w:r>
-    </w:p>
-    <w:p>
-      <w:pPr>
-        <w:pStyle w:val="Heading30"/>
-      </w:pPr>
-      <w:bookmarkStart w:id="38" w:name="_Toc253982465"/>
+        <w:t>$</w:t>
+      </w:r>
+      <w:proofErr w:type="spellStart"/>
+      <w:r>
+        <w:rPr>
+          <w:rFonts w:ascii="Courier New" w:hAnsi="Courier New" w:cs="Courier New"/>
+        </w:rPr>
+        <w:t>InstanceName</w:t>
+      </w:r>
+      <w:proofErr w:type="spellEnd"/>
+    </w:p>
+    <w:p>
+      <w:pPr>
+        <w:pStyle w:val="Heading3"/>
+      </w:pPr>
+      <w:bookmarkStart w:id="39" w:name="_Toc253982465"/>
       <w:r>
         <w:t>TOOL</w:t>
       </w:r>
       <w:r>
         <w:t>-06 Tools should output raw data</w:t>
       </w:r>
-      <w:bookmarkEnd w:id="38"/>
+      <w:bookmarkEnd w:id="39"/>
     </w:p>
     <w:p>
       <w:r>
@@ -6110,9 +5963,9 @@
     </w:p>
     <w:p>
       <w:pPr>
-        <w:pStyle w:val="Heading30"/>
-      </w:pPr>
-      <w:bookmarkStart w:id="39" w:name="_Toc253982466"/>
+        <w:pStyle w:val="Heading3"/>
+      </w:pPr>
+      <w:bookmarkStart w:id="40" w:name="_Toc253982466"/>
       <w:r>
         <w:t>TOOL</w:t>
       </w:r>
@@ -6134,7 +5987,7 @@
       <w:r>
         <w:t>data</w:t>
       </w:r>
-      <w:bookmarkEnd w:id="39"/>
+      <w:bookmarkEnd w:id="40"/>
     </w:p>
     <w:p>
       <w:r>
@@ -6143,7 +5996,15 @@
     </w:p>
     <w:p>
       <w:r>
-        <w:t>For example, a function named Get-DiskInfo would return disk sizing information in bytes, because that’s the most-granular unit of measurement the operating system offers. A controller that was creating an inventory of free disk space might translate that into gigabytes, because that unit of measurement is the most convenient for the people who will view the inventory report.</w:t>
+        <w:t>For example, a function named Get-</w:t>
+      </w:r>
+      <w:proofErr w:type="spellStart"/>
+      <w:r>
+        <w:t>DiskInfo</w:t>
+      </w:r>
+      <w:proofErr w:type="spellEnd"/>
+      <w:r>
+        <w:t xml:space="preserve"> would return disk sizing information in bytes, because that’s the most-granular unit of measurement the operating system offers. A controller that was creating an inventory of free disk space might translate that into gigabytes, because that unit of measurement is the most convenient for the people who will view the inventory report.</w:t>
       </w:r>
     </w:p>
     <w:p>
@@ -6160,20 +6021,20 @@
       <w:pPr>
         <w:pStyle w:val="Heading1"/>
       </w:pPr>
-      <w:bookmarkStart w:id="40" w:name="_TOC14379"/>
-      <w:bookmarkStart w:id="41" w:name="_Toc253982467"/>
-      <w:bookmarkEnd w:id="40"/>
+      <w:bookmarkStart w:id="41" w:name="_TOC14379"/>
+      <w:bookmarkStart w:id="42" w:name="_Toc253982467"/>
+      <w:bookmarkEnd w:id="41"/>
       <w:r>
         <w:lastRenderedPageBreak/>
         <w:t>The Purity Laws</w:t>
       </w:r>
-      <w:bookmarkEnd w:id="41"/>
-    </w:p>
-    <w:p>
-      <w:pPr>
-        <w:pStyle w:val="Heading30"/>
-      </w:pPr>
-      <w:bookmarkStart w:id="42" w:name="_Toc253982468"/>
+      <w:bookmarkEnd w:id="42"/>
+    </w:p>
+    <w:p>
+      <w:pPr>
+        <w:pStyle w:val="Heading3"/>
+      </w:pPr>
+      <w:bookmarkStart w:id="43" w:name="_Toc253982468"/>
       <w:r>
         <w:t xml:space="preserve">PURE-01 Use native </w:t>
       </w:r>
@@ -6183,13 +6044,13 @@
       <w:r>
         <w:t xml:space="preserve"> where possible</w:t>
       </w:r>
-      <w:bookmarkEnd w:id="42"/>
-    </w:p>
-    <w:p>
-      <w:pPr>
-        <w:pStyle w:val="Heading30"/>
-      </w:pPr>
-      <w:bookmarkStart w:id="43" w:name="_Toc253982469"/>
+      <w:bookmarkEnd w:id="43"/>
+    </w:p>
+    <w:p>
+      <w:pPr>
+        <w:pStyle w:val="Heading3"/>
+      </w:pPr>
+      <w:bookmarkStart w:id="44" w:name="_Toc253982469"/>
       <w:r>
         <w:t xml:space="preserve">PURE-02 If </w:t>
       </w:r>
@@ -6207,7 +6068,7 @@
       <w:r>
         <w:t xml:space="preserve"> .net, external commands or COM objects, in that order of preference</w:t>
       </w:r>
-      <w:bookmarkEnd w:id="43"/>
+      <w:bookmarkEnd w:id="44"/>
     </w:p>
     <w:p>
       <w:r>
@@ -6237,7 +6098,15 @@
         <w:ind w:hanging="360"/>
       </w:pPr>
       <w:r>
-        <w:t>PowerShell cmdlets, functions, and other “native” elements. These are (or can be) very well documented right within the shell itself, can (and should) use consistent naming and operation, and are generally more discoverable and easier to understand by someone else.</w:t>
+        <w:t xml:space="preserve">PowerShell </w:t>
+      </w:r>
+      <w:proofErr w:type="spellStart"/>
+      <w:r>
+        <w:t>cmdlets</w:t>
+      </w:r>
+      <w:proofErr w:type="spellEnd"/>
+      <w:r>
+        <w:t>, functions, and other “native” elements. These are (or can be) very well documented right within the shell itself, can (and should) use consistent naming and operation, and are generally more discoverable and easier to understand by someone else.</w:t>
       </w:r>
     </w:p>
     <w:p>
@@ -6278,16 +6147,16 @@
     </w:p>
     <w:p>
       <w:pPr>
-        <w:pStyle w:val="Heading30"/>
-      </w:pPr>
-      <w:bookmarkStart w:id="44" w:name="_Toc253982470"/>
+        <w:pStyle w:val="Heading3"/>
+      </w:pPr>
+      <w:bookmarkStart w:id="45" w:name="_Toc253982470"/>
       <w:r>
         <w:t xml:space="preserve">PURE-03 Document why you haven’t used </w:t>
       </w:r>
       <w:r>
         <w:t>PowerShell</w:t>
       </w:r>
-      <w:bookmarkEnd w:id="44"/>
+      <w:bookmarkEnd w:id="45"/>
     </w:p>
     <w:p>
       <w:r>
@@ -6306,7 +6175,23 @@
     <w:p>
       <w:r>
         <w:lastRenderedPageBreak/>
-        <w:t>If a less-preferred approach offers far superior performance, and performance is a potential issue, then go for the better-performing approach. For example, Robocopy is superior in nearly every way to Copy-Item, and there are probably numerous circumstances where Robocopy would do a much better job.</w:t>
+        <w:t xml:space="preserve">If a less-preferred approach offers far superior performance, and performance is a potential issue, then go for the better-performing approach. For example, </w:t>
+      </w:r>
+      <w:proofErr w:type="spellStart"/>
+      <w:r>
+        <w:t>Robocopy</w:t>
+      </w:r>
+      <w:proofErr w:type="spellEnd"/>
+      <w:r>
+        <w:t xml:space="preserve"> is superior in nearly every way to Copy-Item, and there are probably numerous circumstances where </w:t>
+      </w:r>
+      <w:proofErr w:type="spellStart"/>
+      <w:r>
+        <w:t>Robocopy</w:t>
+      </w:r>
+      <w:proofErr w:type="spellEnd"/>
+      <w:r>
+        <w:t xml:space="preserve"> would do a much better job.</w:t>
       </w:r>
     </w:p>
     <w:p>
@@ -6319,9 +6204,9 @@
     </w:p>
     <w:p>
       <w:pPr>
-        <w:pStyle w:val="Heading30"/>
-      </w:pPr>
-      <w:bookmarkStart w:id="45" w:name="_Toc253982471"/>
+        <w:pStyle w:val="Heading3"/>
+      </w:pPr>
+      <w:bookmarkStart w:id="46" w:name="_Toc253982471"/>
       <w:r>
         <w:t xml:space="preserve">PURE-04 </w:t>
       </w:r>
@@ -6331,9 +6216,14 @@
       </w:r>
       <w:proofErr w:type="gramEnd"/>
       <w:r>
-        <w:t xml:space="preserve"> other tools in an advanced function of cmdlet</w:t>
-      </w:r>
-      <w:bookmarkEnd w:id="45"/>
+        <w:t xml:space="preserve"> other tools in an advanced function of </w:t>
+      </w:r>
+      <w:proofErr w:type="spellStart"/>
+      <w:r>
+        <w:t>cmdlet</w:t>
+      </w:r>
+      <w:bookmarkEnd w:id="46"/>
+      <w:proofErr w:type="spellEnd"/>
     </w:p>
     <w:p>
       <w:r>
@@ -6346,7 +6236,15 @@
         <w:t>wrap</w:t>
       </w:r>
       <w:r>
-        <w:t xml:space="preserve"> a less-preferred way in an advanced function or cmdlet. Then you get the best of both worlds: the ability to reach outside the shell itself for functionality, while keeping the advantages of native commands.</w:t>
+        <w:t xml:space="preserve"> a less-preferred way in an advanced function or </w:t>
+      </w:r>
+      <w:proofErr w:type="spellStart"/>
+      <w:r>
+        <w:t>cmdlet</w:t>
+      </w:r>
+      <w:proofErr w:type="spellEnd"/>
+      <w:r>
+        <w:t>. Then you get the best of both worlds: the ability to reach outside the shell itself for functionality, while keeping the advantages of native commands.</w:t>
       </w:r>
     </w:p>
     <w:p>
@@ -6358,26 +6256,26 @@
       <w:pPr>
         <w:pStyle w:val="Heading1"/>
       </w:pPr>
-      <w:bookmarkStart w:id="46" w:name="_TOC16801"/>
-      <w:bookmarkStart w:id="47" w:name="_Toc253982472"/>
-      <w:bookmarkEnd w:id="46"/>
+      <w:bookmarkStart w:id="47" w:name="_TOC16801"/>
+      <w:bookmarkStart w:id="48" w:name="_Toc253982472"/>
+      <w:bookmarkEnd w:id="47"/>
       <w:r>
         <w:lastRenderedPageBreak/>
         <w:t>Pipelines vs. Constructs</w:t>
       </w:r>
-      <w:bookmarkEnd w:id="47"/>
-    </w:p>
-    <w:p>
-      <w:pPr>
-        <w:pStyle w:val="Heading30"/>
-      </w:pPr>
-      <w:bookmarkStart w:id="48" w:name="_PIPE-01_Avoid_using"/>
-      <w:bookmarkStart w:id="49" w:name="_Toc253982473"/>
       <w:bookmarkEnd w:id="48"/>
+    </w:p>
+    <w:p>
+      <w:pPr>
+        <w:pStyle w:val="Heading3"/>
+      </w:pPr>
+      <w:bookmarkStart w:id="49" w:name="_PIPE-01_Avoid_using"/>
+      <w:bookmarkStart w:id="50" w:name="_Toc253982473"/>
+      <w:bookmarkEnd w:id="49"/>
       <w:r>
         <w:t>PIPE-01 Avoid using pipelines in scripts</w:t>
       </w:r>
-      <w:bookmarkEnd w:id="49"/>
+      <w:bookmarkEnd w:id="50"/>
     </w:p>
     <w:p>
       <w:r>
@@ -6396,16 +6294,37 @@
       <w:pPr>
         <w:pStyle w:val="Code"/>
       </w:pPr>
-      <w:r>
-        <w:t>ForEach-Object -Process {</w:t>
-      </w:r>
-    </w:p>
-    <w:p>
-      <w:pPr>
-        <w:pStyle w:val="Code"/>
-      </w:pPr>
-      <w:r>
-        <w:t xml:space="preserve">  Get-WmiObject -Class Win32_BIOS -ComputerName $_</w:t>
+      <w:proofErr w:type="spellStart"/>
+      <w:r>
+        <w:t>ForEach</w:t>
+      </w:r>
+      <w:proofErr w:type="spellEnd"/>
+      <w:r>
+        <w:t>-Object -Process {</w:t>
+      </w:r>
+    </w:p>
+    <w:p>
+      <w:pPr>
+        <w:pStyle w:val="Code"/>
+      </w:pPr>
+      <w:r>
+        <w:t xml:space="preserve">  Get-</w:t>
+      </w:r>
+      <w:proofErr w:type="spellStart"/>
+      <w:r>
+        <w:t>WmiObject</w:t>
+      </w:r>
+      <w:proofErr w:type="spellEnd"/>
+      <w:r>
+        <w:t xml:space="preserve"> -Class Win32_BIOS -</w:t>
+      </w:r>
+      <w:proofErr w:type="spellStart"/>
+      <w:r>
+        <w:t>ComputerName</w:t>
+      </w:r>
+      <w:proofErr w:type="spellEnd"/>
+      <w:r>
+        <w:t xml:space="preserve"> $_</w:t>
       </w:r>
     </w:p>
     <w:p>
@@ -6438,16 +6357,37 @@
       <w:pPr>
         <w:pStyle w:val="Code"/>
       </w:pPr>
-      <w:r>
-        <w:t>foreach ($computer in $computers) {</w:t>
-      </w:r>
-    </w:p>
-    <w:p>
-      <w:pPr>
-        <w:pStyle w:val="Code"/>
-      </w:pPr>
-      <w:r>
-        <w:t xml:space="preserve">  Get-WmiObject -Class Win32_BIOS -ComputerName $computer</w:t>
+      <w:proofErr w:type="spellStart"/>
+      <w:r>
+        <w:t>foreach</w:t>
+      </w:r>
+      <w:proofErr w:type="spellEnd"/>
+      <w:r>
+        <w:t xml:space="preserve"> ($computer in $computers) {</w:t>
+      </w:r>
+    </w:p>
+    <w:p>
+      <w:pPr>
+        <w:pStyle w:val="Code"/>
+      </w:pPr>
+      <w:r>
+        <w:t xml:space="preserve">  Get-</w:t>
+      </w:r>
+      <w:proofErr w:type="spellStart"/>
+      <w:r>
+        <w:t>WmiObject</w:t>
+      </w:r>
+      <w:proofErr w:type="spellEnd"/>
+      <w:r>
+        <w:t xml:space="preserve"> -Class Win32_BIOS -</w:t>
+      </w:r>
+      <w:proofErr w:type="spellStart"/>
+      <w:r>
+        <w:t>ComputerName</w:t>
+      </w:r>
+      <w:proofErr w:type="spellEnd"/>
+      <w:r>
+        <w:t xml:space="preserve"> $computer</w:t>
       </w:r>
     </w:p>
     <w:p>
@@ -6497,25 +6437,7 @@
           <w:rPr>
             <w:rStyle w:val="Hyperlink"/>
           </w:rPr>
-          <w:t>PE</w:t>
-        </w:r>
-        <w:r>
-          <w:rPr>
-            <w:rStyle w:val="Hyperlink"/>
-          </w:rPr>
-          <w:t>R</w:t>
-        </w:r>
-        <w:r>
-          <w:rPr>
-            <w:rStyle w:val="Hyperlink"/>
-          </w:rPr>
-          <w:t>F</w:t>
-        </w:r>
-        <w:r>
-          <w:rPr>
-            <w:rStyle w:val="Hyperlink"/>
-          </w:rPr>
-          <w:t>-02</w:t>
+          <w:t>PERF-02</w:t>
         </w:r>
       </w:hyperlink>
       <w:r>
@@ -6531,120 +6453,16 @@
       <w:pPr>
         <w:pStyle w:val="Heading1"/>
       </w:pPr>
-      <w:bookmarkStart w:id="50" w:name="_TOC17686"/>
-      <w:bookmarkStart w:id="51" w:name="_Toc253982474"/>
-      <w:bookmarkEnd w:id="50"/>
-      <w:r>
-        <w:lastRenderedPageBreak/>
-        <w:t>One-</w:t>
-      </w:r>
-      <w:r>
-        <w:t>Liners</w:t>
-      </w:r>
-      <w:bookmarkEnd w:id="51"/>
-    </w:p>
-    <w:tbl>
-      <w:tblPr>
-        <w:tblW w:w="0" w:type="auto"/>
-        <w:tblLook w:val="01E0" w:firstRow="1" w:lastRow="1" w:firstColumn="1" w:lastColumn="1" w:noHBand="0" w:noVBand="0"/>
-      </w:tblPr>
-      <w:tblGrid>
-        <w:gridCol w:w="933"/>
-        <w:gridCol w:w="6267"/>
-      </w:tblGrid>
-      <w:tr>
-        <w:trPr>
-          <w:trHeight w:val="1121"/>
-        </w:trPr>
-        <w:tc>
-          <w:tcPr>
-            <w:tcW w:w="959" w:type="dxa"/>
-            <w:shd w:val="clear" w:color="auto" w:fill="auto"/>
-          </w:tcPr>
-          <w:p>
-            <w:r>
-              <w:rPr>
-                <w:noProof/>
-                <w:lang w:val="en-GB" w:eastAsia="en-GB"/>
-              </w:rPr>
-              <w:drawing>
-                <wp:inline distT="0" distB="0" distL="0" distR="0" wp14:anchorId="2DE26891" wp14:editId="7C64C022">
-                  <wp:extent cx="409575" cy="476250"/>
-                  <wp:effectExtent l="0" t="0" r="9525" b="0"/>
-                  <wp:docPr id="10" name="Picture 10" descr="scripting_games"/>
-                  <wp:cNvGraphicFramePr>
-                    <a:graphicFrameLocks xmlns:a="http://schemas.openxmlformats.org/drawingml/2006/main" noChangeAspect="1"/>
-                  </wp:cNvGraphicFramePr>
-                  <a:graphic xmlns:a="http://schemas.openxmlformats.org/drawingml/2006/main">
-                    <a:graphicData uri="http://schemas.openxmlformats.org/drawingml/2006/picture">
-                      <pic:pic xmlns:pic="http://schemas.openxmlformats.org/drawingml/2006/picture">
-                        <pic:nvPicPr>
-                          <pic:cNvPr id="0" name="Picture 10" descr="scripting_games"/>
-                          <pic:cNvPicPr>
-                            <a:picLocks noChangeAspect="1" noChangeArrowheads="1"/>
-                          </pic:cNvPicPr>
-                        </pic:nvPicPr>
-                        <pic:blipFill>
-                          <a:blip r:embed="rId10" cstate="print">
-                            <a:extLst>
-                              <a:ext uri="{28A0092B-C50C-407E-A947-70E740481C1C}">
-                                <a14:useLocalDpi xmlns:a14="http://schemas.microsoft.com/office/drawing/2010/main" val="0"/>
-                              </a:ext>
-                            </a:extLst>
-                          </a:blip>
-                          <a:srcRect/>
-                          <a:stretch>
-                            <a:fillRect/>
-                          </a:stretch>
-                        </pic:blipFill>
-                        <pic:spPr bwMode="auto">
-                          <a:xfrm>
-                            <a:off x="0" y="0"/>
-                            <a:ext cx="409575" cy="476250"/>
-                          </a:xfrm>
-                          <a:prstGeom prst="rect">
-                            <a:avLst/>
-                          </a:prstGeom>
-                          <a:noFill/>
-                          <a:ln>
-                            <a:noFill/>
-                          </a:ln>
-                        </pic:spPr>
-                      </pic:pic>
-                    </a:graphicData>
-                  </a:graphic>
-                </wp:inline>
-              </w:drawing>
-            </w:r>
-          </w:p>
-        </w:tc>
-        <w:tc>
-          <w:tcPr>
-            <w:tcW w:w="8617" w:type="dxa"/>
-            <w:shd w:val="clear" w:color="auto" w:fill="auto"/>
-          </w:tcPr>
-          <w:p>
-            <w:r>
-              <w:t>In the context of the Scripting Games, if you are asked to do something as a “one-liner,” that means a single, continuous pipeline. Using semicolons to jam multiple “lines” into a single “line” does not count.</w:t>
-            </w:r>
-          </w:p>
-          <w:p>
-            <w:r>
-              <w:t>If someone is asking for a one-liner, they’re doing it to test a certain type of PowerShell mettle. Mashing multiple lines together by means of semicolons does not fulfill the intent of the question.</w:t>
-            </w:r>
-          </w:p>
-        </w:tc>
-      </w:tr>
-    </w:tbl>
-    <w:p>
-      <w:pPr>
-        <w:pStyle w:val="Heading1"/>
-      </w:pPr>
+      <w:bookmarkStart w:id="51" w:name="_TOC17686"/>
       <w:bookmarkStart w:id="52" w:name="_TOC18071"/>
       <w:bookmarkStart w:id="53" w:name="_Toc253982475"/>
+      <w:bookmarkEnd w:id="51"/>
       <w:bookmarkEnd w:id="52"/>
       <w:r>
         <w:lastRenderedPageBreak/>
+        <w:t xml:space="preserve">  </w:t>
+      </w:r>
+      <w:r>
         <w:t>“The PowerShell Way”</w:t>
       </w:r>
       <w:bookmarkEnd w:id="53"/>
@@ -6729,13 +6547,26 @@
     </w:p>
     <w:p>
       <w:pPr>
-        <w:pStyle w:val="Heading30"/>
+        <w:pStyle w:val="Heading3"/>
       </w:pPr>
       <w:bookmarkStart w:id="56" w:name="_Toc253982477"/>
       <w:r>
-        <w:t>ERR-01 Use -ErrorAction Stop when calling cmdlets</w:t>
+        <w:t>ERR-01 Use -</w:t>
+      </w:r>
+      <w:proofErr w:type="spellStart"/>
+      <w:r>
+        <w:t>ErrorAction</w:t>
+      </w:r>
+      <w:proofErr w:type="spellEnd"/>
+      <w:r>
+        <w:t xml:space="preserve"> Stop when calling </w:t>
+      </w:r>
+      <w:proofErr w:type="spellStart"/>
+      <w:r>
+        <w:t>cmdlets</w:t>
       </w:r>
       <w:bookmarkEnd w:id="56"/>
+      <w:proofErr w:type="spellEnd"/>
     </w:p>
     <w:p>
       <w:r>
@@ -6745,37 +6576,94 @@
         <w:rPr>
           <w:rFonts w:ascii="Times New Roman Bold" w:hAnsi="Times New Roman Bold"/>
         </w:rPr>
-        <w:t>-ErrorAction Stop</w:t>
-      </w:r>
-      <w:r>
-        <w:t xml:space="preserve"> on cmdlets to generate terminating, trappable exceptions. </w:t>
-      </w:r>
-    </w:p>
-    <w:p>
-      <w:pPr>
-        <w:pStyle w:val="Heading30"/>
+        <w:t>-</w:t>
+      </w:r>
+      <w:proofErr w:type="spellStart"/>
+      <w:r>
+        <w:rPr>
+          <w:rFonts w:ascii="Times New Roman Bold" w:hAnsi="Times New Roman Bold"/>
+        </w:rPr>
+        <w:t>ErrorAction</w:t>
+      </w:r>
+      <w:proofErr w:type="spellEnd"/>
+      <w:r>
+        <w:rPr>
+          <w:rFonts w:ascii="Times New Roman Bold" w:hAnsi="Times New Roman Bold"/>
+        </w:rPr>
+        <w:t xml:space="preserve"> Stop</w:t>
+      </w:r>
+      <w:r>
+        <w:t xml:space="preserve"> on </w:t>
+      </w:r>
+      <w:proofErr w:type="spellStart"/>
+      <w:r>
+        <w:t>cmdlets</w:t>
+      </w:r>
+      <w:proofErr w:type="spellEnd"/>
+      <w:r>
+        <w:t xml:space="preserve"> to generate terminating, trappable exceptions. </w:t>
+      </w:r>
+    </w:p>
+    <w:p>
+      <w:pPr>
+        <w:pStyle w:val="Heading3"/>
       </w:pPr>
       <w:bookmarkStart w:id="57" w:name="_Toc253982478"/>
       <w:r>
         <w:t xml:space="preserve">ERR-02 Use </w:t>
       </w:r>
       <w:r>
-        <w:t>$ErrorActionPreference='Stop'/’Continue’</w:t>
-      </w:r>
-      <w:r>
-        <w:t xml:space="preserve"> when calling non-cmdlets</w:t>
+        <w:t>$</w:t>
+      </w:r>
+      <w:proofErr w:type="spellStart"/>
+      <w:r>
+        <w:t>ErrorActionPreference</w:t>
+      </w:r>
+      <w:proofErr w:type="spellEnd"/>
+      <w:r>
+        <w:t>='Stop'/’Continue’</w:t>
+      </w:r>
+      <w:r>
+        <w:t xml:space="preserve"> when calling non-</w:t>
+      </w:r>
+      <w:proofErr w:type="spellStart"/>
+      <w:r>
+        <w:t>cmdlets</w:t>
       </w:r>
       <w:bookmarkEnd w:id="57"/>
-    </w:p>
-    <w:p>
-      <w:r>
-        <w:t xml:space="preserve">When executing something other than a cmdlet, set </w:t>
+      <w:proofErr w:type="spellEnd"/>
+    </w:p>
+    <w:p>
+      <w:r>
+        <w:t xml:space="preserve">When executing something other than a </w:t>
+      </w:r>
+      <w:proofErr w:type="spellStart"/>
+      <w:r>
+        <w:t>cmdlet</w:t>
+      </w:r>
+      <w:proofErr w:type="spellEnd"/>
+      <w:r>
+        <w:t xml:space="preserve">, set </w:t>
       </w:r>
       <w:r>
         <w:rPr>
           <w:rFonts w:ascii="Times New Roman Bold" w:hAnsi="Times New Roman Bold"/>
         </w:rPr>
-        <w:t>$ErrorActionPreference='Stop'</w:t>
+        <w:t>$</w:t>
+      </w:r>
+      <w:proofErr w:type="spellStart"/>
+      <w:r>
+        <w:rPr>
+          <w:rFonts w:ascii="Times New Roman Bold" w:hAnsi="Times New Roman Bold"/>
+        </w:rPr>
+        <w:t>ErrorActionPreference</w:t>
+      </w:r>
+      <w:proofErr w:type="spellEnd"/>
+      <w:r>
+        <w:rPr>
+          <w:rFonts w:ascii="Times New Roman Bold" w:hAnsi="Times New Roman Bold"/>
+        </w:rPr>
+        <w:t>='Stop'</w:t>
       </w:r>
       <w:r>
         <w:t xml:space="preserve"> before executing, and re-set to </w:t>
@@ -6787,7 +6675,15 @@
         <w:t>Continue</w:t>
       </w:r>
       <w:r>
-        <w:t xml:space="preserve"> afterwards. If you’re concerned about using -ErrorAction because it will bail on the entire pipeline, then you’ve probably over-constructed the pipeline. Consider using a more scripting-construct-style approach, because those approaches are inherently better for automated error handling. </w:t>
+        <w:t xml:space="preserve"> afterwards. If you’re concerned about using -</w:t>
+      </w:r>
+      <w:proofErr w:type="spellStart"/>
+      <w:r>
+        <w:t>ErrorAction</w:t>
+      </w:r>
+      <w:proofErr w:type="spellEnd"/>
+      <w:r>
+        <w:t xml:space="preserve"> because it will bail on the entire pipeline, then you’ve probably over-constructed the pipeline. Consider using a more scripting-construct-style approach, because those approaches are inherently better for automated error handling. </w:t>
       </w:r>
     </w:p>
     <w:p>
@@ -6806,7 +6702,7 @@
     </w:p>
     <w:p>
       <w:pPr>
-        <w:pStyle w:val="Heading30"/>
+        <w:pStyle w:val="Heading3"/>
       </w:pPr>
       <w:bookmarkStart w:id="58" w:name="_Toc253982479"/>
       <w:r>
@@ -6840,7 +6736,15 @@
         <w:pStyle w:val="Code"/>
       </w:pPr>
       <w:r>
-        <w:t xml:space="preserve">  Do-Something -ErrorAction Stop</w:t>
+        <w:t xml:space="preserve">  Do-Something -</w:t>
+      </w:r>
+      <w:proofErr w:type="spellStart"/>
+      <w:r>
+        <w:t>ErrorAction</w:t>
+      </w:r>
+      <w:proofErr w:type="spellEnd"/>
+      <w:r>
+        <w:t xml:space="preserve"> Stop</w:t>
       </w:r>
     </w:p>
     <w:p>
@@ -6936,7 +6840,15 @@
         <w:pStyle w:val="Code"/>
       </w:pPr>
       <w:r>
-        <w:t xml:space="preserve">  Do-Something -ErrorAction Stop</w:t>
+        <w:t xml:space="preserve">  Do-Something -</w:t>
+      </w:r>
+      <w:proofErr w:type="spellStart"/>
+      <w:r>
+        <w:t>ErrorAction</w:t>
+      </w:r>
+      <w:proofErr w:type="spellEnd"/>
+      <w:r>
+        <w:t xml:space="preserve"> Stop</w:t>
       </w:r>
     </w:p>
     <w:p>
@@ -6999,7 +6911,7 @@
     </w:p>
     <w:p>
       <w:pPr>
-        <w:pStyle w:val="Heading30"/>
+        <w:pStyle w:val="Heading3"/>
       </w:pPr>
       <w:bookmarkStart w:id="59" w:name="_Toc253982480"/>
       <w:r>
@@ -7031,7 +6943,7 @@
     </w:p>
     <w:p>
       <w:pPr>
-        <w:pStyle w:val="Heading30"/>
+        <w:pStyle w:val="Heading3"/>
       </w:pPr>
       <w:bookmarkStart w:id="60" w:name="_Toc253982481"/>
       <w:r>
@@ -7052,8 +6964,21 @@
         <w:pStyle w:val="Code"/>
       </w:pPr>
       <w:r>
-        <w:t>$user = Get-ADUser -Identity DonJ</w:t>
-      </w:r>
+        <w:t>$user = Get-</w:t>
+      </w:r>
+      <w:proofErr w:type="spellStart"/>
+      <w:r>
+        <w:t>ADUser</w:t>
+      </w:r>
+      <w:proofErr w:type="spellEnd"/>
+      <w:r>
+        <w:t xml:space="preserve"> -Identity </w:t>
+      </w:r>
+      <w:proofErr w:type="spellStart"/>
+      <w:r>
+        <w:t>DonJ</w:t>
+      </w:r>
+      <w:proofErr w:type="spellEnd"/>
     </w:p>
     <w:p>
       <w:pPr>
@@ -7107,7 +7032,7 @@
     </w:p>
     <w:p>
       <w:pPr>
-        <w:pStyle w:val="Heading30"/>
+        <w:pStyle w:val="Heading3"/>
       </w:pPr>
       <w:bookmarkStart w:id="61" w:name="_Toc253982482"/>
       <w:r>
@@ -7248,7 +7173,7 @@
     </w:p>
     <w:p>
       <w:pPr>
-        <w:pStyle w:val="Heading30"/>
+        <w:pStyle w:val="Heading3"/>
       </w:pPr>
       <w:bookmarkStart w:id="63" w:name="_Toc253982484"/>
       <w:r>
@@ -7280,7 +7205,15 @@
         <w:pStyle w:val="Code"/>
       </w:pPr>
       <w:r>
-        <w:t>Function Ping-Computer ($computername) {</w:t>
+        <w:t>Function Ping-Computer ($</w:t>
+      </w:r>
+      <w:proofErr w:type="spellStart"/>
+      <w:r>
+        <w:t>computername</w:t>
+      </w:r>
+      <w:proofErr w:type="spellEnd"/>
+      <w:r>
+        <w:t>) {</w:t>
       </w:r>
     </w:p>
     <w:p>
@@ -7289,7 +7222,23 @@
       </w:pPr>
       <w:r>
         <w:tab/>
-        <w:t>$ping = Get-WmiObject Win32_PingStatus -filter "Address='$computername'"</w:t>
+        <w:t>$ping = Get-</w:t>
+      </w:r>
+      <w:proofErr w:type="spellStart"/>
+      <w:r>
+        <w:t>WmiObject</w:t>
+      </w:r>
+      <w:proofErr w:type="spellEnd"/>
+      <w:r>
+        <w:t xml:space="preserve"> Win32_PingStatus -filter "Address='$</w:t>
+      </w:r>
+      <w:proofErr w:type="spellStart"/>
+      <w:r>
+        <w:t>computername</w:t>
+      </w:r>
+      <w:proofErr w:type="spellEnd"/>
+      <w:r>
+        <w:t>'"</w:t>
       </w:r>
     </w:p>
     <w:p>
@@ -7298,7 +7247,23 @@
       </w:pPr>
       <w:r>
         <w:tab/>
-        <w:t>if ($ping.StatusCode -eq 0) {</w:t>
+        <w:t>if ($</w:t>
+      </w:r>
+      <w:proofErr w:type="spellStart"/>
+      <w:r>
+        <w:t>ping.StatusCode</w:t>
+      </w:r>
+      <w:proofErr w:type="spellEnd"/>
+      <w:r>
+        <w:t xml:space="preserve"> -</w:t>
+      </w:r>
+      <w:proofErr w:type="spellStart"/>
+      <w:r>
+        <w:t>eq</w:t>
+      </w:r>
+      <w:proofErr w:type="spellEnd"/>
+      <w:r>
+        <w:t xml:space="preserve"> 0) {</w:t>
       </w:r>
     </w:p>
     <w:p>
@@ -7367,12 +7332,7 @@
         <w:t>Return</w:t>
       </w:r>
       <w:r>
-        <w:t xml:space="preserve"> keyword, which some people find problematic (not a h</w:t>
-      </w:r>
-      <w:bookmarkStart w:id="64" w:name="_GoBack"/>
-      <w:bookmarkEnd w:id="64"/>
-      <w:r>
-        <w:t>uge majority, but they do exist) because it’s really a kind of “syntax sugar.” They would argue that you should use Write-Output instead. Second, the parameter block is not explicitly declared; the shortcut declaration here is less preferred. Third, the command verb (“Ping”) isn’t an approved PowerShell command verb.</w:t>
+        <w:t xml:space="preserve"> keyword, which some people find problematic (not a huge majority, but they do exist) because it’s really a kind of “syntax sugar.” They would argue that you should use Write-Output instead. Second, the parameter block is not explicitly declared; the shortcut declaration here is less preferred. Third, the command verb (“Ping”) isn’t an approved PowerShell command verb.</w:t>
       </w:r>
     </w:p>
     <w:p>
@@ -7385,7 +7345,15 @@
         <w:pStyle w:val="Code"/>
       </w:pPr>
       <w:r>
-        <w:t xml:space="preserve">Test-Connection $computername -Quiet </w:t>
+        <w:t>Test-Connection $</w:t>
+      </w:r>
+      <w:proofErr w:type="spellStart"/>
+      <w:r>
+        <w:t>computername</w:t>
+      </w:r>
+      <w:proofErr w:type="spellEnd"/>
+      <w:r>
+        <w:t xml:space="preserve"> -Quiet </w:t>
       </w:r>
     </w:p>
     <w:p>
@@ -7418,13 +7386,13 @@
     </w:p>
     <w:p>
       <w:pPr>
-        <w:pStyle w:val="Heading30"/>
-      </w:pPr>
-      <w:bookmarkStart w:id="65" w:name="_Toc253982485"/>
+        <w:pStyle w:val="Heading3"/>
+      </w:pPr>
+      <w:bookmarkStart w:id="64" w:name="_Toc253982485"/>
       <w:r>
         <w:t>WAST-02 Report bugs to Microsoft</w:t>
       </w:r>
-      <w:bookmarkEnd w:id="65"/>
+      <w:bookmarkEnd w:id="64"/>
     </w:p>
     <w:p>
       <w:r>
@@ -7440,14 +7408,14 @@
           <w:lang w:val="en-GB" w:eastAsia="en-GB" w:bidi="x-none"/>
         </w:rPr>
       </w:pPr>
-      <w:bookmarkStart w:id="66" w:name="_TOC23100"/>
-      <w:bookmarkEnd w:id="66"/>
+      <w:bookmarkStart w:id="65" w:name="_TOC23100"/>
+      <w:bookmarkEnd w:id="65"/>
     </w:p>
     <w:sectPr>
-      <w:headerReference w:type="even" r:id="rId11"/>
-      <w:headerReference w:type="default" r:id="rId12"/>
-      <w:footerReference w:type="even" r:id="rId13"/>
-      <w:footerReference w:type="default" r:id="rId14"/>
+      <w:headerReference w:type="even" r:id="rId9"/>
+      <w:headerReference w:type="default" r:id="rId10"/>
+      <w:footerReference w:type="even" r:id="rId11"/>
+      <w:footerReference w:type="default" r:id="rId12"/>
       <w:pgSz w:w="8640" w:h="11520" w:code="1"/>
       <w:pgMar w:top="720" w:right="720" w:bottom="720" w:left="720" w:header="720" w:footer="720" w:gutter="0"/>
       <w:pgNumType w:start="1"/>
@@ -7607,36 +7575,31 @@
     </w:r>
     <w:r>
       <w:rPr>
-        <w:rStyle w:val="Body1"/>
         <w:rFonts w:ascii="Arial" w:hAnsi="Arial"/>
       </w:rPr>
       <w:fldChar w:fldCharType="begin"/>
     </w:r>
     <w:r>
       <w:rPr>
-        <w:rStyle w:val="Body1"/>
         <w:rFonts w:ascii="Arial" w:hAnsi="Arial"/>
       </w:rPr>
       <w:instrText xml:space="preserve"> PAGE </w:instrText>
     </w:r>
     <w:r>
       <w:rPr>
-        <w:rStyle w:val="Body1"/>
         <w:rFonts w:ascii="Arial" w:hAnsi="Arial"/>
       </w:rPr>
       <w:fldChar w:fldCharType="separate"/>
     </w:r>
     <w:r>
       <w:rPr>
-        <w:rStyle w:val="Body1"/>
         <w:rFonts w:ascii="Arial" w:hAnsi="Arial"/>
         <w:noProof/>
       </w:rPr>
-      <w:t>32</w:t>
+      <w:t>22</w:t>
     </w:r>
     <w:r>
       <w:rPr>
-        <w:rStyle w:val="Body1"/>
         <w:rFonts w:ascii="Arial" w:hAnsi="Arial"/>
       </w:rPr>
       <w:fldChar w:fldCharType="end"/>
@@ -7678,36 +7641,31 @@
     </w:r>
     <w:r>
       <w:rPr>
-        <w:rStyle w:val="Body1"/>
         <w:rFonts w:ascii="Arial" w:hAnsi="Arial"/>
       </w:rPr>
       <w:fldChar w:fldCharType="begin"/>
     </w:r>
     <w:r>
       <w:rPr>
-        <w:rStyle w:val="Body1"/>
         <w:rFonts w:ascii="Arial" w:hAnsi="Arial"/>
       </w:rPr>
       <w:instrText xml:space="preserve"> PAGE </w:instrText>
     </w:r>
     <w:r>
       <w:rPr>
-        <w:rStyle w:val="Body1"/>
         <w:rFonts w:ascii="Arial" w:hAnsi="Arial"/>
       </w:rPr>
       <w:fldChar w:fldCharType="separate"/>
     </w:r>
     <w:r>
       <w:rPr>
-        <w:rStyle w:val="Body1"/>
         <w:rFonts w:ascii="Arial" w:hAnsi="Arial"/>
         <w:noProof/>
       </w:rPr>
-      <w:t>31</w:t>
+      <w:t>21</w:t>
     </w:r>
     <w:r>
       <w:rPr>
-        <w:rStyle w:val="Body1"/>
         <w:rFonts w:ascii="Arial" w:hAnsi="Arial"/>
       </w:rPr>
       <w:fldChar w:fldCharType="end"/>
@@ -8020,7 +7978,51 @@
     <w:nsid w:val="00000002"/>
     <w:multiLevelType w:val="multilevel"/>
     <w:tmpl w:val="894EE874"/>
-    <w:numStyleLink w:val="NumberedList"/>
+    <w:lvl w:ilvl="0">
+      <w:numFmt w:val="decimal"/>
+      <w:lvlText w:val=""/>
+      <w:lvlJc w:val="left"/>
+    </w:lvl>
+    <w:lvl w:ilvl="1">
+      <w:numFmt w:val="decimal"/>
+      <w:lvlText w:val=""/>
+      <w:lvlJc w:val="left"/>
+    </w:lvl>
+    <w:lvl w:ilvl="2">
+      <w:numFmt w:val="decimal"/>
+      <w:lvlText w:val=""/>
+      <w:lvlJc w:val="left"/>
+    </w:lvl>
+    <w:lvl w:ilvl="3">
+      <w:numFmt w:val="decimal"/>
+      <w:lvlText w:val=""/>
+      <w:lvlJc w:val="left"/>
+    </w:lvl>
+    <w:lvl w:ilvl="4">
+      <w:numFmt w:val="decimal"/>
+      <w:lvlText w:val=""/>
+      <w:lvlJc w:val="left"/>
+    </w:lvl>
+    <w:lvl w:ilvl="5">
+      <w:numFmt w:val="decimal"/>
+      <w:lvlText w:val=""/>
+      <w:lvlJc w:val="left"/>
+    </w:lvl>
+    <w:lvl w:ilvl="6">
+      <w:numFmt w:val="decimal"/>
+      <w:lvlText w:val=""/>
+      <w:lvlJc w:val="left"/>
+    </w:lvl>
+    <w:lvl w:ilvl="7">
+      <w:numFmt w:val="decimal"/>
+      <w:lvlText w:val=""/>
+      <w:lvlJc w:val="left"/>
+    </w:lvl>
+    <w:lvl w:ilvl="8">
+      <w:numFmt w:val="decimal"/>
+      <w:lvlText w:val=""/>
+      <w:lvlJc w:val="left"/>
+    </w:lvl>
   </w:abstractNum>
   <w:abstractNum w:abstractNumId="3">
     <w:nsid w:val="00000003"/>
@@ -8175,7 +8177,51 @@
     <w:nsid w:val="00000004"/>
     <w:multiLevelType w:val="multilevel"/>
     <w:tmpl w:val="894EE876"/>
-    <w:numStyleLink w:val="Bullet"/>
+    <w:lvl w:ilvl="0">
+      <w:numFmt w:val="decimal"/>
+      <w:lvlText w:val=""/>
+      <w:lvlJc w:val="left"/>
+    </w:lvl>
+    <w:lvl w:ilvl="1">
+      <w:numFmt w:val="decimal"/>
+      <w:lvlText w:val=""/>
+      <w:lvlJc w:val="left"/>
+    </w:lvl>
+    <w:lvl w:ilvl="2">
+      <w:numFmt w:val="decimal"/>
+      <w:lvlText w:val=""/>
+      <w:lvlJc w:val="left"/>
+    </w:lvl>
+    <w:lvl w:ilvl="3">
+      <w:numFmt w:val="decimal"/>
+      <w:lvlText w:val=""/>
+      <w:lvlJc w:val="left"/>
+    </w:lvl>
+    <w:lvl w:ilvl="4">
+      <w:numFmt w:val="decimal"/>
+      <w:lvlText w:val=""/>
+      <w:lvlJc w:val="left"/>
+    </w:lvl>
+    <w:lvl w:ilvl="5">
+      <w:numFmt w:val="decimal"/>
+      <w:lvlText w:val=""/>
+      <w:lvlJc w:val="left"/>
+    </w:lvl>
+    <w:lvl w:ilvl="6">
+      <w:numFmt w:val="decimal"/>
+      <w:lvlText w:val=""/>
+      <w:lvlJc w:val="left"/>
+    </w:lvl>
+    <w:lvl w:ilvl="7">
+      <w:numFmt w:val="decimal"/>
+      <w:lvlText w:val=""/>
+      <w:lvlJc w:val="left"/>
+    </w:lvl>
+    <w:lvl w:ilvl="8">
+      <w:numFmt w:val="decimal"/>
+      <w:lvlText w:val=""/>
+      <w:lvlJc w:val="left"/>
+    </w:lvl>
   </w:abstractNum>
   <w:abstractNum w:abstractNumId="5">
     <w:nsid w:val="2D640EFC"/>
@@ -8427,57 +8473,57 @@
     <w:lsdException w:name="HTML Sample" w:locked="1"/>
     <w:lsdException w:name="HTML Typewriter" w:locked="1"/>
     <w:lsdException w:name="HTML Variable" w:locked="1"/>
-    <w:lsdException w:name="Normal Table" w:locked="1"/>
+    <w:lsdException w:name="Normal Table" w:locked="1" w:semiHidden="1" w:unhideWhenUsed="1"/>
     <w:lsdException w:name="annotation subject" w:locked="1"/>
     <w:lsdException w:name="No List" w:locked="1"/>
     <w:lsdException w:name="Outline List 1" w:locked="1"/>
     <w:lsdException w:name="Outline List 2" w:locked="1"/>
     <w:lsdException w:name="Outline List 3" w:locked="1"/>
-    <w:lsdException w:name="Table Simple 1" w:locked="1"/>
-    <w:lsdException w:name="Table Simple 2" w:locked="1"/>
-    <w:lsdException w:name="Table Simple 3" w:locked="1"/>
-    <w:lsdException w:name="Table Classic 1" w:locked="1"/>
-    <w:lsdException w:name="Table Classic 2" w:locked="1"/>
-    <w:lsdException w:name="Table Classic 3" w:locked="1"/>
-    <w:lsdException w:name="Table Classic 4" w:locked="1"/>
-    <w:lsdException w:name="Table Colorful 1" w:locked="1"/>
-    <w:lsdException w:name="Table Colorful 2" w:locked="1"/>
-    <w:lsdException w:name="Table Colorful 3" w:locked="1"/>
-    <w:lsdException w:name="Table Columns 1" w:locked="1"/>
-    <w:lsdException w:name="Table Columns 2" w:locked="1"/>
-    <w:lsdException w:name="Table Columns 3" w:locked="1"/>
-    <w:lsdException w:name="Table Columns 4" w:locked="1"/>
-    <w:lsdException w:name="Table Columns 5" w:locked="1"/>
-    <w:lsdException w:name="Table Grid 1" w:locked="1"/>
-    <w:lsdException w:name="Table Grid 2" w:locked="1"/>
-    <w:lsdException w:name="Table Grid 3" w:locked="1"/>
-    <w:lsdException w:name="Table Grid 4" w:locked="1"/>
-    <w:lsdException w:name="Table Grid 5" w:locked="1"/>
-    <w:lsdException w:name="Table Grid 6" w:locked="1"/>
-    <w:lsdException w:name="Table Grid 7" w:locked="1"/>
-    <w:lsdException w:name="Table Grid 8" w:locked="1"/>
-    <w:lsdException w:name="Table List 1" w:locked="1"/>
-    <w:lsdException w:name="Table List 2" w:locked="1"/>
-    <w:lsdException w:name="Table List 3" w:locked="1"/>
-    <w:lsdException w:name="Table List 4" w:locked="1"/>
-    <w:lsdException w:name="Table List 5" w:locked="1"/>
-    <w:lsdException w:name="Table List 6" w:locked="1"/>
-    <w:lsdException w:name="Table List 7" w:locked="1"/>
-    <w:lsdException w:name="Table List 8" w:locked="1"/>
-    <w:lsdException w:name="Table 3D effects 1" w:locked="1"/>
-    <w:lsdException w:name="Table 3D effects 2" w:locked="1"/>
-    <w:lsdException w:name="Table 3D effects 3" w:locked="1"/>
-    <w:lsdException w:name="Table Contemporary" w:locked="1"/>
-    <w:lsdException w:name="Table Elegant" w:locked="1"/>
-    <w:lsdException w:name="Table Professional" w:locked="1"/>
-    <w:lsdException w:name="Table Subtle 1" w:locked="1"/>
-    <w:lsdException w:name="Table Subtle 2" w:locked="1"/>
-    <w:lsdException w:name="Table Web 1" w:locked="1"/>
-    <w:lsdException w:name="Table Web 2" w:locked="1"/>
-    <w:lsdException w:name="Table Web 3" w:locked="1"/>
+    <w:lsdException w:name="Table Simple 1" w:locked="1" w:semiHidden="1" w:unhideWhenUsed="1"/>
+    <w:lsdException w:name="Table Simple 2" w:locked="1" w:semiHidden="1" w:unhideWhenUsed="1"/>
+    <w:lsdException w:name="Table Simple 3" w:locked="1" w:semiHidden="1" w:unhideWhenUsed="1"/>
+    <w:lsdException w:name="Table Classic 1" w:locked="1" w:semiHidden="1" w:unhideWhenUsed="1"/>
+    <w:lsdException w:name="Table Classic 2" w:locked="1" w:semiHidden="1" w:unhideWhenUsed="1"/>
+    <w:lsdException w:name="Table Classic 3" w:locked="1" w:semiHidden="1" w:unhideWhenUsed="1"/>
+    <w:lsdException w:name="Table Classic 4" w:locked="1" w:semiHidden="1" w:unhideWhenUsed="1"/>
+    <w:lsdException w:name="Table Colorful 1" w:locked="1" w:semiHidden="1" w:unhideWhenUsed="1"/>
+    <w:lsdException w:name="Table Colorful 2" w:locked="1" w:semiHidden="1" w:unhideWhenUsed="1"/>
+    <w:lsdException w:name="Table Colorful 3" w:locked="1" w:semiHidden="1" w:unhideWhenUsed="1"/>
+    <w:lsdException w:name="Table Columns 1" w:locked="1" w:semiHidden="1" w:unhideWhenUsed="1"/>
+    <w:lsdException w:name="Table Columns 2" w:locked="1" w:semiHidden="1" w:unhideWhenUsed="1"/>
+    <w:lsdException w:name="Table Columns 3" w:locked="1" w:semiHidden="1" w:unhideWhenUsed="1"/>
+    <w:lsdException w:name="Table Columns 4" w:locked="1" w:semiHidden="1" w:unhideWhenUsed="1"/>
+    <w:lsdException w:name="Table Columns 5" w:locked="1" w:semiHidden="1" w:unhideWhenUsed="1"/>
+    <w:lsdException w:name="Table Grid 1" w:locked="1" w:semiHidden="1" w:unhideWhenUsed="1"/>
+    <w:lsdException w:name="Table Grid 2" w:locked="1" w:semiHidden="1" w:unhideWhenUsed="1"/>
+    <w:lsdException w:name="Table Grid 3" w:locked="1" w:semiHidden="1" w:unhideWhenUsed="1"/>
+    <w:lsdException w:name="Table Grid 4" w:locked="1" w:semiHidden="1" w:unhideWhenUsed="1"/>
+    <w:lsdException w:name="Table Grid 5" w:locked="1" w:semiHidden="1" w:unhideWhenUsed="1"/>
+    <w:lsdException w:name="Table Grid 6" w:locked="1" w:semiHidden="1" w:unhideWhenUsed="1"/>
+    <w:lsdException w:name="Table Grid 7" w:locked="1" w:semiHidden="1" w:unhideWhenUsed="1"/>
+    <w:lsdException w:name="Table Grid 8" w:locked="1" w:semiHidden="1" w:unhideWhenUsed="1"/>
+    <w:lsdException w:name="Table List 1" w:locked="1" w:semiHidden="1" w:unhideWhenUsed="1"/>
+    <w:lsdException w:name="Table List 2" w:locked="1" w:semiHidden="1" w:unhideWhenUsed="1"/>
+    <w:lsdException w:name="Table List 3" w:locked="1" w:semiHidden="1" w:unhideWhenUsed="1"/>
+    <w:lsdException w:name="Table List 4" w:locked="1" w:semiHidden="1" w:unhideWhenUsed="1"/>
+    <w:lsdException w:name="Table List 5" w:locked="1" w:semiHidden="1" w:unhideWhenUsed="1"/>
+    <w:lsdException w:name="Table List 6" w:locked="1" w:semiHidden="1" w:unhideWhenUsed="1"/>
+    <w:lsdException w:name="Table List 7" w:locked="1" w:semiHidden="1" w:unhideWhenUsed="1"/>
+    <w:lsdException w:name="Table List 8" w:locked="1" w:semiHidden="1" w:unhideWhenUsed="1"/>
+    <w:lsdException w:name="Table 3D effects 1" w:locked="1" w:semiHidden="1" w:unhideWhenUsed="1"/>
+    <w:lsdException w:name="Table 3D effects 2" w:locked="1" w:semiHidden="1" w:unhideWhenUsed="1"/>
+    <w:lsdException w:name="Table 3D effects 3" w:locked="1" w:semiHidden="1" w:unhideWhenUsed="1"/>
+    <w:lsdException w:name="Table Contemporary" w:locked="1" w:semiHidden="1" w:unhideWhenUsed="1"/>
+    <w:lsdException w:name="Table Elegant" w:locked="1" w:semiHidden="1" w:unhideWhenUsed="1"/>
+    <w:lsdException w:name="Table Professional" w:locked="1" w:semiHidden="1" w:unhideWhenUsed="1"/>
+    <w:lsdException w:name="Table Subtle 1" w:locked="1" w:semiHidden="1" w:unhideWhenUsed="1"/>
+    <w:lsdException w:name="Table Subtle 2" w:locked="1" w:semiHidden="1" w:unhideWhenUsed="1"/>
+    <w:lsdException w:name="Table Web 1" w:locked="1" w:semiHidden="1" w:unhideWhenUsed="1"/>
+    <w:lsdException w:name="Table Web 2" w:locked="1" w:semiHidden="1" w:unhideWhenUsed="1"/>
+    <w:lsdException w:name="Table Web 3" w:locked="1" w:semiHidden="1" w:unhideWhenUsed="1"/>
     <w:lsdException w:name="Balloon Text" w:locked="1"/>
     <w:lsdException w:name="Table Grid" w:locked="1"/>
-    <w:lsdException w:name="Table Theme" w:locked="1"/>
+    <w:lsdException w:name="Table Theme" w:locked="1" w:semiHidden="1" w:unhideWhenUsed="1"/>
     <w:lsdException w:name="Placeholder Text" w:semiHidden="1" w:uiPriority="99"/>
     <w:lsdException w:name="No Spacing" w:uiPriority="1" w:qFormat="1"/>
     <w:lsdException w:name="Light Shading" w:uiPriority="60"/>
@@ -8709,7 +8755,7 @@
   </w:style>
   <w:style w:type="paragraph" w:styleId="Heading1">
     <w:name w:val="heading 1"/>
-    <w:basedOn w:val="heading2"/>
+    <w:basedOn w:val="Heading21"/>
     <w:next w:val="Body"/>
     <w:qFormat/>
     <w:rsid w:val="00B764FA"/>
@@ -8717,9 +8763,9 @@
       <w:outlineLvl w:val="0"/>
     </w:pPr>
   </w:style>
-  <w:style w:type="paragraph" w:styleId="Heading20">
+  <w:style w:type="paragraph" w:styleId="Heading2">
     <w:name w:val="heading 2"/>
-    <w:basedOn w:val="heading3"/>
+    <w:basedOn w:val="Heading31"/>
     <w:next w:val="Body"/>
     <w:qFormat/>
     <w:rsid w:val="00B764FA"/>
@@ -8727,9 +8773,9 @@
       <w:outlineLvl w:val="1"/>
     </w:pPr>
   </w:style>
-  <w:style w:type="paragraph" w:styleId="Heading30">
+  <w:style w:type="paragraph" w:styleId="Heading3">
     <w:name w:val="heading 3"/>
-    <w:basedOn w:val="heading3"/>
+    <w:basedOn w:val="Heading31"/>
     <w:next w:val="Body"/>
     <w:qFormat/>
     <w:rsid w:val="00B764FA"/>
@@ -8832,11 +8878,15 @@
   </w:style>
   <w:style w:type="character" w:default="1" w:styleId="DefaultParagraphFont">
     <w:name w:val="Default Paragraph Font"/>
+    <w:uiPriority w:val="1"/>
     <w:semiHidden/>
+    <w:unhideWhenUsed/>
   </w:style>
   <w:style w:type="table" w:default="1" w:styleId="TableNormal">
     <w:name w:val="Normal Table"/>
+    <w:uiPriority w:val="99"/>
     <w:semiHidden/>
+    <w:unhideWhenUsed/>
     <w:tblPr>
       <w:tblInd w:w="0" w:type="dxa"/>
       <w:tblCellMar>
@@ -8849,7 +8899,9 @@
   </w:style>
   <w:style w:type="numbering" w:default="1" w:styleId="NoList">
     <w:name w:val="No List"/>
+    <w:uiPriority w:val="99"/>
     <w:semiHidden/>
+    <w:unhideWhenUsed/>
   </w:style>
   <w:style w:type="paragraph" w:customStyle="1" w:styleId="Body1">
     <w:name w:val=".Body 1"/>
@@ -8892,11 +8944,10 @@
     <w:rPr>
       <w:rFonts w:eastAsia="ヒラギノ角ゴ Pro W3"/>
       <w:color w:val="000000"/>
-      <w:lang w:val="en-GB"/>
     </w:rPr>
   </w:style>
-  <w:style w:type="paragraph" w:customStyle="1" w:styleId="heading10">
-    <w:name w:val="heading 1"/>
+  <w:style w:type="paragraph" w:customStyle="1" w:styleId="Heading11">
+    <w:name w:val="Heading 11"/>
     <w:next w:val="Normal"/>
     <w:pPr>
       <w:keepNext/>
@@ -8912,8 +8963,8 @@
       <w:lang w:val="en-US"/>
     </w:rPr>
   </w:style>
-  <w:style w:type="paragraph" w:customStyle="1" w:styleId="heading2">
-    <w:name w:val="heading 2"/>
+  <w:style w:type="paragraph" w:customStyle="1" w:styleId="Heading21">
+    <w:name w:val="Heading 21"/>
     <w:next w:val="Normal"/>
     <w:pPr>
       <w:keepNext/>
@@ -9133,8 +9184,8 @@
       <w:lang w:val="en-US"/>
     </w:rPr>
   </w:style>
-  <w:style w:type="paragraph" w:customStyle="1" w:styleId="heading3">
-    <w:name w:val="heading 3"/>
+  <w:style w:type="paragraph" w:customStyle="1" w:styleId="Heading31">
+    <w:name w:val="Heading 31"/>
     <w:next w:val="Normal"/>
     <w:pPr>
       <w:keepNext/>
@@ -9275,24 +9326,13 @@
       <w:rFonts w:ascii="Courier" w:eastAsia="ヒラギノ角ゴ Pro W3" w:hAnsi="Courier"/>
       <w:color w:val="000000"/>
       <w:sz w:val="16"/>
-      <w:lang w:val="en-GB"/>
     </w:rPr>
   </w:style>
   <w:style w:type="numbering" w:customStyle="1" w:styleId="NumberedList">
     <w:name w:val="Numbered List"/>
-    <w:pPr>
-      <w:numPr>
-        <w:numId w:val="1"/>
-      </w:numPr>
-    </w:pPr>
   </w:style>
   <w:style w:type="numbering" w:customStyle="1" w:styleId="Bullet">
     <w:name w:val="Bullet"/>
-    <w:pPr>
-      <w:numPr>
-        <w:numId w:val="3"/>
-      </w:numPr>
-    </w:pPr>
   </w:style>
   <w:style w:type="table" w:styleId="TableGrid">
     <w:name w:val="Table Grid"/>
@@ -9711,7 +9751,7 @@
 </file>
 
 <file path=customXml/itemProps1.xml><?xml version="1.0" encoding="utf-8"?>
-<ds:datastoreItem xmlns:ds="http://schemas.openxmlformats.org/officeDocument/2006/customXml" ds:itemID="{FE9D1EEF-0558-49F2-9109-5167E7A6D45C}">
+<ds:datastoreItem xmlns:ds="http://schemas.openxmlformats.org/officeDocument/2006/customXml" ds:itemID="{DC106586-7DF2-426B-8DFA-3330E10C7B39}">
   <ds:schemaRefs>
     <ds:schemaRef ds:uri="http://schemas.openxmlformats.org/officeDocument/2006/bibliography"/>
   </ds:schemaRefs>

</xml_diff>